<commit_message>
[2022-06-17 14:51:41] commit: update1
</commit_message>
<xml_diff>
--- a/SECTOR-B/积累文摘.docx
+++ b/SECTOR-B/积累文摘.docx
@@ -25,9 +25,6 @@
     <w:p>
       <w:pPr>
         <w:pStyle w:val="2"/>
-        <w:rPr>
-          <w:rFonts w:hint="eastAsia"/>
-        </w:rPr>
       </w:pPr>
       <w:r>
         <w:rPr>
@@ -106,6 +103,165 @@
       </w:r>
       <w:r>
         <w:t>ast-forwards</w:t>
+      </w:r>
+    </w:p>
+    <w:p/>
+    <w:p>
+      <w:pPr>
+        <w:pStyle w:val="2"/>
+      </w:pPr>
+      <w:r>
+        <w:rPr>
+          <w:rFonts w:hint="eastAsia"/>
+        </w:rPr>
+        <w:t>git</w:t>
+      </w:r>
+      <w:r>
+        <w:t xml:space="preserve"> cherry-pick</w:t>
+      </w:r>
+    </w:p>
+    <w:p>
+      <w:r>
+        <w:rPr>
+          <w:rFonts w:hint="eastAsia"/>
+        </w:rPr>
+        <w:t>合并部分变更（或某几个提交）</w:t>
+      </w:r>
+    </w:p>
+    <w:p>
+      <w:r>
+        <w:rPr>
+          <w:noProof/>
+        </w:rPr>
+        <mc:AlternateContent>
+          <mc:Choice Requires="wps">
+            <w:drawing>
+              <wp:inline distT="0" distB="0" distL="0" distR="0" wp14:anchorId="03B65F58" wp14:editId="71C49C65">
+                <wp:extent cx="3372416" cy="253497"/>
+                <wp:effectExtent l="0" t="0" r="19050" b="13335"/>
+                <wp:docPr id="217" name="文本框 2"/>
+                <wp:cNvGraphicFramePr>
+                  <a:graphicFrameLocks xmlns:a="http://schemas.openxmlformats.org/drawingml/2006/main"/>
+                </wp:cNvGraphicFramePr>
+                <a:graphic xmlns:a="http://schemas.openxmlformats.org/drawingml/2006/main">
+                  <a:graphicData uri="http://schemas.microsoft.com/office/word/2010/wordprocessingShape">
+                    <wps:wsp>
+                      <wps:cNvSpPr txBox="1">
+                        <a:spLocks noChangeArrowheads="1"/>
+                      </wps:cNvSpPr>
+                      <wps:spPr bwMode="auto">
+                        <a:xfrm>
+                          <a:off x="0" y="0"/>
+                          <a:ext cx="3372416" cy="253497"/>
+                        </a:xfrm>
+                        <a:prstGeom prst="roundRect">
+                          <a:avLst/>
+                        </a:prstGeom>
+                        <a:solidFill>
+                          <a:srgbClr val="EFEFFF"/>
+                        </a:solidFill>
+                        <a:ln w="9525">
+                          <a:solidFill>
+                            <a:schemeClr val="accent3">
+                              <a:lumMod val="40000"/>
+                              <a:lumOff val="60000"/>
+                            </a:schemeClr>
+                          </a:solidFill>
+                          <a:miter lim="800000"/>
+                          <a:headEnd/>
+                          <a:tailEnd/>
+                        </a:ln>
+                      </wps:spPr>
+                      <wps:txbx>
+                        <w:txbxContent>
+                          <w:p>
+                            <w:pPr>
+                              <w:pStyle w:val="a3"/>
+                              <w:jc w:val="left"/>
+                              <w:rPr>
+                                <w:rFonts w:ascii="宋体" w:eastAsia="宋体" w:hAnsi="宋体" w:cs="宋体"/>
+                                <w:sz w:val="44"/>
+                                <w:szCs w:val="40"/>
+                              </w:rPr>
+                            </w:pPr>
+                            <w:r>
+                              <w:t xml:space="preserve">git </w:t>
+                            </w:r>
+                            <w:r>
+                              <w:t>cherry-pick &lt;commitH</w:t>
+                            </w:r>
+                            <w:r>
+                              <w:t>ash</w:t>
+                            </w:r>
+                            <w:r>
+                              <w:t>&gt;</w:t>
+                            </w:r>
+                            <w:r>
+                              <w:t xml:space="preserve"> //commit</w:t>
+                            </w:r>
+                            <w:r>
+                              <w:rPr>
+                                <w:rFonts w:ascii="宋体" w:eastAsia="宋体" w:hAnsi="宋体" w:cs="宋体" w:hint="eastAsia"/>
+                              </w:rPr>
+                              <w:t>标签</w:t>
+                            </w:r>
+                          </w:p>
+                        </w:txbxContent>
+                      </wps:txbx>
+                      <wps:bodyPr rot="0" vert="horz" wrap="square" lIns="72000" tIns="0" rIns="72000" bIns="0" anchor="t" anchorCtr="0">
+                        <a:noAutofit/>
+                      </wps:bodyPr>
+                    </wps:wsp>
+                  </a:graphicData>
+                </a:graphic>
+              </wp:inline>
+            </w:drawing>
+          </mc:Choice>
+          <mc:Fallback>
+            <w:pict>
+              <v:roundrect w14:anchorId="03B65F58" id="文本框 2" o:spid="_x0000_s1026" style="width:265.55pt;height:19.95pt;visibility:visible;mso-wrap-style:square;mso-left-percent:-10001;mso-top-percent:-10001;mso-position-horizontal:absolute;mso-position-horizontal-relative:char;mso-position-vertical:absolute;mso-position-vertical-relative:line;mso-left-percent:-10001;mso-top-percent:-10001;v-text-anchor:top" arcsize="10923f" o:gfxdata="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" fillcolor="#efefff" strokecolor="#dbdbdb [1302]">
+                <v:stroke joinstyle="miter"/>
+                <v:textbox inset="2mm,0,2mm,0">
+                  <w:txbxContent>
+                    <w:p>
+                      <w:pPr>
+                        <w:pStyle w:val="a3"/>
+                        <w:jc w:val="left"/>
+                        <w:rPr>
+                          <w:rFonts w:ascii="宋体" w:eastAsia="宋体" w:hAnsi="宋体" w:cs="宋体"/>
+                          <w:sz w:val="44"/>
+                          <w:szCs w:val="40"/>
+                        </w:rPr>
+                      </w:pPr>
+                      <w:r>
+                        <w:t xml:space="preserve">git </w:t>
+                      </w:r>
+                      <w:r>
+                        <w:t>cherry-pick &lt;commitH</w:t>
+                      </w:r>
+                      <w:r>
+                        <w:t>ash</w:t>
+                      </w:r>
+                      <w:r>
+                        <w:t>&gt;</w:t>
+                      </w:r>
+                      <w:r>
+                        <w:t xml:space="preserve"> //commit</w:t>
+                      </w:r>
+                      <w:r>
+                        <w:rPr>
+                          <w:rFonts w:ascii="宋体" w:eastAsia="宋体" w:hAnsi="宋体" w:cs="宋体" w:hint="eastAsia"/>
+                        </w:rPr>
+                        <w:t>标签</w:t>
+                      </w:r>
+                    </w:p>
+                  </w:txbxContent>
+                </v:textbox>
+                <w10:anchorlock/>
+              </v:roundrect>
+            </w:pict>
+          </mc:Fallback>
+        </mc:AlternateContent>
       </w:r>
     </w:p>
     <w:p>
@@ -600,6 +756,25 @@
       <w:szCs w:val="28"/>
     </w:rPr>
   </w:style>
+  <w:style w:type="paragraph" w:customStyle="1" w:styleId="a3">
+    <w:name w:val="脚本"/>
+    <w:basedOn w:val="a"/>
+    <w:link w:val="a4"/>
+    <w:qFormat/>
+    <w:rsid w:val="00BE52E9"/>
+    <w:rPr>
+      <w:rFonts w:eastAsia="Monaco"/>
+    </w:rPr>
+  </w:style>
+  <w:style w:type="character" w:customStyle="1" w:styleId="a4">
+    <w:name w:val="脚本 字符"/>
+    <w:basedOn w:val="a0"/>
+    <w:link w:val="a3"/>
+    <w:rsid w:val="00BE52E9"/>
+    <w:rPr>
+      <w:rFonts w:eastAsia="Monaco"/>
+    </w:rPr>
+  </w:style>
 </w:styles>
 </file>
 

</xml_diff>

<commit_message>
[2022-06-17 15:09:12] commit: update2
</commit_message>
<xml_diff>
--- a/SECTOR-B/积累文摘.docx
+++ b/SECTOR-B/积累文摘.docx
@@ -136,9 +136,9 @@
         <mc:AlternateContent>
           <mc:Choice Requires="wps">
             <w:drawing>
-              <wp:inline distT="0" distB="0" distL="0" distR="0" wp14:anchorId="03B65F58" wp14:editId="71C49C65">
-                <wp:extent cx="3372416" cy="253497"/>
-                <wp:effectExtent l="0" t="0" r="19050" b="13335"/>
+              <wp:inline distT="0" distB="0" distL="0" distR="0" wp14:anchorId="03B65F58" wp14:editId="49CFD849">
+                <wp:extent cx="3182293" cy="253497"/>
+                <wp:effectExtent l="0" t="0" r="18415" b="13335"/>
                 <wp:docPr id="217" name="文本框 2"/>
                 <wp:cNvGraphicFramePr>
                   <a:graphicFrameLocks xmlns:a="http://schemas.openxmlformats.org/drawingml/2006/main"/>
@@ -152,7 +152,7 @@
                       <wps:spPr bwMode="auto">
                         <a:xfrm>
                           <a:off x="0" y="0"/>
-                          <a:ext cx="3372416" cy="253497"/>
+                          <a:ext cx="3182293" cy="253497"/>
                         </a:xfrm>
                         <a:prstGeom prst="roundRect">
                           <a:avLst/>
@@ -219,7 +219,7 @@
           </mc:Choice>
           <mc:Fallback>
             <w:pict>
-              <v:roundrect w14:anchorId="03B65F58" id="文本框 2" o:spid="_x0000_s1026" style="width:265.55pt;height:19.95pt;visibility:visible;mso-wrap-style:square;mso-left-percent:-10001;mso-top-percent:-10001;mso-position-horizontal:absolute;mso-position-horizontal-relative:char;mso-position-vertical:absolute;mso-position-vertical-relative:line;mso-left-percent:-10001;mso-top-percent:-10001;v-text-anchor:top" arcsize="10923f" o:gfxdata="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" fillcolor="#efefff" strokecolor="#dbdbdb [1302]">
+              <v:roundrect w14:anchorId="03B65F58" id="文本框 2" o:spid="_x0000_s1026" style="width:250.55pt;height:19.95pt;visibility:visible;mso-wrap-style:square;mso-left-percent:-10001;mso-top-percent:-10001;mso-position-horizontal:absolute;mso-position-horizontal-relative:char;mso-position-vertical:absolute;mso-position-vertical-relative:line;mso-left-percent:-10001;mso-top-percent:-10001;v-text-anchor:top" arcsize="10923f" o:gfxdata="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" fillcolor="#efefff" strokecolor="#dbdbdb [1302]">
                 <v:stroke joinstyle="miter"/>
                 <v:textbox inset="2mm,0,2mm,0">
                   <w:txbxContent>

</xml_diff>

<commit_message>
[2022-06-19 18:09:40] commit: update3
</commit_message>
<xml_diff>
--- a/SECTOR-B/积累文摘.docx
+++ b/SECTOR-B/积累文摘.docx
@@ -5,36 +5,48 @@
     <w:p>
       <w:pPr>
         <w:pStyle w:val="1"/>
+        <w:jc w:val="center"/>
+        <w:rPr>
+          <w:color w:val="2E74B5" w:themeColor="accent5" w:themeShade="BF"/>
+        </w:rPr>
       </w:pPr>
       <w:r>
         <w:rPr>
           <w:rFonts w:hint="eastAsia"/>
+          <w:color w:val="2E74B5" w:themeColor="accent5" w:themeShade="BF"/>
         </w:rPr>
         <w:t>Git</w:t>
       </w:r>
       <w:r>
+        <w:rPr>
+          <w:color w:val="2E74B5" w:themeColor="accent5" w:themeShade="BF"/>
+        </w:rPr>
         <w:t xml:space="preserve"> </w:t>
       </w:r>
       <w:r>
         <w:rPr>
           <w:rFonts w:hint="eastAsia"/>
-        </w:rPr>
-        <w:t>积累文摘</w:t>
+          <w:color w:val="2E74B5" w:themeColor="accent5" w:themeShade="BF"/>
+        </w:rPr>
+        <w:t>词典</w:t>
       </w:r>
     </w:p>
     <w:p>
-      <w:pPr>
-        <w:pStyle w:val="2"/>
-      </w:pPr>
-      <w:r>
-        <w:rPr>
-          <w:rFonts w:ascii="宋体" w:eastAsia="宋体" w:hAnsi="宋体" w:cs="宋体" w:hint="eastAsia"/>
+      <w:r>
+        <w:rPr>
+          <w:rFonts w:hint="eastAsia"/>
+        </w:rPr>
+        <w:t>（</w:t>
+      </w:r>
+      <w:r>
+        <w:rPr>
+          <w:rFonts w:hint="eastAsia"/>
         </w:rPr>
         <w:t>查看帮助</w:t>
       </w:r>
       <w:r>
         <w:rPr>
-          <w:rFonts w:ascii="宋体" w:eastAsia="宋体" w:hAnsi="宋体" w:cs="宋体" w:hint="eastAsia"/>
+          <w:rFonts w:hint="eastAsia"/>
         </w:rPr>
         <w:t>，命令前加</w:t>
       </w:r>
@@ -45,87 +57,23 @@
         <w:t xml:space="preserve"> </w:t>
       </w:r>
       <w:r>
+        <w:rPr>
+          <w:color w:val="FF0000"/>
+        </w:rPr>
         <w:t>-</w:t>
       </w:r>
       <w:r>
         <w:rPr>
           <w:rFonts w:hint="eastAsia"/>
+          <w:color w:val="FF0000"/>
         </w:rPr>
         <w:t>h</w:t>
       </w:r>
-    </w:p>
-    <w:p/>
-    <w:p>
-      <w:pPr>
-        <w:pStyle w:val="2"/>
-      </w:pPr>
-      <w:r>
-        <w:rPr>
-          <w:rFonts w:hint="eastAsia"/>
-        </w:rPr>
-        <w:t>f</w:t>
-      </w:r>
-      <w:r>
-        <w:t>etch</w:t>
-      </w:r>
-    </w:p>
-    <w:p>
-      <w:r>
-        <w:rPr>
-          <w:rFonts w:hint="eastAsia"/>
-        </w:rPr>
-        <w:t>取来远端</w:t>
-      </w:r>
-      <w:r>
-        <w:rPr>
-          <w:rFonts w:hint="eastAsia"/>
-        </w:rPr>
-        <w:t>的</w:t>
-      </w:r>
-      <w:r>
-        <w:rPr>
-          <w:rFonts w:hint="eastAsia"/>
-        </w:rPr>
-        <w:t>资源</w:t>
-      </w:r>
-    </w:p>
-    <w:p/>
-    <w:p/>
-    <w:p>
-      <w:pPr>
-        <w:pStyle w:val="2"/>
-      </w:pPr>
-      <w:r>
-        <w:rPr>
-          <w:rFonts w:hint="eastAsia"/>
-        </w:rPr>
-        <w:t>f</w:t>
-      </w:r>
-      <w:r>
-        <w:t>ast-forwards</w:t>
-      </w:r>
-    </w:p>
-    <w:p/>
-    <w:p>
-      <w:pPr>
-        <w:pStyle w:val="2"/>
-      </w:pPr>
-      <w:r>
-        <w:rPr>
-          <w:rFonts w:hint="eastAsia"/>
-        </w:rPr>
-        <w:t>git</w:t>
-      </w:r>
-      <w:r>
-        <w:t xml:space="preserve"> cherry-pick</w:t>
-      </w:r>
-    </w:p>
-    <w:p>
-      <w:r>
-        <w:rPr>
-          <w:rFonts w:hint="eastAsia"/>
-        </w:rPr>
-        <w:t>合并部分变更（或某几个提交）</w:t>
+      <w:r>
+        <w:rPr>
+          <w:rFonts w:hint="eastAsia"/>
+        </w:rPr>
+        <w:t>）</w:t>
       </w:r>
     </w:p>
     <w:p>
@@ -136,10 +84,10 @@
         <mc:AlternateContent>
           <mc:Choice Requires="wps">
             <w:drawing>
-              <wp:inline distT="0" distB="0" distL="0" distR="0" wp14:anchorId="03B65F58" wp14:editId="49CFD849">
-                <wp:extent cx="3182293" cy="253497"/>
-                <wp:effectExtent l="0" t="0" r="18415" b="13335"/>
-                <wp:docPr id="217" name="文本框 2"/>
+              <wp:inline distT="0" distB="0" distL="0" distR="0" wp14:anchorId="36DBF7B5" wp14:editId="4A6FEB66">
+                <wp:extent cx="3166110" cy="237490"/>
+                <wp:effectExtent l="0" t="0" r="15240" b="10160"/>
+                <wp:docPr id="11" name="文本框 2"/>
                 <wp:cNvGraphicFramePr>
                   <a:graphicFrameLocks xmlns:a="http://schemas.openxmlformats.org/drawingml/2006/main"/>
                 </wp:cNvGraphicFramePr>
@@ -152,19 +100,23 @@
                       <wps:spPr bwMode="auto">
                         <a:xfrm>
                           <a:off x="0" y="0"/>
-                          <a:ext cx="3182293" cy="253497"/>
+                          <a:ext cx="3166110" cy="237490"/>
                         </a:xfrm>
                         <a:prstGeom prst="roundRect">
-                          <a:avLst/>
+                          <a:avLst>
+                            <a:gd name="adj" fmla="val 27362"/>
+                          </a:avLst>
                         </a:prstGeom>
                         <a:solidFill>
-                          <a:srgbClr val="EFEFFF"/>
+                          <a:schemeClr val="accent4">
+                            <a:lumMod val="20000"/>
+                            <a:lumOff val="80000"/>
+                          </a:schemeClr>
                         </a:solidFill>
-                        <a:ln w="9525">
+                        <a:ln w="12700" cap="flat">
                           <a:solidFill>
-                            <a:schemeClr val="accent3">
-                              <a:lumMod val="40000"/>
-                              <a:lumOff val="60000"/>
+                            <a:schemeClr val="bg2">
+                              <a:lumMod val="90000"/>
                             </a:schemeClr>
                           </a:solidFill>
                           <a:miter lim="800000"/>
@@ -177,38 +129,32 @@
                           <w:p>
                             <w:pPr>
                               <w:pStyle w:val="a3"/>
-                              <w:jc w:val="left"/>
-                              <w:rPr>
-                                <w:rFonts w:ascii="宋体" w:eastAsia="宋体" w:hAnsi="宋体" w:cs="宋体"/>
-                                <w:sz w:val="44"/>
-                                <w:szCs w:val="40"/>
+                              <w:rPr>
+                                <w:rFonts w:ascii="微软雅黑" w:eastAsia="微软雅黑" w:hAnsi="微软雅黑" w:cs="宋体"/>
+                                <w:sz w:val="16"/>
+                                <w:szCs w:val="18"/>
                               </w:rPr>
                             </w:pPr>
                             <w:r>
-                              <w:t xml:space="preserve">git </w:t>
-                            </w:r>
-                            <w:r>
-                              <w:t>cherry-pick &lt;commitH</w:t>
-                            </w:r>
-                            <w:r>
-                              <w:t>ash</w:t>
-                            </w:r>
-                            <w:r>
-                              <w:t>&gt;</w:t>
-                            </w:r>
-                            <w:r>
-                              <w:t xml:space="preserve"> //commit</w:t>
-                            </w:r>
-                            <w:r>
-                              <w:rPr>
-                                <w:rFonts w:ascii="宋体" w:eastAsia="宋体" w:hAnsi="宋体" w:cs="宋体" w:hint="eastAsia"/>
-                              </w:rPr>
-                              <w:t>标签</w:t>
+                              <w:rPr>
+                                <w:rFonts w:ascii="微软雅黑" w:eastAsia="微软雅黑" w:hAnsi="微软雅黑" w:cs="宋体" w:hint="eastAsia"/>
+                                <w:sz w:val="16"/>
+                                <w:szCs w:val="18"/>
+                              </w:rPr>
+                              <w:t xml:space="preserve">使用参数中“|”表示或，使用时两个参数只能选一个 </w:t>
+                            </w:r>
+                            <w:r>
+                              <w:rPr>
+                                <w:rFonts w:ascii="微软雅黑" w:eastAsia="微软雅黑" w:hAnsi="微软雅黑" w:cs="宋体"/>
+                                <w:sz w:val="16"/>
+                                <w:szCs w:val="18"/>
+                              </w:rPr>
+                              <w:t>[-x | -X]</w:t>
                             </w:r>
                           </w:p>
                         </w:txbxContent>
                       </wps:txbx>
-                      <wps:bodyPr rot="0" vert="horz" wrap="square" lIns="72000" tIns="0" rIns="72000" bIns="0" anchor="t" anchorCtr="0">
+                      <wps:bodyPr rot="0" vert="horz" wrap="square" lIns="72000" tIns="0" rIns="0" bIns="0" anchor="ctr" anchorCtr="0">
                         <a:noAutofit/>
                       </wps:bodyPr>
                     </wps:wsp>
@@ -219,40 +165,34 @@
           </mc:Choice>
           <mc:Fallback>
             <w:pict>
-              <v:roundrect w14:anchorId="03B65F58" id="文本框 2" o:spid="_x0000_s1026" style="width:250.55pt;height:19.95pt;visibility:visible;mso-wrap-style:square;mso-left-percent:-10001;mso-top-percent:-10001;mso-position-horizontal:absolute;mso-position-horizontal-relative:char;mso-position-vertical:absolute;mso-position-vertical-relative:line;mso-left-percent:-10001;mso-top-percent:-10001;v-text-anchor:top" arcsize="10923f" o:gfxdata="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" fillcolor="#efefff" strokecolor="#dbdbdb [1302]">
+              <v:roundrect w14:anchorId="36DBF7B5" id="文本框 2" o:spid="_x0000_s1026" style="width:249.3pt;height:18.7pt;visibility:visible;mso-wrap-style:square;mso-left-percent:-10001;mso-top-percent:-10001;mso-position-horizontal:absolute;mso-position-horizontal-relative:char;mso-position-vertical:absolute;mso-position-vertical-relative:line;mso-left-percent:-10001;mso-top-percent:-10001;v-text-anchor:middle" arcsize="17931f" o:gfxdata="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" fillcolor="#fff2cc [663]" strokecolor="#cfcdcd [2894]" strokeweight="1pt">
                 <v:stroke joinstyle="miter"/>
-                <v:textbox inset="2mm,0,2mm,0">
+                <v:textbox inset="2mm,0,0,0">
                   <w:txbxContent>
                     <w:p>
                       <w:pPr>
                         <w:pStyle w:val="a3"/>
-                        <w:jc w:val="left"/>
-                        <w:rPr>
-                          <w:rFonts w:ascii="宋体" w:eastAsia="宋体" w:hAnsi="宋体" w:cs="宋体"/>
-                          <w:sz w:val="44"/>
-                          <w:szCs w:val="40"/>
+                        <w:rPr>
+                          <w:rFonts w:ascii="微软雅黑" w:eastAsia="微软雅黑" w:hAnsi="微软雅黑" w:cs="宋体"/>
+                          <w:sz w:val="16"/>
+                          <w:szCs w:val="18"/>
                         </w:rPr>
                       </w:pPr>
                       <w:r>
-                        <w:t xml:space="preserve">git </w:t>
-                      </w:r>
-                      <w:r>
-                        <w:t>cherry-pick &lt;commitH</w:t>
-                      </w:r>
-                      <w:r>
-                        <w:t>ash</w:t>
-                      </w:r>
-                      <w:r>
-                        <w:t>&gt;</w:t>
-                      </w:r>
-                      <w:r>
-                        <w:t xml:space="preserve"> //commit</w:t>
-                      </w:r>
-                      <w:r>
-                        <w:rPr>
-                          <w:rFonts w:ascii="宋体" w:eastAsia="宋体" w:hAnsi="宋体" w:cs="宋体" w:hint="eastAsia"/>
-                        </w:rPr>
-                        <w:t>标签</w:t>
+                        <w:rPr>
+                          <w:rFonts w:ascii="微软雅黑" w:eastAsia="微软雅黑" w:hAnsi="微软雅黑" w:cs="宋体" w:hint="eastAsia"/>
+                          <w:sz w:val="16"/>
+                          <w:szCs w:val="18"/>
+                        </w:rPr>
+                        <w:t xml:space="preserve">使用参数中“|”表示或，使用时两个参数只能选一个 </w:t>
+                      </w:r>
+                      <w:r>
+                        <w:rPr>
+                          <w:rFonts w:ascii="微软雅黑" w:eastAsia="微软雅黑" w:hAnsi="微软雅黑" w:cs="宋体"/>
+                          <w:sz w:val="16"/>
+                          <w:szCs w:val="18"/>
+                        </w:rPr>
+                        <w:t>[-x | -X]</w:t>
                       </w:r>
                     </w:p>
                   </w:txbxContent>
@@ -265,11 +205,2098 @@
       </w:r>
     </w:p>
     <w:p>
+      <w:r>
+        <w:rPr>
+          <w:rFonts w:hint="eastAsia"/>
+        </w:rPr>
+        <w:t>●</w:t>
+      </w:r>
+      <w:r>
+        <w:rPr>
+          <w:rFonts w:hint="eastAsia"/>
+        </w:rPr>
+        <w:t>查看远程仓库地址</w:t>
+      </w:r>
+    </w:p>
+    <w:p>
+      <w:r>
+        <w:rPr>
+          <w:noProof/>
+        </w:rPr>
+        <mc:AlternateContent>
+          <mc:Choice Requires="wps">
+            <w:drawing>
+              <wp:inline distT="0" distB="0" distL="0" distR="0" wp14:anchorId="289A81D6" wp14:editId="276F22BD">
+                <wp:extent cx="3166110" cy="294640"/>
+                <wp:effectExtent l="0" t="0" r="15240" b="15240"/>
+                <wp:docPr id="13" name="文本框 2"/>
+                <wp:cNvGraphicFramePr>
+                  <a:graphicFrameLocks xmlns:a="http://schemas.openxmlformats.org/drawingml/2006/main"/>
+                </wp:cNvGraphicFramePr>
+                <a:graphic xmlns:a="http://schemas.openxmlformats.org/drawingml/2006/main">
+                  <a:graphicData uri="http://schemas.microsoft.com/office/word/2010/wordprocessingShape">
+                    <wps:wsp>
+                      <wps:cNvSpPr txBox="1">
+                        <a:spLocks noChangeArrowheads="1"/>
+                      </wps:cNvSpPr>
+                      <wps:spPr bwMode="auto">
+                        <a:xfrm>
+                          <a:off x="0" y="0"/>
+                          <a:ext cx="3166110" cy="294640"/>
+                        </a:xfrm>
+                        <a:prstGeom prst="roundRect">
+                          <a:avLst>
+                            <a:gd name="adj" fmla="val 23752"/>
+                          </a:avLst>
+                        </a:prstGeom>
+                        <a:solidFill>
+                          <a:srgbClr val="E7E7FF"/>
+                        </a:solidFill>
+                        <a:ln w="12700" cap="rnd">
+                          <a:solidFill>
+                            <a:schemeClr val="bg2">
+                              <a:lumMod val="90000"/>
+                            </a:schemeClr>
+                          </a:solidFill>
+                          <a:round/>
+                          <a:headEnd/>
+                          <a:tailEnd/>
+                        </a:ln>
+                      </wps:spPr>
+                      <wps:txbx>
+                        <w:txbxContent>
+                          <w:p>
+                            <w:pPr>
+                              <w:pStyle w:val="a3"/>
+                              <w:rPr>
+                                <w:rFonts w:ascii="微软雅黑" w:eastAsia="微软雅黑" w:hAnsi="微软雅黑" w:cs="宋体"/>
+                                <w:sz w:val="16"/>
+                                <w:szCs w:val="18"/>
+                              </w:rPr>
+                            </w:pPr>
+                            <w:r>
+                              <w:rPr>
+                                <w:rFonts w:ascii="Monaco" w:hAnsi="Monaco"/>
+                                <w:sz w:val="16"/>
+                                <w:szCs w:val="18"/>
+                              </w:rPr>
+                              <w:t xml:space="preserve">git </w:t>
+                            </w:r>
+                            <w:r>
+                              <w:rPr>
+                                <w:rFonts w:ascii="Monaco" w:hAnsi="Monaco"/>
+                                <w:sz w:val="16"/>
+                                <w:szCs w:val="18"/>
+                              </w:rPr>
+                              <w:t>remote -v</w:t>
+                            </w:r>
+                          </w:p>
+                        </w:txbxContent>
+                      </wps:txbx>
+                      <wps:bodyPr rot="0" vert="horz" wrap="square" lIns="72000" tIns="0" rIns="0" bIns="0" anchor="ctr" anchorCtr="0">
+                        <a:spAutoFit/>
+                      </wps:bodyPr>
+                    </wps:wsp>
+                  </a:graphicData>
+                </a:graphic>
+              </wp:inline>
+            </w:drawing>
+          </mc:Choice>
+          <mc:Fallback>
+            <w:pict>
+              <v:roundrect w14:anchorId="289A81D6" id="_x0000_s1027" style="width:249.3pt;height:23.2pt;visibility:visible;mso-wrap-style:square;mso-left-percent:-10001;mso-top-percent:-10001;mso-position-horizontal:absolute;mso-position-horizontal-relative:char;mso-position-vertical:absolute;mso-position-vertical-relative:line;mso-left-percent:-10001;mso-top-percent:-10001;v-text-anchor:middle" arcsize="15565f" o:gfxdata="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" fillcolor="#e7e7ff" strokecolor="#cfcdcd [2894]" strokeweight="1pt">
+                <v:stroke endcap="round"/>
+                <v:textbox style="mso-fit-shape-to-text:t" inset="2mm,0,0,0">
+                  <w:txbxContent>
+                    <w:p>
+                      <w:pPr>
+                        <w:pStyle w:val="a3"/>
+                        <w:rPr>
+                          <w:rFonts w:ascii="微软雅黑" w:eastAsia="微软雅黑" w:hAnsi="微软雅黑" w:cs="宋体"/>
+                          <w:sz w:val="16"/>
+                          <w:szCs w:val="18"/>
+                        </w:rPr>
+                      </w:pPr>
+                      <w:r>
+                        <w:rPr>
+                          <w:rFonts w:ascii="Monaco" w:hAnsi="Monaco"/>
+                          <w:sz w:val="16"/>
+                          <w:szCs w:val="18"/>
+                        </w:rPr>
+                        <w:t xml:space="preserve">git </w:t>
+                      </w:r>
+                      <w:r>
+                        <w:rPr>
+                          <w:rFonts w:ascii="Monaco" w:hAnsi="Monaco"/>
+                          <w:sz w:val="16"/>
+                          <w:szCs w:val="18"/>
+                        </w:rPr>
+                        <w:t>remote -v</w:t>
+                      </w:r>
+                    </w:p>
+                  </w:txbxContent>
+                </v:textbox>
+                <w10:anchorlock/>
+              </v:roundrect>
+            </w:pict>
+          </mc:Fallback>
+        </mc:AlternateContent>
+      </w:r>
+    </w:p>
+    <w:p>
       <w:pPr>
         <w:rPr>
           <w:rFonts w:hint="eastAsia"/>
         </w:rPr>
       </w:pPr>
+      <w:r>
+        <w:rPr>
+          <w:rFonts w:hint="eastAsia"/>
+        </w:rPr>
+        <w:t>●</w:t>
+      </w:r>
+      <w:r>
+        <w:rPr>
+          <w:rFonts w:hint="eastAsia"/>
+        </w:rPr>
+        <w:t>还原本地版本为远程最新</w:t>
+      </w:r>
+    </w:p>
+    <w:p>
+      <w:pPr>
+        <w:rPr>
+          <w:rFonts w:hint="eastAsia"/>
+        </w:rPr>
+      </w:pPr>
+      <w:r>
+        <w:rPr>
+          <w:noProof/>
+        </w:rPr>
+        <mc:AlternateContent>
+          <mc:Choice Requires="wps">
+            <w:drawing>
+              <wp:inline distT="0" distB="0" distL="0" distR="0" wp14:anchorId="04F79B6B" wp14:editId="16D69D5C">
+                <wp:extent cx="3166110" cy="400050"/>
+                <wp:effectExtent l="0" t="0" r="15240" b="15875"/>
+                <wp:docPr id="1" name="文本框 2"/>
+                <wp:cNvGraphicFramePr>
+                  <a:graphicFrameLocks xmlns:a="http://schemas.openxmlformats.org/drawingml/2006/main"/>
+                </wp:cNvGraphicFramePr>
+                <a:graphic xmlns:a="http://schemas.openxmlformats.org/drawingml/2006/main">
+                  <a:graphicData uri="http://schemas.microsoft.com/office/word/2010/wordprocessingShape">
+                    <wps:wsp>
+                      <wps:cNvSpPr txBox="1">
+                        <a:spLocks noChangeArrowheads="1"/>
+                      </wps:cNvSpPr>
+                      <wps:spPr bwMode="auto">
+                        <a:xfrm>
+                          <a:off x="0" y="0"/>
+                          <a:ext cx="3166110" cy="400050"/>
+                        </a:xfrm>
+                        <a:prstGeom prst="roundRect">
+                          <a:avLst>
+                            <a:gd name="adj" fmla="val 23752"/>
+                          </a:avLst>
+                        </a:prstGeom>
+                        <a:solidFill>
+                          <a:srgbClr val="E7E7FF"/>
+                        </a:solidFill>
+                        <a:ln w="12700" cap="rnd">
+                          <a:solidFill>
+                            <a:schemeClr val="bg2">
+                              <a:lumMod val="90000"/>
+                            </a:schemeClr>
+                          </a:solidFill>
+                          <a:round/>
+                          <a:headEnd/>
+                          <a:tailEnd/>
+                        </a:ln>
+                      </wps:spPr>
+                      <wps:txbx>
+                        <w:txbxContent>
+                          <w:p>
+                            <w:pPr>
+                              <w:pStyle w:val="a3"/>
+                              <w:snapToGrid w:val="0"/>
+                              <w:spacing w:line="220" w:lineRule="exact"/>
+                              <w:rPr>
+                                <w:rFonts w:ascii="微软雅黑" w:eastAsia="微软雅黑" w:hAnsi="微软雅黑"/>
+                                <w:sz w:val="16"/>
+                                <w:szCs w:val="18"/>
+                              </w:rPr>
+                            </w:pPr>
+                            <w:r>
+                              <w:rPr>
+                                <w:rFonts w:ascii="Monaco" w:hAnsi="Monaco"/>
+                                <w:sz w:val="16"/>
+                                <w:szCs w:val="18"/>
+                              </w:rPr>
+                              <w:t xml:space="preserve">git </w:t>
+                            </w:r>
+                            <w:r>
+                              <w:rPr>
+                                <w:rFonts w:ascii="Monaco" w:hAnsi="Monaco"/>
+                                <w:sz w:val="16"/>
+                                <w:szCs w:val="18"/>
+                              </w:rPr>
+                              <w:t>reset</w:t>
+                            </w:r>
+                            <w:r>
+                              <w:rPr>
+                                <w:rFonts w:ascii="Monaco" w:hAnsi="Monaco"/>
+                                <w:sz w:val="16"/>
+                                <w:szCs w:val="18"/>
+                              </w:rPr>
+                              <w:t xml:space="preserve"> </w:t>
+                            </w:r>
+                            <w:r>
+                              <w:rPr>
+                                <w:rFonts w:ascii="Monaco" w:hAnsi="Monaco"/>
+                                <w:sz w:val="16"/>
+                                <w:szCs w:val="18"/>
+                              </w:rPr>
+                              <w:t>--hard</w:t>
+                            </w:r>
+                            <w:r>
+                              <w:rPr>
+                                <w:rFonts w:ascii="Monaco" w:hAnsi="Monaco"/>
+                                <w:sz w:val="16"/>
+                                <w:szCs w:val="18"/>
+                              </w:rPr>
+                              <w:tab/>
+                            </w:r>
+                            <w:r>
+                              <w:rPr>
+                                <w:rFonts w:ascii="微软雅黑" w:eastAsia="微软雅黑" w:hAnsi="微软雅黑"/>
+                                <w:sz w:val="16"/>
+                                <w:szCs w:val="18"/>
+                              </w:rPr>
+                              <w:t>//</w:t>
+                            </w:r>
+                            <w:r>
+                              <w:rPr>
+                                <w:rFonts w:ascii="微软雅黑" w:eastAsia="微软雅黑" w:hAnsi="微软雅黑" w:hint="eastAsia"/>
+                                <w:sz w:val="16"/>
+                                <w:szCs w:val="18"/>
+                              </w:rPr>
+                              <w:t>本地恢复到上一版本</w:t>
+                            </w:r>
+                          </w:p>
+                          <w:p>
+                            <w:pPr>
+                              <w:pStyle w:val="a3"/>
+                              <w:snapToGrid w:val="0"/>
+                              <w:spacing w:line="220" w:lineRule="exact"/>
+                              <w:rPr>
+                                <w:rFonts w:ascii="微软雅黑" w:eastAsia="微软雅黑" w:hAnsi="微软雅黑" w:hint="eastAsia"/>
+                                <w:sz w:val="16"/>
+                                <w:szCs w:val="18"/>
+                              </w:rPr>
+                            </w:pPr>
+                            <w:r>
+                              <w:rPr>
+                                <w:rFonts w:ascii="Monaco" w:hAnsi="Monaco"/>
+                                <w:sz w:val="16"/>
+                                <w:szCs w:val="18"/>
+                              </w:rPr>
+                              <w:t xml:space="preserve">git </w:t>
+                            </w:r>
+                            <w:r>
+                              <w:rPr>
+                                <w:rFonts w:ascii="Monaco" w:hAnsi="Monaco"/>
+                                <w:sz w:val="16"/>
+                                <w:szCs w:val="18"/>
+                              </w:rPr>
+                              <w:t>pull origin develop</w:t>
+                            </w:r>
+                            <w:r>
+                              <w:rPr>
+                                <w:rFonts w:ascii="Monaco" w:hAnsi="Monaco"/>
+                                <w:sz w:val="16"/>
+                                <w:szCs w:val="18"/>
+                              </w:rPr>
+                              <w:tab/>
+                            </w:r>
+                            <w:r>
+                              <w:rPr>
+                                <w:rFonts w:ascii="微软雅黑" w:eastAsia="微软雅黑" w:hAnsi="微软雅黑"/>
+                                <w:sz w:val="16"/>
+                                <w:szCs w:val="18"/>
+                              </w:rPr>
+                              <w:t>//</w:t>
+                            </w:r>
+                            <w:r>
+                              <w:rPr>
+                                <w:rFonts w:ascii="微软雅黑" w:eastAsia="微软雅黑" w:hAnsi="微软雅黑" w:hint="eastAsia"/>
+                                <w:sz w:val="16"/>
+                                <w:szCs w:val="18"/>
+                              </w:rPr>
+                              <w:t>拉取指定版本库分支覆盖本地</w:t>
+                            </w:r>
+                          </w:p>
+                        </w:txbxContent>
+                      </wps:txbx>
+                      <wps:bodyPr rot="0" vert="horz" wrap="square" lIns="72000" tIns="0" rIns="0" bIns="36000" anchor="ctr" anchorCtr="0">
+                        <a:spAutoFit/>
+                      </wps:bodyPr>
+                    </wps:wsp>
+                  </a:graphicData>
+                </a:graphic>
+              </wp:inline>
+            </w:drawing>
+          </mc:Choice>
+          <mc:Fallback>
+            <w:pict>
+              <v:roundrect w14:anchorId="04F79B6B" id="_x0000_s1028" style="width:249.3pt;height:31.5pt;visibility:visible;mso-wrap-style:square;mso-left-percent:-10001;mso-top-percent:-10001;mso-position-horizontal:absolute;mso-position-horizontal-relative:char;mso-position-vertical:absolute;mso-position-vertical-relative:line;mso-left-percent:-10001;mso-top-percent:-10001;v-text-anchor:middle" arcsize="15565f" o:gfxdata="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" fillcolor="#e7e7ff" strokecolor="#cfcdcd [2894]" strokeweight="1pt">
+                <v:stroke endcap="round"/>
+                <v:textbox style="mso-fit-shape-to-text:t" inset="2mm,0,0,1mm">
+                  <w:txbxContent>
+                    <w:p>
+                      <w:pPr>
+                        <w:pStyle w:val="a3"/>
+                        <w:snapToGrid w:val="0"/>
+                        <w:spacing w:line="220" w:lineRule="exact"/>
+                        <w:rPr>
+                          <w:rFonts w:ascii="微软雅黑" w:eastAsia="微软雅黑" w:hAnsi="微软雅黑"/>
+                          <w:sz w:val="16"/>
+                          <w:szCs w:val="18"/>
+                        </w:rPr>
+                      </w:pPr>
+                      <w:r>
+                        <w:rPr>
+                          <w:rFonts w:ascii="Monaco" w:hAnsi="Monaco"/>
+                          <w:sz w:val="16"/>
+                          <w:szCs w:val="18"/>
+                        </w:rPr>
+                        <w:t xml:space="preserve">git </w:t>
+                      </w:r>
+                      <w:r>
+                        <w:rPr>
+                          <w:rFonts w:ascii="Monaco" w:hAnsi="Monaco"/>
+                          <w:sz w:val="16"/>
+                          <w:szCs w:val="18"/>
+                        </w:rPr>
+                        <w:t>reset</w:t>
+                      </w:r>
+                      <w:r>
+                        <w:rPr>
+                          <w:rFonts w:ascii="Monaco" w:hAnsi="Monaco"/>
+                          <w:sz w:val="16"/>
+                          <w:szCs w:val="18"/>
+                        </w:rPr>
+                        <w:t xml:space="preserve"> </w:t>
+                      </w:r>
+                      <w:r>
+                        <w:rPr>
+                          <w:rFonts w:ascii="Monaco" w:hAnsi="Monaco"/>
+                          <w:sz w:val="16"/>
+                          <w:szCs w:val="18"/>
+                        </w:rPr>
+                        <w:t>--hard</w:t>
+                      </w:r>
+                      <w:r>
+                        <w:rPr>
+                          <w:rFonts w:ascii="Monaco" w:hAnsi="Monaco"/>
+                          <w:sz w:val="16"/>
+                          <w:szCs w:val="18"/>
+                        </w:rPr>
+                        <w:tab/>
+                      </w:r>
+                      <w:r>
+                        <w:rPr>
+                          <w:rFonts w:ascii="微软雅黑" w:eastAsia="微软雅黑" w:hAnsi="微软雅黑"/>
+                          <w:sz w:val="16"/>
+                          <w:szCs w:val="18"/>
+                        </w:rPr>
+                        <w:t>//</w:t>
+                      </w:r>
+                      <w:r>
+                        <w:rPr>
+                          <w:rFonts w:ascii="微软雅黑" w:eastAsia="微软雅黑" w:hAnsi="微软雅黑" w:hint="eastAsia"/>
+                          <w:sz w:val="16"/>
+                          <w:szCs w:val="18"/>
+                        </w:rPr>
+                        <w:t>本地恢复到上一版本</w:t>
+                      </w:r>
+                    </w:p>
+                    <w:p>
+                      <w:pPr>
+                        <w:pStyle w:val="a3"/>
+                        <w:snapToGrid w:val="0"/>
+                        <w:spacing w:line="220" w:lineRule="exact"/>
+                        <w:rPr>
+                          <w:rFonts w:ascii="微软雅黑" w:eastAsia="微软雅黑" w:hAnsi="微软雅黑" w:hint="eastAsia"/>
+                          <w:sz w:val="16"/>
+                          <w:szCs w:val="18"/>
+                        </w:rPr>
+                      </w:pPr>
+                      <w:r>
+                        <w:rPr>
+                          <w:rFonts w:ascii="Monaco" w:hAnsi="Monaco"/>
+                          <w:sz w:val="16"/>
+                          <w:szCs w:val="18"/>
+                        </w:rPr>
+                        <w:t xml:space="preserve">git </w:t>
+                      </w:r>
+                      <w:r>
+                        <w:rPr>
+                          <w:rFonts w:ascii="Monaco" w:hAnsi="Monaco"/>
+                          <w:sz w:val="16"/>
+                          <w:szCs w:val="18"/>
+                        </w:rPr>
+                        <w:t>pull origin develop</w:t>
+                      </w:r>
+                      <w:r>
+                        <w:rPr>
+                          <w:rFonts w:ascii="Monaco" w:hAnsi="Monaco"/>
+                          <w:sz w:val="16"/>
+                          <w:szCs w:val="18"/>
+                        </w:rPr>
+                        <w:tab/>
+                      </w:r>
+                      <w:r>
+                        <w:rPr>
+                          <w:rFonts w:ascii="微软雅黑" w:eastAsia="微软雅黑" w:hAnsi="微软雅黑"/>
+                          <w:sz w:val="16"/>
+                          <w:szCs w:val="18"/>
+                        </w:rPr>
+                        <w:t>//</w:t>
+                      </w:r>
+                      <w:r>
+                        <w:rPr>
+                          <w:rFonts w:ascii="微软雅黑" w:eastAsia="微软雅黑" w:hAnsi="微软雅黑" w:hint="eastAsia"/>
+                          <w:sz w:val="16"/>
+                          <w:szCs w:val="18"/>
+                        </w:rPr>
+                        <w:t>拉取指定版本库分支覆盖本地</w:t>
+                      </w:r>
+                    </w:p>
+                  </w:txbxContent>
+                </v:textbox>
+                <w10:anchorlock/>
+              </v:roundrect>
+            </w:pict>
+          </mc:Fallback>
+        </mc:AlternateContent>
+      </w:r>
+    </w:p>
+    <w:p>
+      <w:pPr>
+        <w:jc w:val="center"/>
+      </w:pPr>
+      <w:r>
+        <w:rPr>
+          <w:noProof/>
+        </w:rPr>
+        <mc:AlternateContent>
+          <mc:Choice Requires="wps">
+            <w:drawing>
+              <wp:inline distT="0" distB="0" distL="0" distR="0" wp14:anchorId="6C10EA3E" wp14:editId="240D2A06">
+                <wp:extent cx="2755900" cy="19050"/>
+                <wp:effectExtent l="0" t="0" r="25400" b="19050"/>
+                <wp:docPr id="2" name="直接连接符 2"/>
+                <wp:cNvGraphicFramePr/>
+                <a:graphic xmlns:a="http://schemas.openxmlformats.org/drawingml/2006/main">
+                  <a:graphicData uri="http://schemas.microsoft.com/office/word/2010/wordprocessingShape">
+                    <wps:wsp>
+                      <wps:cNvCnPr/>
+                      <wps:spPr>
+                        <a:xfrm>
+                          <a:off x="0" y="0"/>
+                          <a:ext cx="2755900" cy="19050"/>
+                        </a:xfrm>
+                        <a:prstGeom prst="line">
+                          <a:avLst/>
+                        </a:prstGeom>
+                      </wps:spPr>
+                      <wps:style>
+                        <a:lnRef idx="3">
+                          <a:schemeClr val="accent5"/>
+                        </a:lnRef>
+                        <a:fillRef idx="0">
+                          <a:schemeClr val="accent5"/>
+                        </a:fillRef>
+                        <a:effectRef idx="2">
+                          <a:schemeClr val="accent5"/>
+                        </a:effectRef>
+                        <a:fontRef idx="minor">
+                          <a:schemeClr val="tx1"/>
+                        </a:fontRef>
+                      </wps:style>
+                      <wps:bodyPr/>
+                    </wps:wsp>
+                  </a:graphicData>
+                </a:graphic>
+              </wp:inline>
+            </w:drawing>
+          </mc:Choice>
+          <mc:Fallback>
+            <w:pict>
+              <v:line w14:anchorId="535CE7DC" id="直接连接符 2" o:spid="_x0000_s1026" style="visibility:visible;mso-wrap-style:square;mso-left-percent:-10001;mso-top-percent:-10001;mso-position-horizontal:absolute;mso-position-horizontal-relative:char;mso-position-vertical:absolute;mso-position-vertical-relative:line;mso-left-percent:-10001;mso-top-percent:-10001" from="0,0" to="217pt,1.5pt" o:gfxdata="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" strokecolor="#5b9bd5 [3208]" strokeweight="1.5pt">
+                <v:stroke joinstyle="miter"/>
+                <w10:anchorlock/>
+              </v:line>
+            </w:pict>
+          </mc:Fallback>
+        </mc:AlternateContent>
+      </w:r>
+    </w:p>
+    <w:p>
+      <w:pPr>
+        <w:pStyle w:val="2"/>
+      </w:pPr>
+      <w:r>
+        <w:rPr>
+          <w:rFonts w:hint="eastAsia"/>
+        </w:rPr>
+        <w:t>a</w:t>
+      </w:r>
+      <w:r>
+        <w:t>dd</w:t>
+      </w:r>
+    </w:p>
+    <w:p>
+      <w:pPr>
+        <w:rPr>
+          <w:rFonts w:hint="eastAsia"/>
+        </w:rPr>
+      </w:pPr>
+      <w:r>
+        <w:rPr>
+          <w:rFonts w:hint="eastAsia"/>
+        </w:rPr>
+        <w:t>添加文件到暂存区，</w:t>
+      </w:r>
+      <w:r>
+        <w:rPr>
+          <w:rFonts w:hint="eastAsia"/>
+        </w:rPr>
+        <w:t>add</w:t>
+      </w:r>
+      <w:r>
+        <w:rPr>
+          <w:rFonts w:hint="eastAsia"/>
+        </w:rPr>
+        <w:t>命令后可以跟文件名、多个文件、文件夹、</w:t>
+      </w:r>
+    </w:p>
+    <w:p>
+      <w:pPr>
+        <w:rPr>
+          <w:rFonts w:hint="eastAsia"/>
+        </w:rPr>
+      </w:pPr>
+    </w:p>
+    <w:p>
+      <w:pPr>
+        <w:jc w:val="center"/>
+        <w:rPr>
+          <w:rFonts w:hint="eastAsia"/>
+        </w:rPr>
+      </w:pPr>
+      <w:r>
+        <w:rPr>
+          <w:noProof/>
+        </w:rPr>
+        <mc:AlternateContent>
+          <mc:Choice Requires="wps">
+            <w:drawing>
+              <wp:inline distT="0" distB="0" distL="0" distR="0" wp14:anchorId="26C3E482" wp14:editId="7EA7575A">
+                <wp:extent cx="2755900" cy="19050"/>
+                <wp:effectExtent l="0" t="0" r="25400" b="19050"/>
+                <wp:docPr id="5" name="直接连接符 5"/>
+                <wp:cNvGraphicFramePr/>
+                <a:graphic xmlns:a="http://schemas.openxmlformats.org/drawingml/2006/main">
+                  <a:graphicData uri="http://schemas.microsoft.com/office/word/2010/wordprocessingShape">
+                    <wps:wsp>
+                      <wps:cNvCnPr/>
+                      <wps:spPr>
+                        <a:xfrm>
+                          <a:off x="0" y="0"/>
+                          <a:ext cx="2755900" cy="19050"/>
+                        </a:xfrm>
+                        <a:prstGeom prst="line">
+                          <a:avLst/>
+                        </a:prstGeom>
+                        <a:ln>
+                          <a:solidFill>
+                            <a:schemeClr val="accent6"/>
+                          </a:solidFill>
+                        </a:ln>
+                      </wps:spPr>
+                      <wps:style>
+                        <a:lnRef idx="3">
+                          <a:schemeClr val="accent5"/>
+                        </a:lnRef>
+                        <a:fillRef idx="0">
+                          <a:schemeClr val="accent5"/>
+                        </a:fillRef>
+                        <a:effectRef idx="2">
+                          <a:schemeClr val="accent5"/>
+                        </a:effectRef>
+                        <a:fontRef idx="minor">
+                          <a:schemeClr val="tx1"/>
+                        </a:fontRef>
+                      </wps:style>
+                      <wps:bodyPr/>
+                    </wps:wsp>
+                  </a:graphicData>
+                </a:graphic>
+              </wp:inline>
+            </w:drawing>
+          </mc:Choice>
+          <mc:Fallback>
+            <w:pict>
+              <v:line w14:anchorId="01263F7D" id="直接连接符 5" o:spid="_x0000_s1026" style="visibility:visible;mso-wrap-style:square;mso-left-percent:-10001;mso-top-percent:-10001;mso-position-horizontal:absolute;mso-position-horizontal-relative:char;mso-position-vertical:absolute;mso-position-vertical-relative:line;mso-left-percent:-10001;mso-top-percent:-10001" from="0,0" to="217pt,1.5pt" o:gfxdata="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" strokecolor="#70ad47 [3209]" strokeweight="1.5pt">
+                <v:stroke joinstyle="miter"/>
+                <w10:anchorlock/>
+              </v:line>
+            </w:pict>
+          </mc:Fallback>
+        </mc:AlternateContent>
+      </w:r>
+    </w:p>
+    <w:p>
+      <w:pPr>
+        <w:pStyle w:val="2"/>
+      </w:pPr>
+      <w:r>
+        <w:rPr>
+          <w:rFonts w:hint="eastAsia"/>
+        </w:rPr>
+        <w:t>clean</w:t>
+      </w:r>
+    </w:p>
+    <w:p>
+      <w:r>
+        <w:rPr>
+          <w:rFonts w:hint="eastAsia"/>
+        </w:rPr>
+        <w:t>对</w:t>
+      </w:r>
+      <w:r>
+        <w:rPr>
+          <w:rFonts w:hint="eastAsia"/>
+        </w:rPr>
+        <w:t>没有被跟踪</w:t>
+      </w:r>
+      <w:r>
+        <w:rPr>
+          <w:rFonts w:hint="eastAsia"/>
+        </w:rPr>
+        <w:t>tracked</w:t>
+      </w:r>
+      <w:r>
+        <w:rPr>
+          <w:rFonts w:hint="eastAsia"/>
+        </w:rPr>
+        <w:t>或</w:t>
+      </w:r>
+      <w:r>
+        <w:rPr>
+          <w:rFonts w:hint="eastAsia"/>
+        </w:rPr>
+        <w:t>g</w:t>
+      </w:r>
+      <w:r>
+        <w:t>itignor</w:t>
+      </w:r>
+      <w:r>
+        <w:rPr>
+          <w:rFonts w:hint="eastAsia"/>
+        </w:rPr>
+        <w:t>的文件</w:t>
+      </w:r>
+      <w:r>
+        <w:rPr>
+          <w:rFonts w:hint="eastAsia"/>
+        </w:rPr>
+        <w:t>进行删除</w:t>
+      </w:r>
+      <w:r>
+        <w:rPr>
+          <w:rFonts w:hint="eastAsia"/>
+        </w:rPr>
+        <w:t>（未被</w:t>
+      </w:r>
+      <w:r>
+        <w:rPr>
+          <w:rFonts w:hint="eastAsia"/>
+        </w:rPr>
+        <w:t>add</w:t>
+      </w:r>
+      <w:r>
+        <w:rPr>
+          <w:rFonts w:hint="eastAsia"/>
+        </w:rPr>
+        <w:t>或</w:t>
+      </w:r>
+      <w:r>
+        <w:rPr>
+          <w:rFonts w:hint="eastAsia"/>
+        </w:rPr>
+        <w:t>commit</w:t>
+      </w:r>
+      <w:r>
+        <w:rPr>
+          <w:rFonts w:hint="eastAsia"/>
+        </w:rPr>
+        <w:t>的本地文件）</w:t>
+      </w:r>
+    </w:p>
+    <w:p>
+      <w:r>
+        <w:rPr>
+          <w:noProof/>
+        </w:rPr>
+        <mc:AlternateContent>
+          <mc:Choice Requires="wps">
+            <w:drawing>
+              <wp:inline distT="0" distB="0" distL="0" distR="0" wp14:anchorId="3E96D010" wp14:editId="6D175A9D">
+                <wp:extent cx="3166110" cy="1287780"/>
+                <wp:effectExtent l="0" t="0" r="15240" b="23495"/>
+                <wp:docPr id="6" name="文本框 2"/>
+                <wp:cNvGraphicFramePr>
+                  <a:graphicFrameLocks xmlns:a="http://schemas.openxmlformats.org/drawingml/2006/main"/>
+                </wp:cNvGraphicFramePr>
+                <a:graphic xmlns:a="http://schemas.openxmlformats.org/drawingml/2006/main">
+                  <a:graphicData uri="http://schemas.microsoft.com/office/word/2010/wordprocessingShape">
+                    <wps:wsp>
+                      <wps:cNvSpPr txBox="1">
+                        <a:spLocks noChangeArrowheads="1"/>
+                      </wps:cNvSpPr>
+                      <wps:spPr bwMode="auto">
+                        <a:xfrm>
+                          <a:off x="0" y="0"/>
+                          <a:ext cx="3166110" cy="1287780"/>
+                        </a:xfrm>
+                        <a:prstGeom prst="roundRect">
+                          <a:avLst>
+                            <a:gd name="adj" fmla="val 6476"/>
+                          </a:avLst>
+                        </a:prstGeom>
+                        <a:solidFill>
+                          <a:schemeClr val="accent6">
+                            <a:lumMod val="20000"/>
+                            <a:lumOff val="80000"/>
+                          </a:schemeClr>
+                        </a:solidFill>
+                        <a:ln w="12700" cap="flat">
+                          <a:solidFill>
+                            <a:srgbClr val="92D050"/>
+                          </a:solidFill>
+                          <a:miter lim="800000"/>
+                          <a:headEnd/>
+                          <a:tailEnd/>
+                        </a:ln>
+                      </wps:spPr>
+                      <wps:txbx>
+                        <w:txbxContent>
+                          <w:p>
+                            <w:pPr>
+                              <w:pStyle w:val="a3"/>
+                              <w:snapToGrid w:val="0"/>
+                              <w:spacing w:line="220" w:lineRule="exact"/>
+                              <w:rPr>
+                                <w:rFonts w:ascii="Monaco" w:eastAsia="微软雅黑" w:hAnsi="Monaco" w:cs="宋体"/>
+                                <w:sz w:val="16"/>
+                                <w:szCs w:val="18"/>
+                              </w:rPr>
+                            </w:pPr>
+                            <w:r>
+                              <w:rPr>
+                                <w:rFonts w:ascii="微软雅黑" w:eastAsia="微软雅黑" w:hAnsi="微软雅黑" w:cs="宋体" w:hint="eastAsia"/>
+                                <w:sz w:val="16"/>
+                                <w:szCs w:val="18"/>
+                              </w:rPr>
+                              <w:t>用法：</w:t>
+                            </w:r>
+                            <w:r>
+                              <w:rPr>
+                                <w:rFonts w:ascii="Monaco" w:eastAsia="微软雅黑" w:hAnsi="Monaco" w:cs="宋体"/>
+                                <w:sz w:val="16"/>
+                                <w:szCs w:val="18"/>
+                              </w:rPr>
+                              <w:t>git clean [-d] [-x | -X] [--] &lt;paths&gt;…</w:t>
+                            </w:r>
+                          </w:p>
+                          <w:p>
+                            <w:pPr>
+                              <w:pStyle w:val="a3"/>
+                              <w:snapToGrid w:val="0"/>
+                              <w:spacing w:line="220" w:lineRule="exact"/>
+                              <w:rPr>
+                                <w:rFonts w:ascii="微软雅黑" w:eastAsia="微软雅黑" w:hAnsi="微软雅黑" w:cs="宋体"/>
+                                <w:sz w:val="16"/>
+                                <w:szCs w:val="18"/>
+                              </w:rPr>
+                            </w:pPr>
+                            <w:r>
+                              <w:rPr>
+                                <w:rFonts w:ascii="微软雅黑" w:eastAsia="微软雅黑" w:hAnsi="微软雅黑" w:cs="宋体"/>
+                                <w:sz w:val="16"/>
+                                <w:szCs w:val="18"/>
+                              </w:rPr>
+                              <w:tab/>
+                            </w:r>
+                            <w:r>
+                              <w:rPr>
+                                <w:rFonts w:ascii="微软雅黑" w:eastAsia="微软雅黑" w:hAnsi="微软雅黑" w:cs="宋体"/>
+                                <w:sz w:val="16"/>
+                                <w:szCs w:val="18"/>
+                              </w:rPr>
+                              <w:t>-n</w:t>
+                            </w:r>
+                            <w:r>
+                              <w:rPr>
+                                <w:rFonts w:ascii="微软雅黑" w:eastAsia="微软雅黑" w:hAnsi="微软雅黑" w:cs="宋体"/>
+                                <w:sz w:val="16"/>
+                                <w:szCs w:val="18"/>
+                              </w:rPr>
+                              <w:tab/>
+                            </w:r>
+                            <w:r>
+                              <w:rPr>
+                                <w:rFonts w:ascii="微软雅黑" w:eastAsia="微软雅黑" w:hAnsi="微软雅黑" w:cs="宋体" w:hint="eastAsia"/>
+                                <w:sz w:val="16"/>
+                                <w:szCs w:val="18"/>
+                              </w:rPr>
+                              <w:t>列出要清除的文件（在操作前最好加-n参数，确认文件无误时再去掉-</w:t>
+                            </w:r>
+                            <w:r>
+                              <w:rPr>
+                                <w:rFonts w:ascii="微软雅黑" w:eastAsia="微软雅黑" w:hAnsi="微软雅黑" w:cs="宋体"/>
+                                <w:sz w:val="16"/>
+                                <w:szCs w:val="18"/>
+                              </w:rPr>
+                              <w:t>n</w:t>
+                            </w:r>
+                            <w:r>
+                              <w:rPr>
+                                <w:rFonts w:ascii="微软雅黑" w:eastAsia="微软雅黑" w:hAnsi="微软雅黑" w:cs="宋体" w:hint="eastAsia"/>
+                                <w:sz w:val="16"/>
+                                <w:szCs w:val="18"/>
+                              </w:rPr>
+                              <w:t>执行真正删除操作）</w:t>
+                            </w:r>
+                          </w:p>
+                          <w:p>
+                            <w:pPr>
+                              <w:pStyle w:val="a3"/>
+                              <w:snapToGrid w:val="0"/>
+                              <w:spacing w:line="220" w:lineRule="exact"/>
+                              <w:ind w:firstLine="420"/>
+                              <w:rPr>
+                                <w:rFonts w:ascii="微软雅黑" w:eastAsia="微软雅黑" w:hAnsi="微软雅黑" w:cs="宋体"/>
+                                <w:sz w:val="16"/>
+                                <w:szCs w:val="18"/>
+                              </w:rPr>
+                            </w:pPr>
+                            <w:r>
+                              <w:rPr>
+                                <w:rFonts w:ascii="Monaco" w:eastAsia="微软雅黑" w:hAnsi="Monaco" w:cs="宋体"/>
+                                <w:sz w:val="16"/>
+                                <w:szCs w:val="18"/>
+                              </w:rPr>
+                              <w:t>-f</w:t>
+                            </w:r>
+                            <w:r>
+                              <w:rPr>
+                                <w:rFonts w:ascii="微软雅黑" w:eastAsia="微软雅黑" w:hAnsi="微软雅黑" w:cs="宋体"/>
+                                <w:sz w:val="16"/>
+                                <w:szCs w:val="18"/>
+                              </w:rPr>
+                              <w:tab/>
+                            </w:r>
+                            <w:r>
+                              <w:rPr>
+                                <w:rFonts w:ascii="微软雅黑" w:eastAsia="微软雅黑" w:hAnsi="微软雅黑" w:cs="宋体" w:hint="eastAsia"/>
+                                <w:sz w:val="16"/>
+                                <w:szCs w:val="18"/>
+                              </w:rPr>
+                              <w:t>强制操作</w:t>
+                            </w:r>
+                          </w:p>
+                          <w:p>
+                            <w:pPr>
+                              <w:pStyle w:val="a3"/>
+                              <w:snapToGrid w:val="0"/>
+                              <w:spacing w:line="220" w:lineRule="exact"/>
+                              <w:rPr>
+                                <w:rFonts w:ascii="微软雅黑" w:eastAsia="微软雅黑" w:hAnsi="微软雅黑" w:cs="宋体"/>
+                                <w:sz w:val="16"/>
+                                <w:szCs w:val="18"/>
+                              </w:rPr>
+                            </w:pPr>
+                            <w:r>
+                              <w:rPr>
+                                <w:rFonts w:ascii="微软雅黑" w:eastAsia="微软雅黑" w:hAnsi="微软雅黑" w:cs="宋体"/>
+                                <w:sz w:val="16"/>
+                                <w:szCs w:val="18"/>
+                              </w:rPr>
+                              <w:tab/>
+                            </w:r>
+                            <w:r>
+                              <w:rPr>
+                                <w:rFonts w:ascii="Monaco" w:eastAsia="微软雅黑" w:hAnsi="Monaco" w:cs="宋体"/>
+                                <w:sz w:val="16"/>
+                                <w:szCs w:val="18"/>
+                              </w:rPr>
+                              <w:t>-x</w:t>
+                            </w:r>
+                            <w:r>
+                              <w:rPr>
+                                <w:rFonts w:ascii="微软雅黑" w:eastAsia="微软雅黑" w:hAnsi="微软雅黑" w:cs="宋体"/>
+                                <w:sz w:val="16"/>
+                                <w:szCs w:val="18"/>
+                              </w:rPr>
+                              <w:tab/>
+                            </w:r>
+                            <w:r>
+                              <w:rPr>
+                                <w:rFonts w:ascii="微软雅黑" w:eastAsia="微软雅黑" w:hAnsi="微软雅黑" w:cs="宋体" w:hint="eastAsia"/>
+                                <w:sz w:val="16"/>
+                                <w:szCs w:val="18"/>
+                              </w:rPr>
+                              <w:t>除了未跟踪的也包含git</w:t>
+                            </w:r>
+                            <w:r>
+                              <w:rPr>
+                                <w:rFonts w:ascii="微软雅黑" w:eastAsia="微软雅黑" w:hAnsi="微软雅黑" w:cs="宋体"/>
+                                <w:sz w:val="16"/>
+                                <w:szCs w:val="18"/>
+                              </w:rPr>
+                              <w:t>ignor</w:t>
+                            </w:r>
+                            <w:r>
+                              <w:rPr>
+                                <w:rFonts w:ascii="微软雅黑" w:eastAsia="微软雅黑" w:hAnsi="微软雅黑" w:cs="宋体" w:hint="eastAsia"/>
+                                <w:sz w:val="16"/>
+                                <w:szCs w:val="18"/>
+                              </w:rPr>
+                              <w:t>排除的文件</w:t>
+                            </w:r>
+                          </w:p>
+                          <w:p>
+                            <w:pPr>
+                              <w:pStyle w:val="a3"/>
+                              <w:snapToGrid w:val="0"/>
+                              <w:spacing w:line="220" w:lineRule="exact"/>
+                              <w:rPr>
+                                <w:rFonts w:ascii="微软雅黑" w:eastAsia="微软雅黑" w:hAnsi="微软雅黑" w:cs="宋体"/>
+                                <w:sz w:val="16"/>
+                                <w:szCs w:val="18"/>
+                              </w:rPr>
+                            </w:pPr>
+                            <w:r>
+                              <w:rPr>
+                                <w:rFonts w:ascii="宋体" w:eastAsia="宋体" w:hAnsi="宋体" w:cs="宋体"/>
+                                <w:sz w:val="16"/>
+                                <w:szCs w:val="18"/>
+                              </w:rPr>
+                              <w:tab/>
+                            </w:r>
+                            <w:r>
+                              <w:rPr>
+                                <w:rFonts w:ascii="Monaco" w:eastAsia="微软雅黑" w:hAnsi="Monaco" w:cs="宋体"/>
+                                <w:sz w:val="16"/>
+                                <w:szCs w:val="18"/>
+                              </w:rPr>
+                              <w:t>-X</w:t>
+                            </w:r>
+                            <w:r>
+                              <w:rPr>
+                                <w:rFonts w:ascii="微软雅黑" w:eastAsia="微软雅黑" w:hAnsi="微软雅黑" w:cs="宋体"/>
+                                <w:sz w:val="16"/>
+                                <w:szCs w:val="18"/>
+                              </w:rPr>
+                              <w:tab/>
+                            </w:r>
+                            <w:r>
+                              <w:rPr>
+                                <w:rFonts w:ascii="微软雅黑" w:eastAsia="微软雅黑" w:hAnsi="微软雅黑" w:cs="宋体" w:hint="eastAsia"/>
+                                <w:sz w:val="16"/>
+                                <w:szCs w:val="18"/>
+                              </w:rPr>
+                              <w:t>只对git</w:t>
+                            </w:r>
+                            <w:r>
+                              <w:rPr>
+                                <w:rFonts w:ascii="微软雅黑" w:eastAsia="微软雅黑" w:hAnsi="微软雅黑" w:cs="宋体"/>
+                                <w:sz w:val="16"/>
+                                <w:szCs w:val="18"/>
+                              </w:rPr>
+                              <w:t>ignor</w:t>
+                            </w:r>
+                            <w:r>
+                              <w:rPr>
+                                <w:rFonts w:ascii="微软雅黑" w:eastAsia="微软雅黑" w:hAnsi="微软雅黑" w:cs="宋体" w:hint="eastAsia"/>
+                                <w:sz w:val="16"/>
+                                <w:szCs w:val="18"/>
+                              </w:rPr>
+                              <w:t>排除的文件</w:t>
+                            </w:r>
+                          </w:p>
+                          <w:p>
+                            <w:pPr>
+                              <w:pStyle w:val="a3"/>
+                              <w:snapToGrid w:val="0"/>
+                              <w:spacing w:line="220" w:lineRule="exact"/>
+                              <w:rPr>
+                                <w:rFonts w:ascii="微软雅黑" w:eastAsia="微软雅黑" w:hAnsi="微软雅黑" w:cs="宋体"/>
+                                <w:sz w:val="16"/>
+                                <w:szCs w:val="18"/>
+                              </w:rPr>
+                            </w:pPr>
+                            <w:r>
+                              <w:rPr>
+                                <w:rFonts w:ascii="微软雅黑" w:eastAsia="微软雅黑" w:hAnsi="微软雅黑" w:cs="宋体"/>
+                                <w:sz w:val="16"/>
+                                <w:szCs w:val="18"/>
+                              </w:rPr>
+                              <w:tab/>
+                              <w:t>-</w:t>
+                            </w:r>
+                            <w:r>
+                              <w:rPr>
+                                <w:rFonts w:ascii="微软雅黑" w:eastAsia="微软雅黑" w:hAnsi="微软雅黑" w:cs="宋体"/>
+                                <w:sz w:val="16"/>
+                                <w:szCs w:val="18"/>
+                              </w:rPr>
+                              <w:t>d</w:t>
+                            </w:r>
+                            <w:r>
+                              <w:rPr>
+                                <w:rFonts w:ascii="微软雅黑" w:eastAsia="微软雅黑" w:hAnsi="微软雅黑" w:cs="宋体"/>
+                                <w:sz w:val="16"/>
+                                <w:szCs w:val="18"/>
+                              </w:rPr>
+                              <w:tab/>
+                            </w:r>
+                            <w:r>
+                              <w:rPr>
+                                <w:rFonts w:ascii="微软雅黑" w:eastAsia="微软雅黑" w:hAnsi="微软雅黑" w:cs="宋体" w:hint="eastAsia"/>
+                                <w:sz w:val="16"/>
+                                <w:szCs w:val="18"/>
+                              </w:rPr>
+                              <w:t>含</w:t>
+                            </w:r>
+                            <w:r>
+                              <w:rPr>
+                                <w:rFonts w:ascii="微软雅黑" w:eastAsia="微软雅黑" w:hAnsi="微软雅黑" w:cs="宋体" w:hint="eastAsia"/>
+                                <w:sz w:val="16"/>
+                                <w:szCs w:val="18"/>
+                              </w:rPr>
+                              <w:t>整个文件夹</w:t>
+                            </w:r>
+                          </w:p>
+                        </w:txbxContent>
+                      </wps:txbx>
+                      <wps:bodyPr rot="0" vert="horz" wrap="square" lIns="72000" tIns="0" rIns="0" bIns="36000" anchor="ctr" anchorCtr="0">
+                        <a:spAutoFit/>
+                      </wps:bodyPr>
+                    </wps:wsp>
+                  </a:graphicData>
+                </a:graphic>
+              </wp:inline>
+            </w:drawing>
+          </mc:Choice>
+          <mc:Fallback>
+            <w:pict>
+              <v:roundrect w14:anchorId="3E96D010" id="_x0000_s1029" style="width:249.3pt;height:101.4pt;visibility:visible;mso-wrap-style:square;mso-left-percent:-10001;mso-top-percent:-10001;mso-position-horizontal:absolute;mso-position-horizontal-relative:char;mso-position-vertical:absolute;mso-position-vertical-relative:line;mso-left-percent:-10001;mso-top-percent:-10001;v-text-anchor:middle" arcsize="4245f" o:gfxdata="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" fillcolor="#e2efd9 [665]" strokecolor="#92d050" strokeweight="1pt">
+                <v:stroke joinstyle="miter"/>
+                <v:textbox style="mso-fit-shape-to-text:t" inset="2mm,0,0,1mm">
+                  <w:txbxContent>
+                    <w:p>
+                      <w:pPr>
+                        <w:pStyle w:val="a3"/>
+                        <w:snapToGrid w:val="0"/>
+                        <w:spacing w:line="220" w:lineRule="exact"/>
+                        <w:rPr>
+                          <w:rFonts w:ascii="Monaco" w:eastAsia="微软雅黑" w:hAnsi="Monaco" w:cs="宋体"/>
+                          <w:sz w:val="16"/>
+                          <w:szCs w:val="18"/>
+                        </w:rPr>
+                      </w:pPr>
+                      <w:r>
+                        <w:rPr>
+                          <w:rFonts w:ascii="微软雅黑" w:eastAsia="微软雅黑" w:hAnsi="微软雅黑" w:cs="宋体" w:hint="eastAsia"/>
+                          <w:sz w:val="16"/>
+                          <w:szCs w:val="18"/>
+                        </w:rPr>
+                        <w:t>用法：</w:t>
+                      </w:r>
+                      <w:r>
+                        <w:rPr>
+                          <w:rFonts w:ascii="Monaco" w:eastAsia="微软雅黑" w:hAnsi="Monaco" w:cs="宋体"/>
+                          <w:sz w:val="16"/>
+                          <w:szCs w:val="18"/>
+                        </w:rPr>
+                        <w:t>git clean [-d] [-x | -X] [--] &lt;paths&gt;…</w:t>
+                      </w:r>
+                    </w:p>
+                    <w:p>
+                      <w:pPr>
+                        <w:pStyle w:val="a3"/>
+                        <w:snapToGrid w:val="0"/>
+                        <w:spacing w:line="220" w:lineRule="exact"/>
+                        <w:rPr>
+                          <w:rFonts w:ascii="微软雅黑" w:eastAsia="微软雅黑" w:hAnsi="微软雅黑" w:cs="宋体"/>
+                          <w:sz w:val="16"/>
+                          <w:szCs w:val="18"/>
+                        </w:rPr>
+                      </w:pPr>
+                      <w:r>
+                        <w:rPr>
+                          <w:rFonts w:ascii="微软雅黑" w:eastAsia="微软雅黑" w:hAnsi="微软雅黑" w:cs="宋体"/>
+                          <w:sz w:val="16"/>
+                          <w:szCs w:val="18"/>
+                        </w:rPr>
+                        <w:tab/>
+                      </w:r>
+                      <w:r>
+                        <w:rPr>
+                          <w:rFonts w:ascii="微软雅黑" w:eastAsia="微软雅黑" w:hAnsi="微软雅黑" w:cs="宋体"/>
+                          <w:sz w:val="16"/>
+                          <w:szCs w:val="18"/>
+                        </w:rPr>
+                        <w:t>-n</w:t>
+                      </w:r>
+                      <w:r>
+                        <w:rPr>
+                          <w:rFonts w:ascii="微软雅黑" w:eastAsia="微软雅黑" w:hAnsi="微软雅黑" w:cs="宋体"/>
+                          <w:sz w:val="16"/>
+                          <w:szCs w:val="18"/>
+                        </w:rPr>
+                        <w:tab/>
+                      </w:r>
+                      <w:r>
+                        <w:rPr>
+                          <w:rFonts w:ascii="微软雅黑" w:eastAsia="微软雅黑" w:hAnsi="微软雅黑" w:cs="宋体" w:hint="eastAsia"/>
+                          <w:sz w:val="16"/>
+                          <w:szCs w:val="18"/>
+                        </w:rPr>
+                        <w:t>列出要清除的文件（在操作前最好加-n参数，确认文件无误时再去掉-</w:t>
+                      </w:r>
+                      <w:r>
+                        <w:rPr>
+                          <w:rFonts w:ascii="微软雅黑" w:eastAsia="微软雅黑" w:hAnsi="微软雅黑" w:cs="宋体"/>
+                          <w:sz w:val="16"/>
+                          <w:szCs w:val="18"/>
+                        </w:rPr>
+                        <w:t>n</w:t>
+                      </w:r>
+                      <w:r>
+                        <w:rPr>
+                          <w:rFonts w:ascii="微软雅黑" w:eastAsia="微软雅黑" w:hAnsi="微软雅黑" w:cs="宋体" w:hint="eastAsia"/>
+                          <w:sz w:val="16"/>
+                          <w:szCs w:val="18"/>
+                        </w:rPr>
+                        <w:t>执行真正删除操作）</w:t>
+                      </w:r>
+                    </w:p>
+                    <w:p>
+                      <w:pPr>
+                        <w:pStyle w:val="a3"/>
+                        <w:snapToGrid w:val="0"/>
+                        <w:spacing w:line="220" w:lineRule="exact"/>
+                        <w:ind w:firstLine="420"/>
+                        <w:rPr>
+                          <w:rFonts w:ascii="微软雅黑" w:eastAsia="微软雅黑" w:hAnsi="微软雅黑" w:cs="宋体"/>
+                          <w:sz w:val="16"/>
+                          <w:szCs w:val="18"/>
+                        </w:rPr>
+                      </w:pPr>
+                      <w:r>
+                        <w:rPr>
+                          <w:rFonts w:ascii="Monaco" w:eastAsia="微软雅黑" w:hAnsi="Monaco" w:cs="宋体"/>
+                          <w:sz w:val="16"/>
+                          <w:szCs w:val="18"/>
+                        </w:rPr>
+                        <w:t>-f</w:t>
+                      </w:r>
+                      <w:r>
+                        <w:rPr>
+                          <w:rFonts w:ascii="微软雅黑" w:eastAsia="微软雅黑" w:hAnsi="微软雅黑" w:cs="宋体"/>
+                          <w:sz w:val="16"/>
+                          <w:szCs w:val="18"/>
+                        </w:rPr>
+                        <w:tab/>
+                      </w:r>
+                      <w:r>
+                        <w:rPr>
+                          <w:rFonts w:ascii="微软雅黑" w:eastAsia="微软雅黑" w:hAnsi="微软雅黑" w:cs="宋体" w:hint="eastAsia"/>
+                          <w:sz w:val="16"/>
+                          <w:szCs w:val="18"/>
+                        </w:rPr>
+                        <w:t>强制操作</w:t>
+                      </w:r>
+                    </w:p>
+                    <w:p>
+                      <w:pPr>
+                        <w:pStyle w:val="a3"/>
+                        <w:snapToGrid w:val="0"/>
+                        <w:spacing w:line="220" w:lineRule="exact"/>
+                        <w:rPr>
+                          <w:rFonts w:ascii="微软雅黑" w:eastAsia="微软雅黑" w:hAnsi="微软雅黑" w:cs="宋体"/>
+                          <w:sz w:val="16"/>
+                          <w:szCs w:val="18"/>
+                        </w:rPr>
+                      </w:pPr>
+                      <w:r>
+                        <w:rPr>
+                          <w:rFonts w:ascii="微软雅黑" w:eastAsia="微软雅黑" w:hAnsi="微软雅黑" w:cs="宋体"/>
+                          <w:sz w:val="16"/>
+                          <w:szCs w:val="18"/>
+                        </w:rPr>
+                        <w:tab/>
+                      </w:r>
+                      <w:r>
+                        <w:rPr>
+                          <w:rFonts w:ascii="Monaco" w:eastAsia="微软雅黑" w:hAnsi="Monaco" w:cs="宋体"/>
+                          <w:sz w:val="16"/>
+                          <w:szCs w:val="18"/>
+                        </w:rPr>
+                        <w:t>-x</w:t>
+                      </w:r>
+                      <w:r>
+                        <w:rPr>
+                          <w:rFonts w:ascii="微软雅黑" w:eastAsia="微软雅黑" w:hAnsi="微软雅黑" w:cs="宋体"/>
+                          <w:sz w:val="16"/>
+                          <w:szCs w:val="18"/>
+                        </w:rPr>
+                        <w:tab/>
+                      </w:r>
+                      <w:r>
+                        <w:rPr>
+                          <w:rFonts w:ascii="微软雅黑" w:eastAsia="微软雅黑" w:hAnsi="微软雅黑" w:cs="宋体" w:hint="eastAsia"/>
+                          <w:sz w:val="16"/>
+                          <w:szCs w:val="18"/>
+                        </w:rPr>
+                        <w:t>除了未跟踪的也包含git</w:t>
+                      </w:r>
+                      <w:r>
+                        <w:rPr>
+                          <w:rFonts w:ascii="微软雅黑" w:eastAsia="微软雅黑" w:hAnsi="微软雅黑" w:cs="宋体"/>
+                          <w:sz w:val="16"/>
+                          <w:szCs w:val="18"/>
+                        </w:rPr>
+                        <w:t>ignor</w:t>
+                      </w:r>
+                      <w:r>
+                        <w:rPr>
+                          <w:rFonts w:ascii="微软雅黑" w:eastAsia="微软雅黑" w:hAnsi="微软雅黑" w:cs="宋体" w:hint="eastAsia"/>
+                          <w:sz w:val="16"/>
+                          <w:szCs w:val="18"/>
+                        </w:rPr>
+                        <w:t>排除的文件</w:t>
+                      </w:r>
+                    </w:p>
+                    <w:p>
+                      <w:pPr>
+                        <w:pStyle w:val="a3"/>
+                        <w:snapToGrid w:val="0"/>
+                        <w:spacing w:line="220" w:lineRule="exact"/>
+                        <w:rPr>
+                          <w:rFonts w:ascii="微软雅黑" w:eastAsia="微软雅黑" w:hAnsi="微软雅黑" w:cs="宋体"/>
+                          <w:sz w:val="16"/>
+                          <w:szCs w:val="18"/>
+                        </w:rPr>
+                      </w:pPr>
+                      <w:r>
+                        <w:rPr>
+                          <w:rFonts w:ascii="宋体" w:eastAsia="宋体" w:hAnsi="宋体" w:cs="宋体"/>
+                          <w:sz w:val="16"/>
+                          <w:szCs w:val="18"/>
+                        </w:rPr>
+                        <w:tab/>
+                      </w:r>
+                      <w:r>
+                        <w:rPr>
+                          <w:rFonts w:ascii="Monaco" w:eastAsia="微软雅黑" w:hAnsi="Monaco" w:cs="宋体"/>
+                          <w:sz w:val="16"/>
+                          <w:szCs w:val="18"/>
+                        </w:rPr>
+                        <w:t>-X</w:t>
+                      </w:r>
+                      <w:r>
+                        <w:rPr>
+                          <w:rFonts w:ascii="微软雅黑" w:eastAsia="微软雅黑" w:hAnsi="微软雅黑" w:cs="宋体"/>
+                          <w:sz w:val="16"/>
+                          <w:szCs w:val="18"/>
+                        </w:rPr>
+                        <w:tab/>
+                      </w:r>
+                      <w:r>
+                        <w:rPr>
+                          <w:rFonts w:ascii="微软雅黑" w:eastAsia="微软雅黑" w:hAnsi="微软雅黑" w:cs="宋体" w:hint="eastAsia"/>
+                          <w:sz w:val="16"/>
+                          <w:szCs w:val="18"/>
+                        </w:rPr>
+                        <w:t>只对git</w:t>
+                      </w:r>
+                      <w:r>
+                        <w:rPr>
+                          <w:rFonts w:ascii="微软雅黑" w:eastAsia="微软雅黑" w:hAnsi="微软雅黑" w:cs="宋体"/>
+                          <w:sz w:val="16"/>
+                          <w:szCs w:val="18"/>
+                        </w:rPr>
+                        <w:t>ignor</w:t>
+                      </w:r>
+                      <w:r>
+                        <w:rPr>
+                          <w:rFonts w:ascii="微软雅黑" w:eastAsia="微软雅黑" w:hAnsi="微软雅黑" w:cs="宋体" w:hint="eastAsia"/>
+                          <w:sz w:val="16"/>
+                          <w:szCs w:val="18"/>
+                        </w:rPr>
+                        <w:t>排除的文件</w:t>
+                      </w:r>
+                    </w:p>
+                    <w:p>
+                      <w:pPr>
+                        <w:pStyle w:val="a3"/>
+                        <w:snapToGrid w:val="0"/>
+                        <w:spacing w:line="220" w:lineRule="exact"/>
+                        <w:rPr>
+                          <w:rFonts w:ascii="微软雅黑" w:eastAsia="微软雅黑" w:hAnsi="微软雅黑" w:cs="宋体"/>
+                          <w:sz w:val="16"/>
+                          <w:szCs w:val="18"/>
+                        </w:rPr>
+                      </w:pPr>
+                      <w:r>
+                        <w:rPr>
+                          <w:rFonts w:ascii="微软雅黑" w:eastAsia="微软雅黑" w:hAnsi="微软雅黑" w:cs="宋体"/>
+                          <w:sz w:val="16"/>
+                          <w:szCs w:val="18"/>
+                        </w:rPr>
+                        <w:tab/>
+                        <w:t>-</w:t>
+                      </w:r>
+                      <w:r>
+                        <w:rPr>
+                          <w:rFonts w:ascii="微软雅黑" w:eastAsia="微软雅黑" w:hAnsi="微软雅黑" w:cs="宋体"/>
+                          <w:sz w:val="16"/>
+                          <w:szCs w:val="18"/>
+                        </w:rPr>
+                        <w:t>d</w:t>
+                      </w:r>
+                      <w:r>
+                        <w:rPr>
+                          <w:rFonts w:ascii="微软雅黑" w:eastAsia="微软雅黑" w:hAnsi="微软雅黑" w:cs="宋体"/>
+                          <w:sz w:val="16"/>
+                          <w:szCs w:val="18"/>
+                        </w:rPr>
+                        <w:tab/>
+                      </w:r>
+                      <w:r>
+                        <w:rPr>
+                          <w:rFonts w:ascii="微软雅黑" w:eastAsia="微软雅黑" w:hAnsi="微软雅黑" w:cs="宋体" w:hint="eastAsia"/>
+                          <w:sz w:val="16"/>
+                          <w:szCs w:val="18"/>
+                        </w:rPr>
+                        <w:t>含</w:t>
+                      </w:r>
+                      <w:r>
+                        <w:rPr>
+                          <w:rFonts w:ascii="微软雅黑" w:eastAsia="微软雅黑" w:hAnsi="微软雅黑" w:cs="宋体" w:hint="eastAsia"/>
+                          <w:sz w:val="16"/>
+                          <w:szCs w:val="18"/>
+                        </w:rPr>
+                        <w:t>整个文件夹</w:t>
+                      </w:r>
+                    </w:p>
+                  </w:txbxContent>
+                </v:textbox>
+                <w10:anchorlock/>
+              </v:roundrect>
+            </w:pict>
+          </mc:Fallback>
+        </mc:AlternateContent>
+      </w:r>
+    </w:p>
+    <w:p>
+      <w:r>
+        <w:rPr>
+          <w:noProof/>
+        </w:rPr>
+        <mc:AlternateContent>
+          <mc:Choice Requires="wps">
+            <w:drawing>
+              <wp:inline distT="0" distB="0" distL="0" distR="0" wp14:anchorId="15A75390" wp14:editId="0336333C">
+                <wp:extent cx="3166110" cy="387350"/>
+                <wp:effectExtent l="0" t="0" r="15240" b="10160"/>
+                <wp:docPr id="9" name="文本框 2"/>
+                <wp:cNvGraphicFramePr>
+                  <a:graphicFrameLocks xmlns:a="http://schemas.openxmlformats.org/drawingml/2006/main"/>
+                </wp:cNvGraphicFramePr>
+                <a:graphic xmlns:a="http://schemas.openxmlformats.org/drawingml/2006/main">
+                  <a:graphicData uri="http://schemas.microsoft.com/office/word/2010/wordprocessingShape">
+                    <wps:wsp>
+                      <wps:cNvSpPr txBox="1">
+                        <a:spLocks noChangeArrowheads="1"/>
+                      </wps:cNvSpPr>
+                      <wps:spPr bwMode="auto">
+                        <a:xfrm>
+                          <a:off x="0" y="0"/>
+                          <a:ext cx="3166110" cy="387350"/>
+                        </a:xfrm>
+                        <a:prstGeom prst="roundRect">
+                          <a:avLst>
+                            <a:gd name="adj" fmla="val 23752"/>
+                          </a:avLst>
+                        </a:prstGeom>
+                        <a:solidFill>
+                          <a:srgbClr val="E7E7FF"/>
+                        </a:solidFill>
+                        <a:ln w="12700" cap="rnd">
+                          <a:solidFill>
+                            <a:schemeClr val="bg2">
+                              <a:lumMod val="90000"/>
+                            </a:schemeClr>
+                          </a:solidFill>
+                          <a:round/>
+                          <a:headEnd/>
+                          <a:tailEnd/>
+                        </a:ln>
+                      </wps:spPr>
+                      <wps:txbx>
+                        <w:txbxContent>
+                          <w:p>
+                            <w:pPr>
+                              <w:pStyle w:val="a3"/>
+                              <w:snapToGrid w:val="0"/>
+                              <w:spacing w:line="220" w:lineRule="exact"/>
+                              <w:rPr>
+                                <w:rFonts w:ascii="微软雅黑" w:eastAsia="微软雅黑" w:hAnsi="微软雅黑" w:cs="宋体"/>
+                                <w:sz w:val="16"/>
+                                <w:szCs w:val="18"/>
+                              </w:rPr>
+                            </w:pPr>
+                            <w:r>
+                              <w:rPr>
+                                <w:rFonts w:ascii="Monaco" w:hAnsi="Monaco"/>
+                                <w:sz w:val="16"/>
+                                <w:szCs w:val="18"/>
+                              </w:rPr>
+                              <w:t xml:space="preserve">git </w:t>
+                            </w:r>
+                            <w:r>
+                              <w:rPr>
+                                <w:rFonts w:ascii="Monaco" w:hAnsi="Monaco"/>
+                                <w:sz w:val="16"/>
+                                <w:szCs w:val="18"/>
+                              </w:rPr>
+                              <w:t xml:space="preserve">clean -n  </w:t>
+                            </w:r>
+                            <w:r>
+                              <w:rPr>
+                                <w:rFonts w:ascii="微软雅黑" w:eastAsia="微软雅黑" w:hAnsi="微软雅黑"/>
+                                <w:sz w:val="16"/>
+                                <w:szCs w:val="18"/>
+                              </w:rPr>
+                              <w:t>//</w:t>
+                            </w:r>
+                            <w:r>
+                              <w:rPr>
+                                <w:rFonts w:ascii="微软雅黑" w:eastAsia="微软雅黑" w:hAnsi="微软雅黑" w:cs="宋体" w:hint="eastAsia"/>
+                                <w:sz w:val="16"/>
+                                <w:szCs w:val="18"/>
+                              </w:rPr>
+                              <w:t>列出将要删除的未跟踪文件</w:t>
+                            </w:r>
+                            <w:r>
+                              <w:rPr>
+                                <w:rFonts w:ascii="微软雅黑" w:eastAsia="微软雅黑" w:hAnsi="微软雅黑" w:cs="宋体" w:hint="eastAsia"/>
+                                <w:sz w:val="16"/>
+                                <w:szCs w:val="18"/>
+                              </w:rPr>
+                              <w:t>（</w:t>
+                            </w:r>
+                            <w:r>
+                              <w:rPr>
+                                <w:rFonts w:ascii="微软雅黑" w:eastAsia="微软雅黑" w:hAnsi="微软雅黑" w:cs="宋体"/>
+                                <w:sz w:val="16"/>
+                                <w:szCs w:val="18"/>
+                              </w:rPr>
+                              <w:t>untracked</w:t>
+                            </w:r>
+                            <w:r>
+                              <w:rPr>
+                                <w:rFonts w:ascii="微软雅黑" w:eastAsia="微软雅黑" w:hAnsi="微软雅黑" w:cs="宋体" w:hint="eastAsia"/>
+                                <w:sz w:val="16"/>
+                                <w:szCs w:val="18"/>
+                              </w:rPr>
+                              <w:t>）</w:t>
+                            </w:r>
+                          </w:p>
+                          <w:p>
+                            <w:pPr>
+                              <w:pStyle w:val="a3"/>
+                              <w:snapToGrid w:val="0"/>
+                              <w:spacing w:line="220" w:lineRule="exact"/>
+                              <w:rPr>
+                                <w:rFonts w:ascii="微软雅黑" w:eastAsia="微软雅黑" w:hAnsi="微软雅黑" w:cs="宋体" w:hint="eastAsia"/>
+                                <w:sz w:val="16"/>
+                                <w:szCs w:val="18"/>
+                              </w:rPr>
+                            </w:pPr>
+                            <w:r>
+                              <w:rPr>
+                                <w:rFonts w:ascii="Monaco" w:hAnsi="Monaco"/>
+                                <w:kern w:val="0"/>
+                                <w:sz w:val="16"/>
+                                <w:szCs w:val="18"/>
+                              </w:rPr>
+                              <w:t xml:space="preserve">git </w:t>
+                            </w:r>
+                            <w:r>
+                              <w:rPr>
+                                <w:rFonts w:ascii="Monaco" w:hAnsi="Monaco"/>
+                                <w:kern w:val="0"/>
+                                <w:sz w:val="16"/>
+                                <w:szCs w:val="18"/>
+                              </w:rPr>
+                              <w:t>clean</w:t>
+                            </w:r>
+                            <w:r>
+                              <w:rPr>
+                                <w:rFonts w:ascii="Monaco" w:hAnsi="Monaco"/>
+                                <w:kern w:val="0"/>
+                                <w:sz w:val="16"/>
+                                <w:szCs w:val="18"/>
+                              </w:rPr>
+                              <w:t xml:space="preserve"> -</w:t>
+                            </w:r>
+                            <w:r>
+                              <w:rPr>
+                                <w:rFonts w:ascii="Monaco" w:hAnsi="Monaco"/>
+                                <w:kern w:val="0"/>
+                                <w:sz w:val="16"/>
+                                <w:szCs w:val="18"/>
+                              </w:rPr>
+                              <w:t>Xdn</w:t>
+                            </w:r>
+                            <w:r>
+                              <w:rPr>
+                                <w:rFonts w:ascii="Monaco" w:hAnsi="Monaco"/>
+                                <w:kern w:val="0"/>
+                                <w:sz w:val="16"/>
+                                <w:szCs w:val="18"/>
+                              </w:rPr>
+                              <w:tab/>
+                            </w:r>
+                            <w:r>
+                              <w:rPr>
+                                <w:rFonts w:ascii="微软雅黑" w:eastAsia="微软雅黑" w:hAnsi="微软雅黑" w:hint="eastAsia"/>
+                                <w:kern w:val="0"/>
+                                <w:sz w:val="16"/>
+                                <w:szCs w:val="18"/>
+                              </w:rPr>
+                              <w:t>//</w:t>
+                            </w:r>
+                            <w:r>
+                              <w:rPr>
+                                <w:rFonts w:ascii="微软雅黑" w:eastAsia="微软雅黑" w:hAnsi="微软雅黑" w:hint="eastAsia"/>
+                                <w:kern w:val="0"/>
+                                <w:sz w:val="16"/>
+                                <w:szCs w:val="18"/>
+                              </w:rPr>
+                              <w:t>列出</w:t>
+                            </w:r>
+                            <w:r>
+                              <w:rPr>
+                                <w:rFonts w:ascii="微软雅黑" w:eastAsia="微软雅黑" w:hAnsi="微软雅黑" w:hint="eastAsia"/>
+                                <w:kern w:val="0"/>
+                                <w:sz w:val="16"/>
+                                <w:szCs w:val="18"/>
+                              </w:rPr>
+                              <w:t>git</w:t>
+                            </w:r>
+                            <w:r>
+                              <w:rPr>
+                                <w:rFonts w:ascii="微软雅黑" w:eastAsia="微软雅黑" w:hAnsi="微软雅黑"/>
+                                <w:kern w:val="0"/>
+                                <w:sz w:val="16"/>
+                                <w:szCs w:val="18"/>
+                              </w:rPr>
+                              <w:t>ignor</w:t>
+                            </w:r>
+                            <w:r>
+                              <w:rPr>
+                                <w:rFonts w:ascii="微软雅黑" w:eastAsia="微软雅黑" w:hAnsi="微软雅黑" w:hint="eastAsia"/>
+                                <w:kern w:val="0"/>
+                                <w:sz w:val="16"/>
+                                <w:szCs w:val="18"/>
+                              </w:rPr>
+                              <w:t>排除的文件</w:t>
+                            </w:r>
+                          </w:p>
+                        </w:txbxContent>
+                      </wps:txbx>
+                      <wps:bodyPr rot="0" vert="horz" wrap="square" lIns="72000" tIns="0" rIns="0" bIns="0" anchor="ctr" anchorCtr="0">
+                        <a:spAutoFit/>
+                      </wps:bodyPr>
+                    </wps:wsp>
+                  </a:graphicData>
+                </a:graphic>
+              </wp:inline>
+            </w:drawing>
+          </mc:Choice>
+          <mc:Fallback>
+            <w:pict>
+              <v:roundrect w14:anchorId="15A75390" id="_x0000_s1030" style="width:249.3pt;height:30.5pt;visibility:visible;mso-wrap-style:square;mso-left-percent:-10001;mso-top-percent:-10001;mso-position-horizontal:absolute;mso-position-horizontal-relative:char;mso-position-vertical:absolute;mso-position-vertical-relative:line;mso-left-percent:-10001;mso-top-percent:-10001;v-text-anchor:middle" arcsize="15565f" o:gfxdata="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" fillcolor="#e7e7ff" strokecolor="#cfcdcd [2894]" strokeweight="1pt">
+                <v:stroke endcap="round"/>
+                <v:textbox style="mso-fit-shape-to-text:t" inset="2mm,0,0,0">
+                  <w:txbxContent>
+                    <w:p>
+                      <w:pPr>
+                        <w:pStyle w:val="a3"/>
+                        <w:snapToGrid w:val="0"/>
+                        <w:spacing w:line="220" w:lineRule="exact"/>
+                        <w:rPr>
+                          <w:rFonts w:ascii="微软雅黑" w:eastAsia="微软雅黑" w:hAnsi="微软雅黑" w:cs="宋体"/>
+                          <w:sz w:val="16"/>
+                          <w:szCs w:val="18"/>
+                        </w:rPr>
+                      </w:pPr>
+                      <w:r>
+                        <w:rPr>
+                          <w:rFonts w:ascii="Monaco" w:hAnsi="Monaco"/>
+                          <w:sz w:val="16"/>
+                          <w:szCs w:val="18"/>
+                        </w:rPr>
+                        <w:t xml:space="preserve">git </w:t>
+                      </w:r>
+                      <w:r>
+                        <w:rPr>
+                          <w:rFonts w:ascii="Monaco" w:hAnsi="Monaco"/>
+                          <w:sz w:val="16"/>
+                          <w:szCs w:val="18"/>
+                        </w:rPr>
+                        <w:t xml:space="preserve">clean -n  </w:t>
+                      </w:r>
+                      <w:r>
+                        <w:rPr>
+                          <w:rFonts w:ascii="微软雅黑" w:eastAsia="微软雅黑" w:hAnsi="微软雅黑"/>
+                          <w:sz w:val="16"/>
+                          <w:szCs w:val="18"/>
+                        </w:rPr>
+                        <w:t>//</w:t>
+                      </w:r>
+                      <w:r>
+                        <w:rPr>
+                          <w:rFonts w:ascii="微软雅黑" w:eastAsia="微软雅黑" w:hAnsi="微软雅黑" w:cs="宋体" w:hint="eastAsia"/>
+                          <w:sz w:val="16"/>
+                          <w:szCs w:val="18"/>
+                        </w:rPr>
+                        <w:t>列出将要删除的未跟踪文件</w:t>
+                      </w:r>
+                      <w:r>
+                        <w:rPr>
+                          <w:rFonts w:ascii="微软雅黑" w:eastAsia="微软雅黑" w:hAnsi="微软雅黑" w:cs="宋体" w:hint="eastAsia"/>
+                          <w:sz w:val="16"/>
+                          <w:szCs w:val="18"/>
+                        </w:rPr>
+                        <w:t>（</w:t>
+                      </w:r>
+                      <w:r>
+                        <w:rPr>
+                          <w:rFonts w:ascii="微软雅黑" w:eastAsia="微软雅黑" w:hAnsi="微软雅黑" w:cs="宋体"/>
+                          <w:sz w:val="16"/>
+                          <w:szCs w:val="18"/>
+                        </w:rPr>
+                        <w:t>untracked</w:t>
+                      </w:r>
+                      <w:r>
+                        <w:rPr>
+                          <w:rFonts w:ascii="微软雅黑" w:eastAsia="微软雅黑" w:hAnsi="微软雅黑" w:cs="宋体" w:hint="eastAsia"/>
+                          <w:sz w:val="16"/>
+                          <w:szCs w:val="18"/>
+                        </w:rPr>
+                        <w:t>）</w:t>
+                      </w:r>
+                    </w:p>
+                    <w:p>
+                      <w:pPr>
+                        <w:pStyle w:val="a3"/>
+                        <w:snapToGrid w:val="0"/>
+                        <w:spacing w:line="220" w:lineRule="exact"/>
+                        <w:rPr>
+                          <w:rFonts w:ascii="微软雅黑" w:eastAsia="微软雅黑" w:hAnsi="微软雅黑" w:cs="宋体" w:hint="eastAsia"/>
+                          <w:sz w:val="16"/>
+                          <w:szCs w:val="18"/>
+                        </w:rPr>
+                      </w:pPr>
+                      <w:r>
+                        <w:rPr>
+                          <w:rFonts w:ascii="Monaco" w:hAnsi="Monaco"/>
+                          <w:kern w:val="0"/>
+                          <w:sz w:val="16"/>
+                          <w:szCs w:val="18"/>
+                        </w:rPr>
+                        <w:t xml:space="preserve">git </w:t>
+                      </w:r>
+                      <w:r>
+                        <w:rPr>
+                          <w:rFonts w:ascii="Monaco" w:hAnsi="Monaco"/>
+                          <w:kern w:val="0"/>
+                          <w:sz w:val="16"/>
+                          <w:szCs w:val="18"/>
+                        </w:rPr>
+                        <w:t>clean</w:t>
+                      </w:r>
+                      <w:r>
+                        <w:rPr>
+                          <w:rFonts w:ascii="Monaco" w:hAnsi="Monaco"/>
+                          <w:kern w:val="0"/>
+                          <w:sz w:val="16"/>
+                          <w:szCs w:val="18"/>
+                        </w:rPr>
+                        <w:t xml:space="preserve"> -</w:t>
+                      </w:r>
+                      <w:r>
+                        <w:rPr>
+                          <w:rFonts w:ascii="Monaco" w:hAnsi="Monaco"/>
+                          <w:kern w:val="0"/>
+                          <w:sz w:val="16"/>
+                          <w:szCs w:val="18"/>
+                        </w:rPr>
+                        <w:t>Xdn</w:t>
+                      </w:r>
+                      <w:r>
+                        <w:rPr>
+                          <w:rFonts w:ascii="Monaco" w:hAnsi="Monaco"/>
+                          <w:kern w:val="0"/>
+                          <w:sz w:val="16"/>
+                          <w:szCs w:val="18"/>
+                        </w:rPr>
+                        <w:tab/>
+                      </w:r>
+                      <w:r>
+                        <w:rPr>
+                          <w:rFonts w:ascii="微软雅黑" w:eastAsia="微软雅黑" w:hAnsi="微软雅黑" w:hint="eastAsia"/>
+                          <w:kern w:val="0"/>
+                          <w:sz w:val="16"/>
+                          <w:szCs w:val="18"/>
+                        </w:rPr>
+                        <w:t>//</w:t>
+                      </w:r>
+                      <w:r>
+                        <w:rPr>
+                          <w:rFonts w:ascii="微软雅黑" w:eastAsia="微软雅黑" w:hAnsi="微软雅黑" w:hint="eastAsia"/>
+                          <w:kern w:val="0"/>
+                          <w:sz w:val="16"/>
+                          <w:szCs w:val="18"/>
+                        </w:rPr>
+                        <w:t>列出</w:t>
+                      </w:r>
+                      <w:r>
+                        <w:rPr>
+                          <w:rFonts w:ascii="微软雅黑" w:eastAsia="微软雅黑" w:hAnsi="微软雅黑" w:hint="eastAsia"/>
+                          <w:kern w:val="0"/>
+                          <w:sz w:val="16"/>
+                          <w:szCs w:val="18"/>
+                        </w:rPr>
+                        <w:t>git</w:t>
+                      </w:r>
+                      <w:r>
+                        <w:rPr>
+                          <w:rFonts w:ascii="微软雅黑" w:eastAsia="微软雅黑" w:hAnsi="微软雅黑"/>
+                          <w:kern w:val="0"/>
+                          <w:sz w:val="16"/>
+                          <w:szCs w:val="18"/>
+                        </w:rPr>
+                        <w:t>ignor</w:t>
+                      </w:r>
+                      <w:r>
+                        <w:rPr>
+                          <w:rFonts w:ascii="微软雅黑" w:eastAsia="微软雅黑" w:hAnsi="微软雅黑" w:hint="eastAsia"/>
+                          <w:kern w:val="0"/>
+                          <w:sz w:val="16"/>
+                          <w:szCs w:val="18"/>
+                        </w:rPr>
+                        <w:t>排除的文件</w:t>
+                      </w:r>
+                    </w:p>
+                  </w:txbxContent>
+                </v:textbox>
+                <w10:anchorlock/>
+              </v:roundrect>
+            </w:pict>
+          </mc:Fallback>
+        </mc:AlternateContent>
+      </w:r>
+    </w:p>
+    <w:p>
+      <w:pPr>
+        <w:rPr>
+          <w:rFonts w:hint="eastAsia"/>
+        </w:rPr>
+      </w:pPr>
+    </w:p>
+    <w:p>
+      <w:pPr>
+        <w:jc w:val="center"/>
+        <w:rPr>
+          <w:rFonts w:hint="eastAsia"/>
+        </w:rPr>
+      </w:pPr>
+      <w:r>
+        <w:rPr>
+          <w:noProof/>
+        </w:rPr>
+        <mc:AlternateContent>
+          <mc:Choice Requires="wps">
+            <w:drawing>
+              <wp:inline distT="0" distB="0" distL="0" distR="0" wp14:anchorId="26CEFDD1" wp14:editId="6DEC0614">
+                <wp:extent cx="2755900" cy="19050"/>
+                <wp:effectExtent l="0" t="0" r="25400" b="19050"/>
+                <wp:docPr id="7" name="直接连接符 7"/>
+                <wp:cNvGraphicFramePr/>
+                <a:graphic xmlns:a="http://schemas.openxmlformats.org/drawingml/2006/main">
+                  <a:graphicData uri="http://schemas.microsoft.com/office/word/2010/wordprocessingShape">
+                    <wps:wsp>
+                      <wps:cNvCnPr/>
+                      <wps:spPr>
+                        <a:xfrm>
+                          <a:off x="0" y="0"/>
+                          <a:ext cx="2755900" cy="19050"/>
+                        </a:xfrm>
+                        <a:prstGeom prst="line">
+                          <a:avLst/>
+                        </a:prstGeom>
+                        <a:ln>
+                          <a:solidFill>
+                            <a:schemeClr val="accent6"/>
+                          </a:solidFill>
+                        </a:ln>
+                      </wps:spPr>
+                      <wps:style>
+                        <a:lnRef idx="3">
+                          <a:schemeClr val="accent5"/>
+                        </a:lnRef>
+                        <a:fillRef idx="0">
+                          <a:schemeClr val="accent5"/>
+                        </a:fillRef>
+                        <a:effectRef idx="2">
+                          <a:schemeClr val="accent5"/>
+                        </a:effectRef>
+                        <a:fontRef idx="minor">
+                          <a:schemeClr val="tx1"/>
+                        </a:fontRef>
+                      </wps:style>
+                      <wps:bodyPr/>
+                    </wps:wsp>
+                  </a:graphicData>
+                </a:graphic>
+              </wp:inline>
+            </w:drawing>
+          </mc:Choice>
+          <mc:Fallback>
+            <w:pict>
+              <v:line w14:anchorId="1DA06620" id="直接连接符 7" o:spid="_x0000_s1026" style="visibility:visible;mso-wrap-style:square;mso-left-percent:-10001;mso-top-percent:-10001;mso-position-horizontal:absolute;mso-position-horizontal-relative:char;mso-position-vertical:absolute;mso-position-vertical-relative:line;mso-left-percent:-10001;mso-top-percent:-10001" from="0,0" to="217pt,1.5pt" o:gfxdata="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" strokecolor="#70ad47 [3209]" strokeweight="1.5pt">
+                <v:stroke joinstyle="miter"/>
+                <w10:anchorlock/>
+              </v:line>
+            </w:pict>
+          </mc:Fallback>
+        </mc:AlternateContent>
+      </w:r>
+    </w:p>
+    <w:p>
+      <w:pPr>
+        <w:pStyle w:val="2"/>
+        <w:rPr>
+          <w:rFonts w:eastAsiaTheme="minorEastAsia"/>
+        </w:rPr>
+      </w:pPr>
+      <w:r>
+        <w:rPr>
+          <w:rFonts w:eastAsiaTheme="minorEastAsia"/>
+        </w:rPr>
+        <w:t>fetch</w:t>
+      </w:r>
+    </w:p>
+    <w:p>
+      <w:r>
+        <w:rPr>
+          <w:rFonts w:hint="eastAsia"/>
+        </w:rPr>
+        <w:t>取来远端</w:t>
+      </w:r>
+      <w:r>
+        <w:rPr>
+          <w:rFonts w:hint="eastAsia"/>
+        </w:rPr>
+        <w:t>的</w:t>
+      </w:r>
+      <w:r>
+        <w:rPr>
+          <w:rFonts w:hint="eastAsia"/>
+        </w:rPr>
+        <w:t>资源</w:t>
+      </w:r>
+    </w:p>
+    <w:p/>
+    <w:p/>
+    <w:p>
+      <w:pPr>
+        <w:pStyle w:val="2"/>
+      </w:pPr>
+      <w:r>
+        <w:rPr>
+          <w:rFonts w:hint="eastAsia"/>
+        </w:rPr>
+        <w:t>f</w:t>
+      </w:r>
+      <w:r>
+        <w:t>ast-forwards</w:t>
+      </w:r>
+    </w:p>
+    <w:p/>
+    <w:p>
+      <w:pPr>
+        <w:rPr>
+          <w:rFonts w:hint="eastAsia"/>
+        </w:rPr>
+      </w:pPr>
+    </w:p>
+    <w:p>
+      <w:pPr>
+        <w:jc w:val="center"/>
+        <w:rPr>
+          <w:rFonts w:hint="eastAsia"/>
+        </w:rPr>
+      </w:pPr>
+      <w:r>
+        <w:rPr>
+          <w:noProof/>
+        </w:rPr>
+        <mc:AlternateContent>
+          <mc:Choice Requires="wps">
+            <w:drawing>
+              <wp:inline distT="0" distB="0" distL="0" distR="0" wp14:anchorId="19118E20" wp14:editId="5186322C">
+                <wp:extent cx="2755900" cy="19050"/>
+                <wp:effectExtent l="0" t="0" r="25400" b="19050"/>
+                <wp:docPr id="12" name="直接连接符 12"/>
+                <wp:cNvGraphicFramePr/>
+                <a:graphic xmlns:a="http://schemas.openxmlformats.org/drawingml/2006/main">
+                  <a:graphicData uri="http://schemas.microsoft.com/office/word/2010/wordprocessingShape">
+                    <wps:wsp>
+                      <wps:cNvCnPr/>
+                      <wps:spPr>
+                        <a:xfrm>
+                          <a:off x="0" y="0"/>
+                          <a:ext cx="2755900" cy="19050"/>
+                        </a:xfrm>
+                        <a:prstGeom prst="line">
+                          <a:avLst/>
+                        </a:prstGeom>
+                        <a:ln>
+                          <a:solidFill>
+                            <a:schemeClr val="accent6"/>
+                          </a:solidFill>
+                        </a:ln>
+                      </wps:spPr>
+                      <wps:style>
+                        <a:lnRef idx="3">
+                          <a:schemeClr val="accent5"/>
+                        </a:lnRef>
+                        <a:fillRef idx="0">
+                          <a:schemeClr val="accent5"/>
+                        </a:fillRef>
+                        <a:effectRef idx="2">
+                          <a:schemeClr val="accent5"/>
+                        </a:effectRef>
+                        <a:fontRef idx="minor">
+                          <a:schemeClr val="tx1"/>
+                        </a:fontRef>
+                      </wps:style>
+                      <wps:bodyPr/>
+                    </wps:wsp>
+                  </a:graphicData>
+                </a:graphic>
+              </wp:inline>
+            </w:drawing>
+          </mc:Choice>
+          <mc:Fallback>
+            <w:pict>
+              <v:line w14:anchorId="1D967689" id="直接连接符 12" o:spid="_x0000_s1026" style="visibility:visible;mso-wrap-style:square;mso-left-percent:-10001;mso-top-percent:-10001;mso-position-horizontal:absolute;mso-position-horizontal-relative:char;mso-position-vertical:absolute;mso-position-vertical-relative:line;mso-left-percent:-10001;mso-top-percent:-10001" from="0,0" to="217pt,1.5pt" o:gfxdata="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" strokecolor="#70ad47 [3209]" strokeweight="1.5pt">
+                <v:stroke joinstyle="miter"/>
+                <w10:anchorlock/>
+              </v:line>
+            </w:pict>
+          </mc:Fallback>
+        </mc:AlternateContent>
+      </w:r>
+    </w:p>
+    <w:p>
+      <w:pPr>
+        <w:pStyle w:val="2"/>
+      </w:pPr>
+      <w:r>
+        <w:rPr>
+          <w:rFonts w:hint="eastAsia"/>
+        </w:rPr>
+        <w:t>re</w:t>
+      </w:r>
+      <w:r>
+        <w:t>set</w:t>
+      </w:r>
+    </w:p>
+    <w:p/>
+    <w:p>
+      <w:pPr>
+        <w:rPr>
+          <w:rFonts w:hint="eastAsia"/>
+        </w:rPr>
+      </w:pPr>
+    </w:p>
+    <w:p>
+      <w:pPr>
+        <w:pStyle w:val="2"/>
+      </w:pPr>
+      <w:r>
+        <w:rPr>
+          <w:rFonts w:hint="eastAsia"/>
+        </w:rPr>
+        <w:t>restore</w:t>
+      </w:r>
+    </w:p>
+    <w:p/>
+    <w:p>
+      <w:pPr>
+        <w:rPr>
+          <w:rFonts w:hint="eastAsia"/>
+        </w:rPr>
+      </w:pPr>
+    </w:p>
+    <w:p>
+      <w:r>
+        <w:br w:type="page"/>
+      </w:r>
+    </w:p>
+    <w:p>
+      <w:pPr>
+        <w:pStyle w:val="1"/>
+        <w:jc w:val="center"/>
+      </w:pPr>
+      <w:r>
+        <w:rPr>
+          <w:rFonts w:hint="eastAsia"/>
+          <w:color w:val="4472C4" w:themeColor="accent1"/>
+        </w:rPr>
+        <w:lastRenderedPageBreak/>
+        <w:t>资源提交简书</w:t>
+      </w:r>
+    </w:p>
+    <w:p>
+      <w:r>
+        <w:rPr>
+          <w:rFonts w:hint="eastAsia"/>
+        </w:rPr>
+        <w:t>正常工作流程</w:t>
+      </w:r>
     </w:p>
     <w:sectPr>
       <w:pgSz w:w="11906" w:h="16838"/>
@@ -761,7 +2788,7 @@
     <w:basedOn w:val="a"/>
     <w:link w:val="a4"/>
     <w:qFormat/>
-    <w:rsid w:val="00BE52E9"/>
+    <w:rsid w:val="00296AAF"/>
     <w:rPr>
       <w:rFonts w:eastAsia="Monaco"/>
     </w:rPr>
@@ -770,7 +2797,7 @@
     <w:name w:val="脚本 字符"/>
     <w:basedOn w:val="a0"/>
     <w:link w:val="a3"/>
-    <w:rsid w:val="00BE52E9"/>
+    <w:rsid w:val="00296AAF"/>
     <w:rPr>
       <w:rFonts w:eastAsia="Monaco"/>
     </w:rPr>
@@ -819,70 +2846,18 @@
         <a:srgbClr val="954F72"/>
       </a:folHlink>
     </a:clrScheme>
-    <a:fontScheme name="Office">
+    <a:fontScheme name="Franklin Gothic">
       <a:majorFont>
-        <a:latin typeface="等线 Light" panose="020F0302020204030204"/>
+        <a:latin typeface="Franklin Gothic Medium" panose="020B0603020102020204"/>
         <a:ea typeface=""/>
         <a:cs typeface=""/>
-        <a:font script="Jpan" typeface="游ゴシック Light"/>
-        <a:font script="Hang" typeface="맑은 고딕"/>
-        <a:font script="Hans" typeface="等线 Light"/>
-        <a:font script="Hant" typeface="新細明體"/>
-        <a:font script="Arab" typeface="Times New Roman"/>
-        <a:font script="Hebr" typeface="Times New Roman"/>
-        <a:font script="Thai" typeface="Angsana New"/>
-        <a:font script="Ethi" typeface="Nyala"/>
-        <a:font script="Beng" typeface="Vrinda"/>
-        <a:font script="Gujr" typeface="Shruti"/>
-        <a:font script="Khmr" typeface="MoolBoran"/>
-        <a:font script="Knda" typeface="Tunga"/>
-        <a:font script="Guru" typeface="Raavi"/>
-        <a:font script="Cans" typeface="Euphemia"/>
-        <a:font script="Cher" typeface="Plantagenet Cherokee"/>
-        <a:font script="Yiii" typeface="Microsoft Yi Baiti"/>
-        <a:font script="Tibt" typeface="Microsoft Himalaya"/>
-        <a:font script="Thaa" typeface="MV Boli"/>
-        <a:font script="Deva" typeface="Mangal"/>
-        <a:font script="Telu" typeface="Gautami"/>
-        <a:font script="Taml" typeface="Latha"/>
-        <a:font script="Syrc" typeface="Estrangelo Edessa"/>
-        <a:font script="Orya" typeface="Kalinga"/>
-        <a:font script="Mlym" typeface="Kartika"/>
-        <a:font script="Laoo" typeface="DokChampa"/>
-        <a:font script="Sinh" typeface="Iskoola Pota"/>
-        <a:font script="Mong" typeface="Mongolian Baiti"/>
-        <a:font script="Viet" typeface="Times New Roman"/>
-        <a:font script="Uigh" typeface="Microsoft Uighur"/>
-        <a:font script="Geor" typeface="Sylfaen"/>
-        <a:font script="Armn" typeface="Arial"/>
-        <a:font script="Bugi" typeface="Leelawadee UI"/>
-        <a:font script="Bopo" typeface="Microsoft JhengHei"/>
-        <a:font script="Java" typeface="Javanese Text"/>
-        <a:font script="Lisu" typeface="Segoe UI"/>
-        <a:font script="Mymr" typeface="Myanmar Text"/>
-        <a:font script="Nkoo" typeface="Ebrima"/>
-        <a:font script="Olck" typeface="Nirmala UI"/>
-        <a:font script="Osma" typeface="Ebrima"/>
-        <a:font script="Phag" typeface="Phagspa"/>
-        <a:font script="Syrn" typeface="Estrangelo Edessa"/>
-        <a:font script="Syrj" typeface="Estrangelo Edessa"/>
-        <a:font script="Syre" typeface="Estrangelo Edessa"/>
-        <a:font script="Sora" typeface="Nirmala UI"/>
-        <a:font script="Tale" typeface="Microsoft Tai Le"/>
-        <a:font script="Talu" typeface="Microsoft New Tai Lue"/>
-        <a:font script="Tfng" typeface="Ebrima"/>
-      </a:majorFont>
-      <a:minorFont>
-        <a:latin typeface="等线" panose="020F0502020204030204"/>
-        <a:ea typeface=""/>
-        <a:cs typeface=""/>
-        <a:font script="Jpan" typeface="游明朝"/>
-        <a:font script="Hang" typeface="맑은 고딕"/>
-        <a:font script="Hans" typeface="等线"/>
-        <a:font script="Hant" typeface="新細明體"/>
-        <a:font script="Arab" typeface="Arial"/>
-        <a:font script="Hebr" typeface="Arial"/>
-        <a:font script="Thai" typeface="Cordia New"/>
+        <a:font script="Jpan" typeface="HG創英角ｺﾞｼｯｸUB"/>
+        <a:font script="Hang" typeface="돋움"/>
+        <a:font script="Hans" typeface="隶书"/>
+        <a:font script="Hant" typeface="微軟正黑體"/>
+        <a:font script="Arab" typeface="Tahoma"/>
+        <a:font script="Hebr" typeface="Aharoni"/>
+        <a:font script="Thai" typeface="LilyUPC"/>
         <a:font script="Ethi" typeface="Nyala"/>
         <a:font script="Beng" typeface="Vrinda"/>
         <a:font script="Gujr" typeface="Shruti"/>
@@ -906,23 +2881,41 @@
         <a:font script="Viet" typeface="Arial"/>
         <a:font script="Uigh" typeface="Microsoft Uighur"/>
         <a:font script="Geor" typeface="Sylfaen"/>
-        <a:font script="Armn" typeface="Arial"/>
-        <a:font script="Bugi" typeface="Leelawadee UI"/>
-        <a:font script="Bopo" typeface="Microsoft JhengHei"/>
-        <a:font script="Java" typeface="Javanese Text"/>
-        <a:font script="Lisu" typeface="Segoe UI"/>
-        <a:font script="Mymr" typeface="Myanmar Text"/>
-        <a:font script="Nkoo" typeface="Ebrima"/>
-        <a:font script="Olck" typeface="Nirmala UI"/>
-        <a:font script="Osma" typeface="Ebrima"/>
-        <a:font script="Phag" typeface="Phagspa"/>
-        <a:font script="Syrn" typeface="Estrangelo Edessa"/>
-        <a:font script="Syrj" typeface="Estrangelo Edessa"/>
-        <a:font script="Syre" typeface="Estrangelo Edessa"/>
-        <a:font script="Sora" typeface="Nirmala UI"/>
-        <a:font script="Tale" typeface="Microsoft Tai Le"/>
-        <a:font script="Talu" typeface="Microsoft New Tai Lue"/>
-        <a:font script="Tfng" typeface="Ebrima"/>
+      </a:majorFont>
+      <a:minorFont>
+        <a:latin typeface="Franklin Gothic Book" panose="020B0503020102020204"/>
+        <a:ea typeface=""/>
+        <a:cs typeface=""/>
+        <a:font script="Jpan" typeface="HGｺﾞｼｯｸE"/>
+        <a:font script="Hang" typeface="돋움"/>
+        <a:font script="Hans" typeface="华文楷体"/>
+        <a:font script="Hant" typeface="微軟正黑體"/>
+        <a:font script="Arab" typeface="Tahoma"/>
+        <a:font script="Hebr" typeface="Aharoni"/>
+        <a:font script="Thai" typeface="LilyUPC"/>
+        <a:font script="Ethi" typeface="Nyala"/>
+        <a:font script="Beng" typeface="Vrinda"/>
+        <a:font script="Gujr" typeface="Shruti"/>
+        <a:font script="Khmr" typeface="DaunPenh"/>
+        <a:font script="Knda" typeface="Tunga"/>
+        <a:font script="Guru" typeface="Raavi"/>
+        <a:font script="Cans" typeface="Euphemia"/>
+        <a:font script="Cher" typeface="Plantagenet Cherokee"/>
+        <a:font script="Yiii" typeface="Microsoft Yi Baiti"/>
+        <a:font script="Tibt" typeface="Microsoft Himalaya"/>
+        <a:font script="Thaa" typeface="MV Boli"/>
+        <a:font script="Deva" typeface="Mangal"/>
+        <a:font script="Telu" typeface="Gautami"/>
+        <a:font script="Taml" typeface="Latha"/>
+        <a:font script="Syrc" typeface="Estrangelo Edessa"/>
+        <a:font script="Orya" typeface="Kalinga"/>
+        <a:font script="Mlym" typeface="Kartika"/>
+        <a:font script="Laoo" typeface="DokChampa"/>
+        <a:font script="Sinh" typeface="Iskoola Pota"/>
+        <a:font script="Mong" typeface="Mongolian Baiti"/>
+        <a:font script="Viet" typeface="Tahoma"/>
+        <a:font script="Uigh" typeface="Microsoft Uighur"/>
+        <a:font script="Geor" typeface="Sylfaen"/>
       </a:minorFont>
     </a:fontScheme>
     <a:fmtScheme name="Office">
@@ -1071,4 +3064,16 @@
     </a:ext>
   </a:extLst>
 </a:theme>
+</file>
+
+<file path=customXml/item1.xml><?xml version="1.0" encoding="utf-8"?>
+<b:Sources xmlns:b="http://schemas.openxmlformats.org/officeDocument/2006/bibliography" xmlns="http://schemas.openxmlformats.org/officeDocument/2006/bibliography" SelectedStyle="\APASixthEditionOfficeOnline.xsl" StyleName="APA" Version="6"/>
+</file>
+
+<file path=customXml/itemProps1.xml><?xml version="1.0" encoding="utf-8"?>
+<ds:datastoreItem xmlns:ds="http://schemas.openxmlformats.org/officeDocument/2006/customXml" ds:itemID="{A202C263-4F4D-46EA-9C99-F8C89B3DCDFB}">
+  <ds:schemaRefs>
+    <ds:schemaRef ds:uri="http://schemas.openxmlformats.org/officeDocument/2006/bibliography"/>
+  </ds:schemaRefs>
+</ds:datastoreItem>
 </file>
</xml_diff>

<commit_message>
[2022-06-29  7:54:23] commit: Add
</commit_message>
<xml_diff>
--- a/SECTOR-B/积累文摘.docx
+++ b/SECTOR-B/积累文摘.docx
@@ -127,7 +127,116 @@
         <w:t>展示，方便查询使用。</w:t>
       </w:r>
     </w:p>
-    <w:p/>
+    <w:p>
+      <w:pPr>
+        <w:pStyle w:val="1"/>
+        <w:rPr>
+          <w:sz w:val="40"/>
+          <w:szCs w:val="22"/>
+        </w:rPr>
+      </w:pPr>
+      <w:r>
+        <w:rPr>
+          <w:rFonts w:hint="eastAsia"/>
+          <w:sz w:val="40"/>
+          <w:szCs w:val="22"/>
+        </w:rPr>
+        <w:t>Git</w:t>
+      </w:r>
+      <w:r>
+        <w:rPr>
+          <w:rFonts w:hint="eastAsia"/>
+          <w:sz w:val="40"/>
+          <w:szCs w:val="22"/>
+        </w:rPr>
+        <w:t>地图</w:t>
+      </w:r>
+    </w:p>
+    <w:p>
+      <w:pPr>
+        <w:rPr>
+          <w:rFonts w:hint="eastAsia"/>
+        </w:rPr>
+      </w:pPr>
+      <w:r>
+        <w:rPr>
+          <w:rFonts w:hint="eastAsia"/>
+        </w:rPr>
+        <w:t>下图中显示了</w:t>
+      </w:r>
+      <w:r>
+        <w:rPr>
+          <w:rFonts w:hint="eastAsia"/>
+        </w:rPr>
+        <w:t>Git</w:t>
+      </w:r>
+      <w:r>
+        <w:rPr>
+          <w:rFonts w:hint="eastAsia"/>
+        </w:rPr>
+        <w:t>各个模块的位置，以及各命令控制跟踪文件的去向。</w:t>
+      </w:r>
+    </w:p>
+    <w:p>
+      <w:pPr>
+        <w:rPr>
+          <w:rFonts w:hint="eastAsia"/>
+        </w:rPr>
+      </w:pPr>
+      <w:r>
+        <w:rPr>
+          <w:noProof/>
+        </w:rPr>
+        <w:drawing>
+          <wp:inline distT="0" distB="0" distL="0" distR="0" wp14:anchorId="357FF65F" wp14:editId="063BF2E2">
+            <wp:extent cx="3181985" cy="1978025"/>
+            <wp:effectExtent l="0" t="0" r="0" b="3175"/>
+            <wp:docPr id="92" name="图片 92"/>
+            <wp:cNvGraphicFramePr>
+              <a:graphicFrameLocks xmlns:a="http://schemas.openxmlformats.org/drawingml/2006/main" noChangeAspect="1"/>
+            </wp:cNvGraphicFramePr>
+            <a:graphic xmlns:a="http://schemas.openxmlformats.org/drawingml/2006/main">
+              <a:graphicData uri="http://schemas.openxmlformats.org/drawingml/2006/picture">
+                <pic:pic xmlns:pic="http://schemas.openxmlformats.org/drawingml/2006/picture">
+                  <pic:nvPicPr>
+                    <pic:cNvPr id="0" name="Picture 2"/>
+                    <pic:cNvPicPr>
+                      <a:picLocks noChangeAspect="1" noChangeArrowheads="1"/>
+                    </pic:cNvPicPr>
+                  </pic:nvPicPr>
+                  <pic:blipFill>
+                    <a:blip r:embed="rId8">
+                      <a:extLst>
+                        <a:ext uri="{28A0092B-C50C-407E-A947-70E740481C1C}">
+                          <a14:useLocalDpi xmlns:a14="http://schemas.microsoft.com/office/drawing/2010/main" val="0"/>
+                        </a:ext>
+                      </a:extLst>
+                    </a:blip>
+                    <a:srcRect/>
+                    <a:stretch>
+                      <a:fillRect/>
+                    </a:stretch>
+                  </pic:blipFill>
+                  <pic:spPr bwMode="auto">
+                    <a:xfrm>
+                      <a:off x="0" y="0"/>
+                      <a:ext cx="3181985" cy="1978025"/>
+                    </a:xfrm>
+                    <a:prstGeom prst="rect">
+                      <a:avLst/>
+                    </a:prstGeom>
+                    <a:noFill/>
+                    <a:ln>
+                      <a:noFill/>
+                    </a:ln>
+                  </pic:spPr>
+                </pic:pic>
+              </a:graphicData>
+            </a:graphic>
+          </wp:inline>
+        </w:drawing>
+      </w:r>
+    </w:p>
     <w:p>
       <w:r>
         <w:rPr>
@@ -1320,9 +1429,9 @@
           <w:noProof/>
         </w:rPr>
         <w:drawing>
-          <wp:inline distT="0" distB="0" distL="0" distR="0" wp14:anchorId="1E447068" wp14:editId="7522D278">
-            <wp:extent cx="3187700" cy="1287780"/>
-            <wp:effectExtent l="0" t="0" r="0" b="7620"/>
+          <wp:inline distT="0" distB="0" distL="0" distR="0" wp14:anchorId="1E447068" wp14:editId="5A967D4A">
+            <wp:extent cx="3185879" cy="1149557"/>
+            <wp:effectExtent l="0" t="0" r="0" b="0"/>
             <wp:docPr id="14" name="图片 14"/>
             <wp:cNvGraphicFramePr>
               <a:graphicFrameLocks xmlns:a="http://schemas.openxmlformats.org/drawingml/2006/main" noChangeAspect="1"/>
@@ -1335,11 +1444,11 @@
                     <pic:cNvPicPr/>
                   </pic:nvPicPr>
                   <pic:blipFill>
-                    <a:blip r:embed="rId8">
+                    <a:blip r:embed="rId9">
                       <a:extLst>
                         <a:ext uri="{BEBA8EAE-BF5A-486C-A8C5-ECC9F3942E4B}">
                           <a14:imgProps xmlns:a14="http://schemas.microsoft.com/office/drawing/2010/main">
-                            <a14:imgLayer r:embed="rId9">
+                            <a14:imgLayer r:embed="rId10">
                               <a14:imgEffect>
                                 <a14:brightnessContrast bright="20000" contrast="-40000"/>
                               </a14:imgEffect>
@@ -1355,7 +1464,7 @@
                   <pic:spPr>
                     <a:xfrm>
                       <a:off x="0" y="0"/>
-                      <a:ext cx="3187700" cy="1287780"/>
+                      <a:ext cx="3226956" cy="1164379"/>
                     </a:xfrm>
                     <a:prstGeom prst="rect">
                       <a:avLst/>
@@ -1463,7 +1572,7 @@
                     <pic:cNvPicPr/>
                   </pic:nvPicPr>
                   <pic:blipFill>
-                    <a:blip r:embed="rId10"/>
+                    <a:blip r:embed="rId11"/>
                     <a:stretch>
                       <a:fillRect/>
                     </a:stretch>
@@ -1831,7 +1940,7 @@
                     <pic:cNvPicPr/>
                   </pic:nvPicPr>
                   <pic:blipFill>
-                    <a:blip r:embed="rId11"/>
+                    <a:blip r:embed="rId12"/>
                     <a:stretch>
                       <a:fillRect/>
                     </a:stretch>
@@ -2233,6 +2342,7 @@
         <w:rPr>
           <w:noProof/>
         </w:rPr>
+        <w:lastRenderedPageBreak/>
         <mc:AlternateContent>
           <mc:Choice Requires="wps">
             <w:drawing>
@@ -2484,7 +2594,6 @@
         <w:rPr>
           <w:noProof/>
         </w:rPr>
-        <w:lastRenderedPageBreak/>
         <w:drawing>
           <wp:inline distT="0" distB="0" distL="0" distR="0" wp14:anchorId="6B9C6863" wp14:editId="052D6A37">
             <wp:extent cx="3187700" cy="1528445"/>
@@ -2501,11 +2610,11 @@
                     <pic:cNvPicPr/>
                   </pic:nvPicPr>
                   <pic:blipFill>
-                    <a:blip r:embed="rId12">
+                    <a:blip r:embed="rId13">
                       <a:extLst>
                         <a:ext uri="{BEBA8EAE-BF5A-486C-A8C5-ECC9F3942E4B}">
                           <a14:imgProps xmlns:a14="http://schemas.microsoft.com/office/drawing/2010/main">
-                            <a14:imgLayer r:embed="rId13">
+                            <a14:imgLayer r:embed="rId14">
                               <a14:imgEffect>
                                 <a14:brightnessContrast contrast="40000"/>
                               </a14:imgEffect>
@@ -2555,7 +2664,7 @@
                     <pic:cNvPicPr/>
                   </pic:nvPicPr>
                   <pic:blipFill>
-                    <a:blip r:embed="rId14"/>
+                    <a:blip r:embed="rId15"/>
                     <a:stretch>
                       <a:fillRect/>
                     </a:stretch>
@@ -2620,7 +2729,7 @@
                     <pic:cNvPicPr/>
                   </pic:nvPicPr>
                   <pic:blipFill>
-                    <a:blip r:embed="rId15"/>
+                    <a:blip r:embed="rId16"/>
                     <a:stretch>
                       <a:fillRect/>
                     </a:stretch>
@@ -2691,11 +2800,11 @@
                     <pic:cNvPicPr/>
                   </pic:nvPicPr>
                   <pic:blipFill>
-                    <a:blip r:embed="rId16">
+                    <a:blip r:embed="rId17">
                       <a:extLst>
                         <a:ext uri="{BEBA8EAE-BF5A-486C-A8C5-ECC9F3942E4B}">
                           <a14:imgProps xmlns:a14="http://schemas.microsoft.com/office/drawing/2010/main">
-                            <a14:imgLayer r:embed="rId17">
+                            <a14:imgLayer r:embed="rId18">
                               <a14:imgEffect>
                                 <a14:brightnessContrast contrast="40000"/>
                               </a14:imgEffect>
@@ -2797,11 +2906,11 @@
                     <pic:cNvPicPr/>
                   </pic:nvPicPr>
                   <pic:blipFill>
-                    <a:blip r:embed="rId18">
+                    <a:blip r:embed="rId19">
                       <a:extLst>
                         <a:ext uri="{BEBA8EAE-BF5A-486C-A8C5-ECC9F3942E4B}">
                           <a14:imgProps xmlns:a14="http://schemas.microsoft.com/office/drawing/2010/main">
-                            <a14:imgLayer r:embed="rId19">
+                            <a14:imgLayer r:embed="rId20">
                               <a14:imgEffect>
                                 <a14:brightnessContrast contrast="40000"/>
                               </a14:imgEffect>
@@ -2868,11 +2977,11 @@
                     <pic:cNvPicPr/>
                   </pic:nvPicPr>
                   <pic:blipFill>
-                    <a:blip r:embed="rId20">
+                    <a:blip r:embed="rId21">
                       <a:extLst>
                         <a:ext uri="{BEBA8EAE-BF5A-486C-A8C5-ECC9F3942E4B}">
                           <a14:imgProps xmlns:a14="http://schemas.microsoft.com/office/drawing/2010/main">
-                            <a14:imgLayer r:embed="rId21">
+                            <a14:imgLayer r:embed="rId22">
                               <a14:imgEffect>
                                 <a14:brightnessContrast contrast="40000"/>
                               </a14:imgEffect>
@@ -2951,11 +3060,11 @@
                     <pic:cNvPicPr/>
                   </pic:nvPicPr>
                   <pic:blipFill>
-                    <a:blip r:embed="rId22">
+                    <a:blip r:embed="rId23">
                       <a:extLst>
                         <a:ext uri="{BEBA8EAE-BF5A-486C-A8C5-ECC9F3942E4B}">
                           <a14:imgProps xmlns:a14="http://schemas.microsoft.com/office/drawing/2010/main">
-                            <a14:imgLayer r:embed="rId23">
+                            <a14:imgLayer r:embed="rId24">
                               <a14:imgEffect>
                                 <a14:brightnessContrast contrast="20000"/>
                               </a14:imgEffect>
@@ -2989,7 +3098,14 @@
         <w:rPr>
           <w:rFonts w:hint="eastAsia"/>
         </w:rPr>
-        <w:t>切换分支或克隆的过程也类似，当检出一个分支时会修改</w:t>
+        <w:t>切换分支或克隆的过程也类似，当检出一个分支时会修</w:t>
+      </w:r>
+      <w:r>
+        <w:rPr>
+          <w:rFonts w:hint="eastAsia"/>
+        </w:rPr>
+        <w:lastRenderedPageBreak/>
+        <w:t>改</w:t>
       </w:r>
       <w:r>
         <w:rPr>
@@ -3178,11 +3294,11 @@
                     <pic:cNvPicPr/>
                   </pic:nvPicPr>
                   <pic:blipFill>
-                    <a:blip r:embed="rId24">
+                    <a:blip r:embed="rId25">
                       <a:extLst>
                         <a:ext uri="{BEBA8EAE-BF5A-486C-A8C5-ECC9F3942E4B}">
                           <a14:imgProps xmlns:a14="http://schemas.microsoft.com/office/drawing/2010/main">
-                            <a14:imgLayer r:embed="rId25">
+                            <a14:imgLayer r:embed="rId26">
                               <a14:imgEffect>
                                 <a14:brightnessContrast contrast="40000"/>
                               </a14:imgEffect>
@@ -3332,7 +3448,6 @@
         <w:rPr>
           <w:rFonts w:hint="eastAsia"/>
         </w:rPr>
-        <w:lastRenderedPageBreak/>
         <w:t>HEAD</w:t>
       </w:r>
       <w:r>
@@ -3574,11 +3689,11 @@
                     <pic:cNvPicPr/>
                   </pic:nvPicPr>
                   <pic:blipFill>
-                    <a:blip r:embed="rId26">
+                    <a:blip r:embed="rId27">
                       <a:extLst>
                         <a:ext uri="{BEBA8EAE-BF5A-486C-A8C5-ECC9F3942E4B}">
                           <a14:imgProps xmlns:a14="http://schemas.microsoft.com/office/drawing/2010/main">
-                            <a14:imgLayer r:embed="rId27">
+                            <a14:imgLayer r:embed="rId28">
                               <a14:imgEffect>
                                 <a14:brightnessContrast contrast="40000"/>
                               </a14:imgEffect>
@@ -3697,7 +3812,13 @@
         <w:rPr>
           <w:rFonts w:hint="eastAsia"/>
         </w:rPr>
-        <w:t>指向的当前快照的内容来更新索引。</w:t>
+        <w:t>指向的当前快照</w:t>
+      </w:r>
+      <w:r>
+        <w:rPr>
+          <w:rFonts w:hint="eastAsia"/>
+        </w:rPr>
+        <w:t>的内容来更新索引。</w:t>
       </w:r>
     </w:p>
     <w:p>
@@ -3721,11 +3842,11 @@
                     <pic:cNvPicPr/>
                   </pic:nvPicPr>
                   <pic:blipFill>
-                    <a:blip r:embed="rId28">
+                    <a:blip r:embed="rId29">
                       <a:extLst>
                         <a:ext uri="{BEBA8EAE-BF5A-486C-A8C5-ECC9F3942E4B}">
                           <a14:imgProps xmlns:a14="http://schemas.microsoft.com/office/drawing/2010/main">
-                            <a14:imgLayer r:embed="rId29">
+                            <a14:imgLayer r:embed="rId30">
                               <a14:imgEffect>
                                 <a14:brightnessContrast contrast="40000"/>
                               </a14:imgEffect>
@@ -3803,11 +3924,11 @@
                     <pic:cNvPicPr/>
                   </pic:nvPicPr>
                   <pic:blipFill>
-                    <a:blip r:embed="rId30">
+                    <a:blip r:embed="rId31">
                       <a:extLst>
                         <a:ext uri="{BEBA8EAE-BF5A-486C-A8C5-ECC9F3942E4B}">
                           <a14:imgProps xmlns:a14="http://schemas.microsoft.com/office/drawing/2010/main">
-                            <a14:imgLayer r:embed="rId31">
+                            <a14:imgLayer r:embed="rId32">
                               <a14:imgEffect>
                                 <a14:brightnessContrast contrast="40000"/>
                               </a14:imgEffect>
@@ -4290,6 +4411,7 @@
         <w:rPr>
           <w:noProof/>
         </w:rPr>
+        <w:lastRenderedPageBreak/>
         <mc:AlternateContent>
           <mc:Choice Requires="wps">
             <w:drawing>
@@ -4709,7 +4831,6 @@
         <w:rPr>
           <w:noProof/>
         </w:rPr>
-        <w:lastRenderedPageBreak/>
         <mc:AlternateContent>
           <mc:Choice Requires="wps">
             <w:drawing>
@@ -4909,7 +5030,7 @@
                     <pic:cNvPicPr/>
                   </pic:nvPicPr>
                   <pic:blipFill>
-                    <a:blip r:embed="rId32"/>
+                    <a:blip r:embed="rId33"/>
                     <a:stretch>
                       <a:fillRect/>
                     </a:stretch>
@@ -6751,11 +6872,11 @@
                     <pic:cNvPicPr/>
                   </pic:nvPicPr>
                   <pic:blipFill rotWithShape="1">
-                    <a:blip r:embed="rId33">
+                    <a:blip r:embed="rId34">
                       <a:extLst>
                         <a:ext uri="{BEBA8EAE-BF5A-486C-A8C5-ECC9F3942E4B}">
                           <a14:imgProps xmlns:a14="http://schemas.microsoft.com/office/drawing/2010/main">
-                            <a14:imgLayer r:embed="rId34">
+                            <a14:imgLayer r:embed="rId35">
                               <a14:imgEffect>
                                 <a14:brightnessContrast bright="40000" contrast="-40000"/>
                               </a14:imgEffect>
@@ -6910,11 +7031,11 @@
                     <pic:cNvPicPr/>
                   </pic:nvPicPr>
                   <pic:blipFill rotWithShape="1">
-                    <a:blip r:embed="rId33">
+                    <a:blip r:embed="rId34">
                       <a:extLst>
                         <a:ext uri="{BEBA8EAE-BF5A-486C-A8C5-ECC9F3942E4B}">
                           <a14:imgProps xmlns:a14="http://schemas.microsoft.com/office/drawing/2010/main">
-                            <a14:imgLayer r:embed="rId34">
+                            <a14:imgLayer r:embed="rId35">
                               <a14:imgEffect>
                                 <a14:brightnessContrast bright="40000" contrast="-40000"/>
                               </a14:imgEffect>
@@ -7376,6 +7497,7 @@
         <w:rPr>
           <w:rFonts w:hint="eastAsia"/>
         </w:rPr>
+        <w:lastRenderedPageBreak/>
         <w:t>A</w:t>
       </w:r>
     </w:p>
@@ -8341,7 +8463,6 @@
         <w:rPr>
           <w:rFonts w:hint="eastAsia"/>
         </w:rPr>
-        <w:lastRenderedPageBreak/>
         <w:t>[</w:t>
       </w:r>
       <w:r>
@@ -8381,11 +8502,11 @@
                     <pic:cNvPicPr/>
                   </pic:nvPicPr>
                   <pic:blipFill>
-                    <a:blip r:embed="rId35">
+                    <a:blip r:embed="rId36">
                       <a:extLst>
                         <a:ext uri="{BEBA8EAE-BF5A-486C-A8C5-ECC9F3942E4B}">
                           <a14:imgProps xmlns:a14="http://schemas.microsoft.com/office/drawing/2010/main">
-                            <a14:imgLayer r:embed="rId36">
+                            <a14:imgLayer r:embed="rId37">
                               <a14:imgEffect>
                                 <a14:artisticCrisscrossEtching/>
                               </a14:imgEffect>
@@ -9227,6 +9348,13 @@
     </w:p>
     <w:p>
       <w:pPr>
+        <w:rPr>
+          <w:rFonts w:hint="eastAsia"/>
+        </w:rPr>
+      </w:pPr>
+    </w:p>
+    <w:p>
+      <w:pPr>
         <w:pStyle w:val="a3"/>
       </w:pPr>
       <w:r>
@@ -10194,6 +10322,13 @@
     </w:p>
     <w:p>
       <w:pPr>
+        <w:rPr>
+          <w:rFonts w:hint="eastAsia"/>
+        </w:rPr>
+      </w:pPr>
+    </w:p>
+    <w:p>
+      <w:pPr>
         <w:pStyle w:val="a3"/>
       </w:pPr>
       <w:r>
@@ -10444,7 +10579,7 @@
                     <pic:cNvPicPr/>
                   </pic:nvPicPr>
                   <pic:blipFill>
-                    <a:blip r:embed="rId37"/>
+                    <a:blip r:embed="rId38"/>
                     <a:stretch>
                       <a:fillRect/>
                     </a:stretch>
@@ -10509,6 +10644,19 @@
           <w:rFonts w:hint="eastAsia"/>
         </w:rPr>
         <w:t>分支</w:t>
+      </w:r>
+      <w:r>
+        <w:rPr>
+          <w:rFonts w:hint="eastAsia"/>
+        </w:rPr>
+        <w:t>，先切换到</w:t>
+      </w:r>
+      <w:r>
+        <w:rPr>
+          <w:rFonts w:hint="eastAsia"/>
+          <w:color w:val="C00000"/>
+        </w:rPr>
+        <w:t>master</w:t>
       </w:r>
     </w:p>
     <w:p>
@@ -10613,11 +10761,6 @@
       </w:r>
     </w:p>
     <w:p>
-      <w:pPr>
-        <w:rPr>
-          <w:rFonts w:hint="eastAsia"/>
-        </w:rPr>
-      </w:pPr>
       <w:r>
         <w:rPr>
           <w:noProof/>
@@ -10638,7 +10781,7 @@
                     <pic:cNvPicPr/>
                   </pic:nvPicPr>
                   <pic:blipFill>
-                    <a:blip r:embed="rId38"/>
+                    <a:blip r:embed="rId39"/>
                     <a:stretch>
                       <a:fillRect/>
                     </a:stretch>
@@ -10658,6 +10801,343 @@
           </wp:inline>
         </w:drawing>
       </w:r>
+    </w:p>
+    <w:p>
+      <w:pPr>
+        <w:rPr>
+          <w:rFonts w:hint="eastAsia"/>
+        </w:rPr>
+      </w:pPr>
+      <w:r>
+        <w:rPr>
+          <w:rFonts w:hint="eastAsia"/>
+        </w:rPr>
+        <w:t>下面</w:t>
+      </w:r>
+      <w:r>
+        <w:rPr>
+          <w:rFonts w:hint="eastAsia"/>
+        </w:rPr>
+        <w:t>示例表示采用提交</w:t>
+      </w:r>
+      <w:r>
+        <w:rPr>
+          <w:rFonts w:hint="eastAsia"/>
+        </w:rPr>
+        <w:t>e</w:t>
+      </w:r>
+      <w:r>
+        <w:t>43a6</w:t>
+      </w:r>
+      <w:r>
+        <w:rPr>
+          <w:rFonts w:hint="eastAsia"/>
+        </w:rPr>
+        <w:t>来自编号</w:t>
+      </w:r>
+      <w:r>
+        <w:rPr>
+          <w:rFonts w:hint="eastAsia"/>
+        </w:rPr>
+        <w:t>1</w:t>
+      </w:r>
+      <w:r>
+        <w:rPr>
+          <w:rFonts w:hint="eastAsia"/>
+        </w:rPr>
+        <w:t>的父分支：</w:t>
+      </w:r>
+    </w:p>
+    <w:p>
+      <w:r>
+        <w:rPr>
+          <w:noProof/>
+        </w:rPr>
+        <mc:AlternateContent>
+          <mc:Choice Requires="wps">
+            <w:drawing>
+              <wp:inline distT="0" distB="0" distL="0" distR="0" wp14:anchorId="75E557C6" wp14:editId="7A65305A">
+                <wp:extent cx="3166110" cy="190500"/>
+                <wp:effectExtent l="0" t="0" r="15240" b="10160"/>
+                <wp:docPr id="90" name="文本框 2"/>
+                <wp:cNvGraphicFramePr>
+                  <a:graphicFrameLocks xmlns:a="http://schemas.openxmlformats.org/drawingml/2006/main"/>
+                </wp:cNvGraphicFramePr>
+                <a:graphic xmlns:a="http://schemas.openxmlformats.org/drawingml/2006/main">
+                  <a:graphicData uri="http://schemas.microsoft.com/office/word/2010/wordprocessingShape">
+                    <wps:wsp>
+                      <wps:cNvSpPr txBox="1">
+                        <a:spLocks noChangeArrowheads="1"/>
+                      </wps:cNvSpPr>
+                      <wps:spPr bwMode="auto">
+                        <a:xfrm>
+                          <a:off x="457200" y="3026833"/>
+                          <a:ext cx="3166110" cy="190500"/>
+                        </a:xfrm>
+                        <a:prstGeom prst="roundRect">
+                          <a:avLst>
+                            <a:gd name="adj" fmla="val 24991"/>
+                          </a:avLst>
+                        </a:prstGeom>
+                        <a:solidFill>
+                          <a:srgbClr val="E7E7FF"/>
+                        </a:solidFill>
+                        <a:ln w="12700" cap="rnd">
+                          <a:solidFill>
+                            <a:schemeClr val="bg2">
+                              <a:lumMod val="90000"/>
+                            </a:schemeClr>
+                          </a:solidFill>
+                          <a:round/>
+                          <a:headEnd/>
+                          <a:tailEnd/>
+                        </a:ln>
+                      </wps:spPr>
+                      <wps:txbx>
+                        <w:txbxContent>
+                          <w:p>
+                            <w:pPr>
+                              <w:pStyle w:val="a5"/>
+                            </w:pPr>
+                            <w:r>
+                              <w:t xml:space="preserve">git </w:t>
+                            </w:r>
+                            <w:r>
+                              <w:t>cherry-pick</w:t>
+                            </w:r>
+                            <w:r>
+                              <w:t xml:space="preserve"> -m 1</w:t>
+                            </w:r>
+                            <w:r>
+                              <w:t xml:space="preserve"> e43a6</w:t>
+                            </w:r>
+                          </w:p>
+                        </w:txbxContent>
+                      </wps:txbx>
+                      <wps:bodyPr rot="0" vert="horz" wrap="square" lIns="72000" tIns="0" rIns="0" bIns="0" anchor="ctr" anchorCtr="0">
+                        <a:spAutoFit/>
+                      </wps:bodyPr>
+                    </wps:wsp>
+                  </a:graphicData>
+                </a:graphic>
+              </wp:inline>
+            </w:drawing>
+          </mc:Choice>
+          <mc:Fallback>
+            <w:pict>
+              <v:roundrect w14:anchorId="75E557C6" id="_x0000_s1057" style="width:249.3pt;height:15pt;visibility:visible;mso-wrap-style:square;mso-left-percent:-10001;mso-top-percent:-10001;mso-position-horizontal:absolute;mso-position-horizontal-relative:char;mso-position-vertical:absolute;mso-position-vertical-relative:line;mso-left-percent:-10001;mso-top-percent:-10001;v-text-anchor:middle" arcsize="16378f" o:gfxdata="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" fillcolor="#e7e7ff" strokecolor="#cfcdcd [2894]" strokeweight="1pt">
+                <v:stroke endcap="round"/>
+                <v:textbox style="mso-fit-shape-to-text:t" inset="2mm,0,0,0">
+                  <w:txbxContent>
+                    <w:p>
+                      <w:pPr>
+                        <w:pStyle w:val="a5"/>
+                      </w:pPr>
+                      <w:r>
+                        <w:t xml:space="preserve">git </w:t>
+                      </w:r>
+                      <w:r>
+                        <w:t>cherry-pick</w:t>
+                      </w:r>
+                      <w:r>
+                        <w:t xml:space="preserve"> -m 1</w:t>
+                      </w:r>
+                      <w:r>
+                        <w:t xml:space="preserve"> e43a6</w:t>
+                      </w:r>
+                    </w:p>
+                  </w:txbxContent>
+                </v:textbox>
+                <w10:anchorlock/>
+              </v:roundrect>
+            </w:pict>
+          </mc:Fallback>
+        </mc:AlternateContent>
+      </w:r>
+    </w:p>
+    <w:p>
+      <w:r>
+        <w:rPr>
+          <w:rFonts w:hint="eastAsia"/>
+        </w:rPr>
+        <w:t>代码冲突时</w:t>
+      </w:r>
+      <w:r>
+        <w:rPr>
+          <w:rFonts w:hint="eastAsia"/>
+        </w:rPr>
+        <w:t>C-P</w:t>
+      </w:r>
+      <w:r>
+        <w:rPr>
+          <w:rFonts w:hint="eastAsia"/>
+        </w:rPr>
+        <w:t>会停下，让用户决定如何操作</w:t>
+      </w:r>
+      <w:r>
+        <w:rPr>
+          <w:rFonts w:hint="eastAsia"/>
+        </w:rPr>
+        <w:t>：</w:t>
+      </w:r>
+    </w:p>
+    <w:p>
+      <w:pPr>
+        <w:rPr>
+          <w:color w:val="C00000"/>
+        </w:rPr>
+      </w:pPr>
+      <w:r>
+        <w:rPr>
+          <w:rFonts w:hint="eastAsia"/>
+          <w:color w:val="C00000"/>
+        </w:rPr>
+        <w:t>--con</w:t>
+      </w:r>
+      <w:r>
+        <w:rPr>
+          <w:color w:val="C00000"/>
+        </w:rPr>
+        <w:t>tinue</w:t>
+      </w:r>
+    </w:p>
+    <w:p>
+      <w:r>
+        <w:rPr>
+          <w:rFonts w:hint="eastAsia"/>
+        </w:rPr>
+        <w:t>用户解通过修改文件加入暂存区</w:t>
+      </w:r>
+      <w:r>
+        <w:rPr>
+          <w:rFonts w:hint="eastAsia"/>
+        </w:rPr>
+        <w:t>(</w:t>
+      </w:r>
+      <w:r>
+        <w:rPr>
+          <w:rFonts w:hint="eastAsia"/>
+          <w:color w:val="C00000"/>
+        </w:rPr>
+        <w:t>g</w:t>
+      </w:r>
+      <w:r>
+        <w:rPr>
+          <w:color w:val="C00000"/>
+        </w:rPr>
+        <w:t>it add .</w:t>
+      </w:r>
+      <w:r>
+        <w:t>)</w:t>
+      </w:r>
+      <w:r>
+        <w:rPr>
+          <w:rFonts w:hint="eastAsia"/>
+        </w:rPr>
+        <w:t>决冲突操作</w:t>
+      </w:r>
+    </w:p>
+    <w:p>
+      <w:pPr>
+        <w:rPr>
+          <w:rFonts w:hint="eastAsia"/>
+        </w:rPr>
+      </w:pPr>
+      <w:r>
+        <w:rPr>
+          <w:rFonts w:hint="eastAsia"/>
+        </w:rPr>
+        <w:lastRenderedPageBreak/>
+        <w:t>后执行</w:t>
+      </w:r>
+      <w:r>
+        <w:rPr>
+          <w:rFonts w:hint="eastAsia"/>
+          <w:color w:val="C00000"/>
+        </w:rPr>
+        <w:t>g</w:t>
+      </w:r>
+      <w:r>
+        <w:rPr>
+          <w:color w:val="C00000"/>
+        </w:rPr>
+        <w:t>it cherry-pick --continue</w:t>
+      </w:r>
+    </w:p>
+    <w:p>
+      <w:pPr>
+        <w:rPr>
+          <w:color w:val="C00000"/>
+        </w:rPr>
+      </w:pPr>
+      <w:r>
+        <w:rPr>
+          <w:rFonts w:hint="eastAsia"/>
+          <w:color w:val="C00000"/>
+        </w:rPr>
+        <w:t>-</w:t>
+      </w:r>
+      <w:r>
+        <w:rPr>
+          <w:color w:val="C00000"/>
+        </w:rPr>
+        <w:t>-abort</w:t>
+      </w:r>
+    </w:p>
+    <w:p>
+      <w:r>
+        <w:rPr>
+          <w:rFonts w:hint="eastAsia"/>
+        </w:rPr>
+        <w:t>放弃合并，回到操作前的样子</w:t>
+      </w:r>
+    </w:p>
+    <w:p>
+      <w:pPr>
+        <w:rPr>
+          <w:color w:val="C00000"/>
+        </w:rPr>
+      </w:pPr>
+      <w:r>
+        <w:rPr>
+          <w:rFonts w:hint="eastAsia"/>
+          <w:color w:val="C00000"/>
+        </w:rPr>
+        <w:t>-</w:t>
+      </w:r>
+      <w:r>
+        <w:rPr>
+          <w:color w:val="C00000"/>
+        </w:rPr>
+        <w:t>-quit</w:t>
+      </w:r>
+    </w:p>
+    <w:p>
+      <w:r>
+        <w:rPr>
+          <w:rFonts w:hint="eastAsia"/>
+        </w:rPr>
+        <w:t>退出</w:t>
+      </w:r>
+      <w:r>
+        <w:rPr>
+          <w:rFonts w:hint="eastAsia"/>
+        </w:rPr>
+        <w:t>C-P</w:t>
+      </w:r>
+      <w:r>
+        <w:rPr>
+          <w:rFonts w:hint="eastAsia"/>
+        </w:rPr>
+        <w:t>，但是不回到操作前的样子。</w:t>
+      </w:r>
+    </w:p>
+    <w:p>
+      <w:pPr>
+        <w:rPr>
+          <w:rFonts w:hint="eastAsia"/>
+        </w:rPr>
+      </w:pPr>
     </w:p>
     <w:p>
       <w:pPr>
@@ -11004,7 +11484,7 @@
           </mc:Choice>
           <mc:Fallback>
             <w:pict>
-              <v:roundrect w14:anchorId="24FC06A6" id="_x0000_s1057" style="width:249.3pt;height:36.5pt;visibility:visible;mso-wrap-style:square;mso-left-percent:-10001;mso-top-percent:-10001;mso-position-horizontal:absolute;mso-position-horizontal-relative:char;mso-position-vertical:absolute;mso-position-vertical-relative:line;mso-left-percent:-10001;mso-top-percent:-10001;v-text-anchor:middle" arcsize="9263f" o:gfxdata="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" fillcolor="#e7e7ff" strokecolor="#cfcdcd [2894]" strokeweight="1pt">
+              <v:roundrect w14:anchorId="24FC06A6" id="_x0000_s1058" style="width:249.3pt;height:36.5pt;visibility:visible;mso-wrap-style:square;mso-left-percent:-10001;mso-top-percent:-10001;mso-position-horizontal:absolute;mso-position-horizontal-relative:char;mso-position-vertical:absolute;mso-position-vertical-relative:line;mso-left-percent:-10001;mso-top-percent:-10001;v-text-anchor:middle" arcsize="9263f" o:gfxdata="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" fillcolor="#e7e7ff" strokecolor="#cfcdcd [2894]" strokeweight="1pt">
                 <v:stroke endcap="round"/>
                 <v:textbox style="mso-fit-shape-to-text:t" inset="2mm,0,0,0">
                   <w:txbxContent>
@@ -11270,10 +11750,37 @@
           <w:rFonts w:hint="eastAsia"/>
           <w:color w:val="C00000"/>
         </w:rPr>
-        <w:t>从仓库下载对象和引用</w:t>
-      </w:r>
-    </w:p>
-    <w:p/>
+        <w:t>从</w:t>
+      </w:r>
+      <w:r>
+        <w:rPr>
+          <w:rFonts w:hint="eastAsia"/>
+          <w:color w:val="C00000"/>
+        </w:rPr>
+        <w:t>远程</w:t>
+      </w:r>
+      <w:r>
+        <w:rPr>
+          <w:rFonts w:hint="eastAsia"/>
+          <w:color w:val="C00000"/>
+        </w:rPr>
+        <w:t>仓库</w:t>
+      </w:r>
+      <w:r>
+        <w:rPr>
+          <w:rFonts w:hint="eastAsia"/>
+          <w:color w:val="C00000"/>
+        </w:rPr>
+        <w:t>抓取代码到本地，</w:t>
+      </w:r>
+      <w:r>
+        <w:rPr>
+          <w:rFonts w:hint="eastAsia"/>
+          <w:color w:val="C00000"/>
+        </w:rPr>
+        <w:t>下载对象和引用</w:t>
+      </w:r>
+    </w:p>
     <w:p/>
     <w:p>
       <w:pPr>
@@ -11299,7 +11806,6 @@
         <w:rPr>
           <w:noProof/>
         </w:rPr>
-        <w:lastRenderedPageBreak/>
         <mc:AlternateContent>
           <mc:Choice Requires="wps">
             <w:drawing>
@@ -11410,6 +11916,446 @@
       </w:r>
     </w:p>
     <w:p>
+      <w:pPr>
+        <w:rPr>
+          <w:rFonts w:hint="eastAsia"/>
+        </w:rPr>
+      </w:pPr>
+    </w:p>
+    <w:tbl>
+      <w:tblPr>
+        <w:tblStyle w:val="13"/>
+        <w:tblpPr w:leftFromText="180" w:rightFromText="180" w:vertAnchor="text" w:horzAnchor="margin" w:tblpXSpec="right" w:tblpY="-42"/>
+        <w:tblW w:w="4967" w:type="dxa"/>
+        <w:tblLook w:val="04A0" w:firstRow="1" w:lastRow="0" w:firstColumn="1" w:lastColumn="0" w:noHBand="0" w:noVBand="1"/>
+      </w:tblPr>
+      <w:tblGrid>
+        <w:gridCol w:w="1555"/>
+        <w:gridCol w:w="3412"/>
+      </w:tblGrid>
+      <w:tr>
+        <w:trPr>
+          <w:cnfStyle w:val="100000000000" w:firstRow="1" w:lastRow="0" w:firstColumn="0" w:lastColumn="0" w:oddVBand="0" w:evenVBand="0" w:oddHBand="0" w:evenHBand="0" w:firstRowFirstColumn="0" w:firstRowLastColumn="0" w:lastRowFirstColumn="0" w:lastRowLastColumn="0"/>
+        </w:trPr>
+        <w:tc>
+          <w:tcPr>
+            <w:cnfStyle w:val="001000000000" w:firstRow="0" w:lastRow="0" w:firstColumn="1" w:lastColumn="0" w:oddVBand="0" w:evenVBand="0" w:oddHBand="0" w:evenHBand="0" w:firstRowFirstColumn="0" w:firstRowLastColumn="0" w:lastRowFirstColumn="0" w:lastRowLastColumn="0"/>
+            <w:tcW w:w="1555" w:type="dxa"/>
+          </w:tcPr>
+          <w:p>
+            <w:pPr>
+              <w:rPr>
+                <w:rFonts w:ascii="Monaco" w:hAnsi="Monaco"/>
+                <w:b w:val="0"/>
+                <w:bCs w:val="0"/>
+                <w:color w:val="C00000"/>
+                <w:sz w:val="15"/>
+                <w:szCs w:val="16"/>
+              </w:rPr>
+            </w:pPr>
+            <w:r>
+              <w:rPr>
+                <w:rFonts w:ascii="Monaco" w:hAnsi="Monaco"/>
+                <w:b w:val="0"/>
+                <w:bCs w:val="0"/>
+                <w:color w:val="C00000"/>
+                <w:sz w:val="16"/>
+                <w:szCs w:val="18"/>
+              </w:rPr>
+              <w:t>-</w:t>
+            </w:r>
+            <w:r>
+              <w:rPr>
+                <w:rFonts w:ascii="Monaco" w:hAnsi="Monaco" w:hint="eastAsia"/>
+                <w:b w:val="0"/>
+                <w:bCs w:val="0"/>
+                <w:color w:val="C00000"/>
+                <w:sz w:val="16"/>
+                <w:szCs w:val="18"/>
+              </w:rPr>
+              <w:t>e</w:t>
+            </w:r>
+            <w:r>
+              <w:rPr>
+                <w:rFonts w:ascii="Monaco" w:hAnsi="Monaco"/>
+                <w:b w:val="0"/>
+                <w:bCs w:val="0"/>
+                <w:color w:val="C00000"/>
+                <w:sz w:val="16"/>
+                <w:szCs w:val="18"/>
+              </w:rPr>
+              <w:t>, --edit</w:t>
+            </w:r>
+          </w:p>
+        </w:tc>
+        <w:tc>
+          <w:tcPr>
+            <w:tcW w:w="3412" w:type="dxa"/>
+          </w:tcPr>
+          <w:p>
+            <w:pPr>
+              <w:cnfStyle w:val="100000000000" w:firstRow="1" w:lastRow="0" w:firstColumn="0" w:lastColumn="0" w:oddVBand="0" w:evenVBand="0" w:oddHBand="0" w:evenHBand="0" w:firstRowFirstColumn="0" w:firstRowLastColumn="0" w:lastRowFirstColumn="0" w:lastRowLastColumn="0"/>
+              <w:rPr>
+                <w:rFonts w:ascii="微软雅黑" w:eastAsia="微软雅黑" w:hAnsi="微软雅黑"/>
+                <w:b w:val="0"/>
+                <w:bCs w:val="0"/>
+                <w:sz w:val="18"/>
+                <w:szCs w:val="20"/>
+              </w:rPr>
+            </w:pPr>
+            <w:r>
+              <w:rPr>
+                <w:rFonts w:ascii="微软雅黑" w:eastAsia="微软雅黑" w:hAnsi="微软雅黑" w:hint="eastAsia"/>
+                <w:b w:val="0"/>
+                <w:bCs w:val="0"/>
+                <w:sz w:val="18"/>
+                <w:szCs w:val="20"/>
+              </w:rPr>
+              <w:t>外部编辑器编辑提交信息</w:t>
+            </w:r>
+          </w:p>
+        </w:tc>
+      </w:tr>
+      <w:tr>
+        <w:trPr>
+          <w:cnfStyle w:val="000000100000" w:firstRow="0" w:lastRow="0" w:firstColumn="0" w:lastColumn="0" w:oddVBand="0" w:evenVBand="0" w:oddHBand="1" w:evenHBand="0" w:firstRowFirstColumn="0" w:firstRowLastColumn="0" w:lastRowFirstColumn="0" w:lastRowLastColumn="0"/>
+        </w:trPr>
+        <w:tc>
+          <w:tcPr>
+            <w:cnfStyle w:val="001000000000" w:firstRow="0" w:lastRow="0" w:firstColumn="1" w:lastColumn="0" w:oddVBand="0" w:evenVBand="0" w:oddHBand="0" w:evenHBand="0" w:firstRowFirstColumn="0" w:firstRowLastColumn="0" w:lastRowFirstColumn="0" w:lastRowLastColumn="0"/>
+            <w:tcW w:w="1555" w:type="dxa"/>
+          </w:tcPr>
+          <w:p>
+            <w:pPr>
+              <w:rPr>
+                <w:rFonts w:ascii="Monaco" w:hAnsi="Monaco"/>
+                <w:b w:val="0"/>
+                <w:bCs w:val="0"/>
+                <w:color w:val="C00000"/>
+                <w:sz w:val="15"/>
+                <w:szCs w:val="16"/>
+              </w:rPr>
+            </w:pPr>
+            <w:r>
+              <w:rPr>
+                <w:rFonts w:ascii="Monaco" w:hAnsi="Monaco"/>
+                <w:b w:val="0"/>
+                <w:bCs w:val="0"/>
+                <w:color w:val="C00000"/>
+                <w:sz w:val="15"/>
+                <w:szCs w:val="16"/>
+              </w:rPr>
+              <w:t>-</w:t>
+            </w:r>
+            <w:r>
+              <w:rPr>
+                <w:rFonts w:ascii="Monaco" w:hAnsi="Monaco" w:hint="eastAsia"/>
+                <w:b w:val="0"/>
+                <w:bCs w:val="0"/>
+                <w:color w:val="C00000"/>
+                <w:sz w:val="15"/>
+                <w:szCs w:val="16"/>
+              </w:rPr>
+              <w:t>n,</w:t>
+            </w:r>
+            <w:r>
+              <w:rPr>
+                <w:rFonts w:ascii="Monaco" w:hAnsi="Monaco"/>
+                <w:b w:val="0"/>
+                <w:bCs w:val="0"/>
+                <w:color w:val="C00000"/>
+                <w:sz w:val="15"/>
+                <w:szCs w:val="16"/>
+              </w:rPr>
+              <w:t xml:space="preserve"> </w:t>
+            </w:r>
+            <w:r>
+              <w:rPr>
+                <w:rFonts w:ascii="Monaco" w:hAnsi="Monaco" w:hint="eastAsia"/>
+                <w:b w:val="0"/>
+                <w:bCs w:val="0"/>
+                <w:color w:val="C00000"/>
+                <w:sz w:val="15"/>
+                <w:szCs w:val="16"/>
+              </w:rPr>
+              <w:t>-</w:t>
+            </w:r>
+            <w:r>
+              <w:rPr>
+                <w:rFonts w:ascii="Monaco" w:hAnsi="Monaco"/>
+                <w:b w:val="0"/>
+                <w:bCs w:val="0"/>
+                <w:color w:val="C00000"/>
+                <w:sz w:val="15"/>
+                <w:szCs w:val="16"/>
+              </w:rPr>
+              <w:t>-no-commit</w:t>
+            </w:r>
+          </w:p>
+        </w:tc>
+        <w:tc>
+          <w:tcPr>
+            <w:tcW w:w="3412" w:type="dxa"/>
+          </w:tcPr>
+          <w:p>
+            <w:pPr>
+              <w:cnfStyle w:val="000000100000" w:firstRow="0" w:lastRow="0" w:firstColumn="0" w:lastColumn="0" w:oddVBand="0" w:evenVBand="0" w:oddHBand="1" w:evenHBand="0" w:firstRowFirstColumn="0" w:firstRowLastColumn="0" w:lastRowFirstColumn="0" w:lastRowLastColumn="0"/>
+              <w:rPr>
+                <w:rFonts w:ascii="微软雅黑" w:eastAsia="微软雅黑" w:hAnsi="微软雅黑"/>
+                <w:sz w:val="18"/>
+                <w:szCs w:val="20"/>
+              </w:rPr>
+            </w:pPr>
+            <w:r>
+              <w:rPr>
+                <w:rFonts w:ascii="微软雅黑" w:eastAsia="微软雅黑" w:hAnsi="微软雅黑" w:hint="eastAsia"/>
+                <w:sz w:val="18"/>
+                <w:szCs w:val="20"/>
+              </w:rPr>
+              <w:t>显示每次提交的文件修改统计信息</w:t>
+            </w:r>
+          </w:p>
+        </w:tc>
+      </w:tr>
+      <w:tr>
+        <w:tc>
+          <w:tcPr>
+            <w:cnfStyle w:val="001000000000" w:firstRow="0" w:lastRow="0" w:firstColumn="1" w:lastColumn="0" w:oddVBand="0" w:evenVBand="0" w:oddHBand="0" w:evenHBand="0" w:firstRowFirstColumn="0" w:firstRowLastColumn="0" w:lastRowFirstColumn="0" w:lastRowLastColumn="0"/>
+            <w:tcW w:w="1555" w:type="dxa"/>
+          </w:tcPr>
+          <w:p>
+            <w:pPr>
+              <w:spacing w:line="480" w:lineRule="auto"/>
+              <w:rPr>
+                <w:rFonts w:ascii="Monaco" w:hAnsi="Monaco"/>
+                <w:b w:val="0"/>
+                <w:bCs w:val="0"/>
+                <w:color w:val="C00000"/>
+                <w:sz w:val="16"/>
+                <w:szCs w:val="18"/>
+              </w:rPr>
+            </w:pPr>
+            <w:r>
+              <w:rPr>
+                <w:rFonts w:ascii="Monaco" w:hAnsi="Monaco" w:hint="eastAsia"/>
+                <w:b w:val="0"/>
+                <w:bCs w:val="0"/>
+                <w:color w:val="C00000"/>
+                <w:sz w:val="16"/>
+                <w:szCs w:val="18"/>
+              </w:rPr>
+              <w:t>-</w:t>
+            </w:r>
+            <w:r>
+              <w:rPr>
+                <w:rFonts w:ascii="Monaco" w:hAnsi="Monaco"/>
+                <w:b w:val="0"/>
+                <w:bCs w:val="0"/>
+                <w:color w:val="C00000"/>
+                <w:sz w:val="16"/>
+                <w:szCs w:val="18"/>
+              </w:rPr>
+              <w:t>x</w:t>
+            </w:r>
+          </w:p>
+        </w:tc>
+        <w:tc>
+          <w:tcPr>
+            <w:tcW w:w="3412" w:type="dxa"/>
+          </w:tcPr>
+          <w:p>
+            <w:pPr>
+              <w:cnfStyle w:val="000000000000" w:firstRow="0" w:lastRow="0" w:firstColumn="0" w:lastColumn="0" w:oddVBand="0" w:evenVBand="0" w:oddHBand="0" w:evenHBand="0" w:firstRowFirstColumn="0" w:firstRowLastColumn="0" w:lastRowFirstColumn="0" w:lastRowLastColumn="0"/>
+              <w:rPr>
+                <w:rFonts w:ascii="微软雅黑" w:eastAsia="微软雅黑" w:hAnsi="微软雅黑" w:hint="eastAsia"/>
+                <w:sz w:val="18"/>
+                <w:szCs w:val="20"/>
+              </w:rPr>
+            </w:pPr>
+            <w:r>
+              <w:rPr>
+                <w:rFonts w:ascii="微软雅黑" w:eastAsia="微软雅黑" w:hAnsi="微软雅黑" w:hint="eastAsia"/>
+                <w:sz w:val="18"/>
+                <w:szCs w:val="20"/>
+              </w:rPr>
+              <w:t>在提交末尾加一行（c</w:t>
+            </w:r>
+            <w:r>
+              <w:rPr>
+                <w:rFonts w:ascii="微软雅黑" w:eastAsia="微软雅黑" w:hAnsi="微软雅黑"/>
+                <w:sz w:val="18"/>
+                <w:szCs w:val="20"/>
+              </w:rPr>
+              <w:t>herry picked from commit…</w:t>
+            </w:r>
+            <w:r>
+              <w:rPr>
+                <w:rFonts w:ascii="微软雅黑" w:eastAsia="微软雅黑" w:hAnsi="微软雅黑" w:hint="eastAsia"/>
+                <w:sz w:val="18"/>
+                <w:szCs w:val="20"/>
+              </w:rPr>
+              <w:t>）方便以后查询</w:t>
+            </w:r>
+          </w:p>
+        </w:tc>
+      </w:tr>
+      <w:tr>
+        <w:trPr>
+          <w:cnfStyle w:val="000000100000" w:firstRow="0" w:lastRow="0" w:firstColumn="0" w:lastColumn="0" w:oddVBand="0" w:evenVBand="0" w:oddHBand="1" w:evenHBand="0" w:firstRowFirstColumn="0" w:firstRowLastColumn="0" w:lastRowFirstColumn="0" w:lastRowLastColumn="0"/>
+        </w:trPr>
+        <w:tc>
+          <w:tcPr>
+            <w:cnfStyle w:val="001000000000" w:firstRow="0" w:lastRow="0" w:firstColumn="1" w:lastColumn="0" w:oddVBand="0" w:evenVBand="0" w:oddHBand="0" w:evenHBand="0" w:firstRowFirstColumn="0" w:firstRowLastColumn="0" w:lastRowFirstColumn="0" w:lastRowLastColumn="0"/>
+            <w:tcW w:w="1555" w:type="dxa"/>
+          </w:tcPr>
+          <w:p>
+            <w:pPr>
+              <w:rPr>
+                <w:rFonts w:ascii="Monaco" w:hAnsi="Monaco" w:hint="eastAsia"/>
+                <w:b w:val="0"/>
+                <w:bCs w:val="0"/>
+                <w:color w:val="C00000"/>
+                <w:sz w:val="16"/>
+                <w:szCs w:val="18"/>
+              </w:rPr>
+            </w:pPr>
+            <w:r>
+              <w:rPr>
+                <w:rFonts w:ascii="Monaco" w:hAnsi="Monaco" w:hint="eastAsia"/>
+                <w:b w:val="0"/>
+                <w:bCs w:val="0"/>
+                <w:color w:val="C00000"/>
+                <w:sz w:val="15"/>
+                <w:szCs w:val="16"/>
+              </w:rPr>
+              <w:t>-s</w:t>
+            </w:r>
+            <w:r>
+              <w:rPr>
+                <w:rFonts w:ascii="Monaco" w:hAnsi="Monaco"/>
+                <w:b w:val="0"/>
+                <w:bCs w:val="0"/>
+                <w:color w:val="C00000"/>
+                <w:sz w:val="15"/>
+                <w:szCs w:val="16"/>
+              </w:rPr>
+              <w:t>, --signoff</w:t>
+            </w:r>
+          </w:p>
+        </w:tc>
+        <w:tc>
+          <w:tcPr>
+            <w:tcW w:w="3412" w:type="dxa"/>
+          </w:tcPr>
+          <w:p>
+            <w:pPr>
+              <w:cnfStyle w:val="000000100000" w:firstRow="0" w:lastRow="0" w:firstColumn="0" w:lastColumn="0" w:oddVBand="0" w:evenVBand="0" w:oddHBand="1" w:evenHBand="0" w:firstRowFirstColumn="0" w:firstRowLastColumn="0" w:lastRowFirstColumn="0" w:lastRowLastColumn="0"/>
+              <w:rPr>
+                <w:rFonts w:ascii="微软雅黑" w:eastAsia="微软雅黑" w:hAnsi="微软雅黑" w:hint="eastAsia"/>
+                <w:sz w:val="18"/>
+                <w:szCs w:val="20"/>
+              </w:rPr>
+            </w:pPr>
+            <w:r>
+              <w:rPr>
+                <w:rFonts w:ascii="微软雅黑" w:eastAsia="微软雅黑" w:hAnsi="微软雅黑" w:hint="eastAsia"/>
+                <w:sz w:val="18"/>
+                <w:szCs w:val="20"/>
+              </w:rPr>
+              <w:t>提交信息末尾追加操作者签名</w:t>
+            </w:r>
+          </w:p>
+        </w:tc>
+      </w:tr>
+      <w:tr>
+        <w:tc>
+          <w:tcPr>
+            <w:cnfStyle w:val="001000000000" w:firstRow="0" w:lastRow="0" w:firstColumn="1" w:lastColumn="0" w:oddVBand="0" w:evenVBand="0" w:oddHBand="0" w:evenHBand="0" w:firstRowFirstColumn="0" w:firstRowLastColumn="0" w:lastRowFirstColumn="0" w:lastRowLastColumn="0"/>
+            <w:tcW w:w="1555" w:type="dxa"/>
+          </w:tcPr>
+          <w:p>
+            <w:pPr>
+              <w:rPr>
+                <w:rFonts w:ascii="Monaco" w:hAnsi="Monaco" w:hint="eastAsia"/>
+                <w:b w:val="0"/>
+                <w:bCs w:val="0"/>
+                <w:color w:val="C00000"/>
+                <w:sz w:val="15"/>
+                <w:szCs w:val="16"/>
+              </w:rPr>
+            </w:pPr>
+            <w:r>
+              <w:rPr>
+                <w:rFonts w:ascii="Monaco" w:hAnsi="Monaco" w:hint="eastAsia"/>
+                <w:b w:val="0"/>
+                <w:bCs w:val="0"/>
+                <w:color w:val="C00000"/>
+                <w:sz w:val="15"/>
+                <w:szCs w:val="16"/>
+              </w:rPr>
+              <w:t>-m</w:t>
+            </w:r>
+            <w:r>
+              <w:rPr>
+                <w:rFonts w:ascii="Monaco" w:hAnsi="Monaco"/>
+                <w:b w:val="0"/>
+                <w:bCs w:val="0"/>
+                <w:color w:val="C00000"/>
+                <w:sz w:val="15"/>
+                <w:szCs w:val="16"/>
+              </w:rPr>
+              <w:t xml:space="preserve"> </w:t>
+            </w:r>
+            <w:r>
+              <w:rPr>
+                <w:rFonts w:ascii="Monaco" w:hAnsi="Monaco" w:hint="eastAsia"/>
+                <w:b w:val="0"/>
+                <w:bCs w:val="0"/>
+                <w:color w:val="C00000"/>
+                <w:sz w:val="15"/>
+                <w:szCs w:val="16"/>
+              </w:rPr>
+              <w:t>&lt;</w:t>
+            </w:r>
+            <w:r>
+              <w:rPr>
+                <w:rFonts w:ascii="Monaco" w:hAnsi="Monaco"/>
+                <w:b w:val="0"/>
+                <w:bCs w:val="0"/>
+                <w:color w:val="C00000"/>
+                <w:sz w:val="15"/>
+                <w:szCs w:val="16"/>
+              </w:rPr>
+              <w:t>parent num&gt;</w:t>
+            </w:r>
+          </w:p>
+        </w:tc>
+        <w:tc>
+          <w:tcPr>
+            <w:tcW w:w="3412" w:type="dxa"/>
+          </w:tcPr>
+          <w:p>
+            <w:pPr>
+              <w:cnfStyle w:val="000000000000" w:firstRow="0" w:lastRow="0" w:firstColumn="0" w:lastColumn="0" w:oddVBand="0" w:evenVBand="0" w:oddHBand="0" w:evenHBand="0" w:firstRowFirstColumn="0" w:firstRowLastColumn="0" w:lastRowFirstColumn="0" w:lastRowLastColumn="0"/>
+              <w:rPr>
+                <w:rFonts w:ascii="微软雅黑" w:eastAsia="微软雅黑" w:hAnsi="微软雅黑" w:hint="eastAsia"/>
+                <w:sz w:val="18"/>
+                <w:szCs w:val="20"/>
+              </w:rPr>
+            </w:pPr>
+            <w:r>
+              <w:rPr>
+                <w:rFonts w:ascii="微软雅黑" w:eastAsia="微软雅黑" w:hAnsi="微软雅黑" w:hint="eastAsia"/>
+                <w:sz w:val="18"/>
+                <w:szCs w:val="20"/>
+              </w:rPr>
+              <w:t>原始提交是合并节点时指定编号父分支</w:t>
+            </w:r>
+          </w:p>
+        </w:tc>
+      </w:tr>
+    </w:tbl>
+    <w:p>
       <w:r>
         <w:rPr>
           <w:rFonts w:hint="eastAsia"/>
@@ -11520,7 +12466,7 @@
           </mc:Choice>
           <mc:Fallback>
             <w:pict>
-              <v:roundrect w14:anchorId="784DDD8B" id="_x0000_s1058" style="width:249.3pt;height:51pt;visibility:visible;mso-wrap-style:square;mso-left-percent:-10001;mso-top-percent:-10001;mso-position-horizontal:absolute;mso-position-horizontal-relative:char;mso-position-vertical:absolute;mso-position-vertical-relative:line;mso-left-percent:-10001;mso-top-percent:-10001;v-text-anchor:middle" arcsize="7518f" o:gfxdata="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" fillcolor="#e7e7ff" strokecolor="#cfcdcd [2894]" strokeweight="1pt">
+              <v:roundrect w14:anchorId="784DDD8B" id="_x0000_s1059" style="width:249.3pt;height:51pt;visibility:visible;mso-wrap-style:square;mso-left-percent:-10001;mso-top-percent:-10001;mso-position-horizontal:absolute;mso-position-horizontal-relative:char;mso-position-vertical:absolute;mso-position-vertical-relative:line;mso-left-percent:-10001;mso-top-percent:-10001;v-text-anchor:middle" arcsize="7518f" o:gfxdata="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" fillcolor="#e7e7ff" strokecolor="#cfcdcd [2894]" strokeweight="1pt">
                 <v:stroke endcap="round"/>
                 <v:textbox style="mso-fit-shape-to-text:t" inset="2mm,0,0,0">
                   <w:txbxContent>
@@ -11649,7 +12595,7 @@
           </mc:Choice>
           <mc:Fallback>
             <w:pict>
-              <v:roundrect w14:anchorId="413D2A40" id="_x0000_s1059" style="width:249.3pt;height:16.05pt;visibility:visible;mso-wrap-style:square;mso-left-percent:-10001;mso-top-percent:-10001;mso-position-horizontal:absolute;mso-position-horizontal-relative:char;mso-position-vertical:absolute;mso-position-vertical-relative:line;mso-left-percent:-10001;mso-top-percent:-10001;v-text-anchor:middle" arcsize="11714f" o:gfxdata="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" fillcolor="#e7e7ff" strokecolor="#cfcdcd [2894]" strokeweight="1pt">
+              <v:roundrect w14:anchorId="413D2A40" id="_x0000_s1060" style="width:249.3pt;height:16.05pt;visibility:visible;mso-wrap-style:square;mso-left-percent:-10001;mso-top-percent:-10001;mso-position-horizontal:absolute;mso-position-horizontal-relative:char;mso-position-vertical:absolute;mso-position-vertical-relative:line;mso-left-percent:-10001;mso-top-percent:-10001;v-text-anchor:middle" arcsize="11714f" o:gfxdata="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" fillcolor="#e7e7ff" strokecolor="#cfcdcd [2894]" strokeweight="1pt">
                 <v:stroke endcap="round"/>
                 <v:textbox style="mso-fit-shape-to-text:t" inset="2mm,0,0,0">
                   <w:txbxContent>
@@ -11694,11 +12640,11 @@
                     <pic:cNvPicPr/>
                   </pic:nvPicPr>
                   <pic:blipFill>
-                    <a:blip r:embed="rId39">
+                    <a:blip r:embed="rId40">
                       <a:extLst>
                         <a:ext uri="{BEBA8EAE-BF5A-486C-A8C5-ECC9F3942E4B}">
                           <a14:imgProps xmlns:a14="http://schemas.microsoft.com/office/drawing/2010/main">
-                            <a14:imgLayer r:embed="rId40">
+                            <a14:imgLayer r:embed="rId41">
                               <a14:imgEffect>
                                 <a14:artisticCrisscrossEtching/>
                               </a14:imgEffect>
@@ -12459,7 +13405,7 @@
                     <pic:cNvPicPr/>
                   </pic:nvPicPr>
                   <pic:blipFill>
-                    <a:blip r:embed="rId41"/>
+                    <a:blip r:embed="rId42"/>
                     <a:stretch>
                       <a:fillRect/>
                     </a:stretch>
@@ -12588,7 +13534,7 @@
           </mc:Choice>
           <mc:Fallback>
             <w:pict>
-              <v:roundrect w14:anchorId="36FDF658" id="_x0000_s1060" style="width:249.3pt;height:24.7pt;visibility:visible;mso-wrap-style:square;mso-left-percent:-10001;mso-top-percent:-10001;mso-position-horizontal:absolute;mso-position-horizontal-relative:char;mso-position-vertical:absolute;mso-position-vertical-relative:line;mso-left-percent:-10001;mso-top-percent:-10001;v-text-anchor:middle" arcsize="8177f" o:gfxdata="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" fillcolor="#e7e7ff" strokecolor="#cfcdcd [2894]" strokeweight="1pt">
+              <v:roundrect w14:anchorId="36FDF658" id="_x0000_s1061" style="width:249.3pt;height:24.7pt;visibility:visible;mso-wrap-style:square;mso-left-percent:-10001;mso-top-percent:-10001;mso-position-horizontal:absolute;mso-position-horizontal-relative:char;mso-position-vertical:absolute;mso-position-vertical-relative:line;mso-left-percent:-10001;mso-top-percent:-10001;v-text-anchor:middle" arcsize="8177f" o:gfxdata="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" fillcolor="#e7e7ff" strokecolor="#cfcdcd [2894]" strokeweight="1pt">
                 <v:stroke endcap="round"/>
                 <v:textbox style="mso-fit-shape-to-text:t" inset="2mm,0,0,0">
                   <w:txbxContent>
@@ -12643,11 +13589,6 @@
       </w:r>
     </w:p>
     <w:p>
-      <w:pPr>
-        <w:rPr>
-          <w:rFonts w:hint="eastAsia"/>
-        </w:rPr>
-      </w:pPr>
       <w:r>
         <w:rPr>
           <w:noProof/>
@@ -12715,7 +13656,7 @@
           </mc:Choice>
           <mc:Fallback>
             <w:pict>
-              <v:roundrect w14:anchorId="06F94026" id="_x0000_s1061" style="width:249.3pt;height:24.7pt;visibility:visible;mso-wrap-style:square;mso-left-percent:-10001;mso-top-percent:-10001;mso-position-horizontal:absolute;mso-position-horizontal-relative:char;mso-position-vertical:absolute;mso-position-vertical-relative:line;mso-left-percent:-10001;mso-top-percent:-10001;v-text-anchor:middle" arcsize="8177f" o:gfxdata="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" fillcolor="#e7e7ff" strokecolor="#cfcdcd [2894]" strokeweight="1pt">
+              <v:roundrect w14:anchorId="06F94026" id="_x0000_s1062" style="width:249.3pt;height:24.7pt;visibility:visible;mso-wrap-style:square;mso-left-percent:-10001;mso-top-percent:-10001;mso-position-horizontal:absolute;mso-position-horizontal-relative:char;mso-position-vertical:absolute;mso-position-vertical-relative:line;mso-left-percent:-10001;mso-top-percent:-10001;v-text-anchor:middle" arcsize="8177f" o:gfxdata="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" fillcolor="#e7e7ff" strokecolor="#cfcdcd [2894]" strokeweight="1pt">
                 <v:stroke endcap="round"/>
                 <v:textbox style="mso-fit-shape-to-text:t" inset="2mm,0,0,0">
                   <w:txbxContent>
@@ -12735,6 +13676,13 @@
           </mc:Fallback>
         </mc:AlternateContent>
       </w:r>
+    </w:p>
+    <w:p>
+      <w:pPr>
+        <w:rPr>
+          <w:rFonts w:hint="eastAsia"/>
+        </w:rPr>
+      </w:pPr>
     </w:p>
     <w:p>
       <w:pPr>
@@ -12977,14 +13925,7 @@
           <w:rFonts w:hint="eastAsia"/>
           <w:color w:val="C00000"/>
         </w:rPr>
-        <w:t>指向索引的位置，不改变索引和</w:t>
-      </w:r>
-      <w:r>
-        <w:rPr>
-          <w:rFonts w:hint="eastAsia"/>
-          <w:color w:val="C00000"/>
-        </w:rPr>
-        <w:t>工作目录</w:t>
+        <w:t>指向索引的位置，不改变索引和工作目录</w:t>
       </w:r>
       <w:r>
         <w:rPr>
@@ -13271,7 +14212,7 @@
           </mc:Choice>
           <mc:Fallback>
             <w:pict>
-              <v:roundrect w14:anchorId="279D0582" id="_x0000_s1062" style="width:249.3pt;height:36.6pt;visibility:visible;mso-wrap-style:square;mso-left-percent:-10001;mso-top-percent:-10001;mso-position-horizontal:absolute;mso-position-horizontal-relative:char;mso-position-vertical:absolute;mso-position-vertical-relative:line;mso-left-percent:-10001;mso-top-percent:-10001;v-text-anchor:middle" arcsize="6678f" o:gfxdata="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" fillcolor="#e7e7ff" strokecolor="#cfcdcd [2894]" strokeweight="1pt">
+              <v:roundrect w14:anchorId="279D0582" id="_x0000_s1063" style="width:249.3pt;height:36.6pt;visibility:visible;mso-wrap-style:square;mso-left-percent:-10001;mso-top-percent:-10001;mso-position-horizontal:absolute;mso-position-horizontal-relative:char;mso-position-vertical:absolute;mso-position-vertical-relative:line;mso-left-percent:-10001;mso-top-percent:-10001;v-text-anchor:middle" arcsize="6678f" o:gfxdata="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" fillcolor="#e7e7ff" strokecolor="#cfcdcd [2894]" strokeweight="1pt">
                 <v:stroke endcap="round"/>
                 <v:textbox style="mso-fit-shape-to-text:t" inset="2mm,0,0,0">
                   <w:txbxContent>
@@ -13490,7 +14431,7 @@
                     <pic:cNvPicPr/>
                   </pic:nvPicPr>
                   <pic:blipFill>
-                    <a:blip r:embed="rId42"/>
+                    <a:blip r:embed="rId43"/>
                     <a:stretch>
                       <a:fillRect/>
                     </a:stretch>
@@ -13696,7 +14637,7 @@
           </mc:Choice>
           <mc:Fallback>
             <w:pict>
-              <v:roundrect w14:anchorId="6302D525" id="_x0000_s1063" style="width:249.3pt;height:30.35pt;visibility:visible;mso-wrap-style:square;mso-left-percent:-10001;mso-top-percent:-10001;mso-position-horizontal:absolute;mso-position-horizontal-relative:char;mso-position-vertical:absolute;mso-position-vertical-relative:line;mso-left-percent:-10001;mso-top-percent:-10001;v-text-anchor:middle" arcsize="9618f" o:gfxdata="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" fillcolor="#e7e7ff" strokecolor="#cfcdcd [2894]" strokeweight="1pt">
+              <v:roundrect w14:anchorId="6302D525" id="_x0000_s1064" style="width:249.3pt;height:30.35pt;visibility:visible;mso-wrap-style:square;mso-left-percent:-10001;mso-top-percent:-10001;mso-position-horizontal:absolute;mso-position-horizontal-relative:char;mso-position-vertical:absolute;mso-position-vertical-relative:line;mso-left-percent:-10001;mso-top-percent:-10001;v-text-anchor:middle" arcsize="9618f" o:gfxdata="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" fillcolor="#e7e7ff" strokecolor="#cfcdcd [2894]" strokeweight="1pt">
                 <v:stroke endcap="round"/>
                 <v:textbox style="mso-fit-shape-to-text:t" inset="2mm,0,0,1mm">
                   <w:txbxContent>
@@ -13801,6 +14742,13 @@
           </mc:Fallback>
         </mc:AlternateContent>
       </w:r>
+    </w:p>
+    <w:p>
+      <w:pPr>
+        <w:rPr>
+          <w:rFonts w:hint="eastAsia"/>
+        </w:rPr>
+      </w:pPr>
     </w:p>
     <w:p>
       <w:pPr>
@@ -13928,7 +14876,7 @@
           </mc:Choice>
           <mc:Fallback>
             <w:pict>
-              <v:roundrect w14:anchorId="4D3823C2" id="_x0000_s1064" style="width:249.3pt;height:21.15pt;visibility:visible;mso-wrap-style:square;mso-left-percent:-10001;mso-top-percent:-10001;mso-position-horizontal:absolute;mso-position-horizontal-relative:char;mso-position-vertical:absolute;mso-position-vertical-relative:line;mso-left-percent:-10001;mso-top-percent:-10001;v-text-anchor:middle" arcsize="10401f" o:gfxdata="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" fillcolor="#e7e7ff" strokecolor="#cfcdcd [2894]" strokeweight="1pt">
+              <v:roundrect w14:anchorId="4D3823C2" id="_x0000_s1065" style="width:249.3pt;height:21.15pt;visibility:visible;mso-wrap-style:square;mso-left-percent:-10001;mso-top-percent:-10001;mso-position-horizontal:absolute;mso-position-horizontal-relative:char;mso-position-vertical:absolute;mso-position-vertical-relative:line;mso-left-percent:-10001;mso-top-percent:-10001;v-text-anchor:middle" arcsize="10401f" o:gfxdata="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" fillcolor="#e7e7ff" strokecolor="#cfcdcd [2894]" strokeweight="1pt">
                 <v:stroke endcap="round"/>
                 <v:textbox style="mso-fit-shape-to-text:t" inset="2mm,0,0,0">
                   <w:txbxContent>
@@ -13973,11 +14921,11 @@
                     <pic:cNvPicPr/>
                   </pic:nvPicPr>
                   <pic:blipFill>
-                    <a:blip r:embed="rId43">
+                    <a:blip r:embed="rId44">
                       <a:extLst>
                         <a:ext uri="{BEBA8EAE-BF5A-486C-A8C5-ECC9F3942E4B}">
                           <a14:imgProps xmlns:a14="http://schemas.microsoft.com/office/drawing/2010/main">
-                            <a14:imgLayer r:embed="rId44">
+                            <a14:imgLayer r:embed="rId45">
                               <a14:imgEffect>
                                 <a14:artisticCrisscrossEtching/>
                               </a14:imgEffect>
@@ -14014,8 +14962,13 @@
         <w:t>为了使信息更加详细，我们可以使用如下命令，以标准</w:t>
       </w:r>
     </w:p>
-    <w:p/>
-    <w:p/>
+    <w:p>
+      <w:pPr>
+        <w:rPr>
+          <w:rFonts w:hint="eastAsia"/>
+        </w:rPr>
+      </w:pPr>
+    </w:p>
     <w:p>
       <w:pPr>
         <w:pStyle w:val="a3"/>
@@ -14337,7 +15290,7 @@
           </mc:Choice>
           <mc:Fallback>
             <w:pict>
-              <v:roundrect w14:anchorId="0B8A35DF" id="_x0000_s1065" style="width:249.3pt;height:21.15pt;visibility:visible;mso-wrap-style:square;mso-left-percent:-10001;mso-top-percent:-10001;mso-position-horizontal:absolute;mso-position-horizontal-relative:char;mso-position-vertical:absolute;mso-position-vertical-relative:line;mso-left-percent:-10001;mso-top-percent:-10001;v-text-anchor:middle" arcsize="10401f" o:gfxdata="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" fillcolor="#e7e7ff" strokecolor="#cfcdcd [2894]" strokeweight="1pt">
+              <v:roundrect w14:anchorId="0B8A35DF" id="_x0000_s1066" style="width:249.3pt;height:21.15pt;visibility:visible;mso-wrap-style:square;mso-left-percent:-10001;mso-top-percent:-10001;mso-position-horizontal:absolute;mso-position-horizontal-relative:char;mso-position-vertical:absolute;mso-position-vertical-relative:line;mso-left-percent:-10001;mso-top-percent:-10001;v-text-anchor:middle" arcsize="10401f" o:gfxdata="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" fillcolor="#e7e7ff" strokecolor="#cfcdcd [2894]" strokeweight="1pt">
                 <v:stroke endcap="round"/>
                 <v:textbox style="mso-fit-shape-to-text:t" inset="2mm,0,0,0">
                   <w:txbxContent>
@@ -14464,7 +15417,7 @@
           </mc:Choice>
           <mc:Fallback>
             <w:pict>
-              <v:line w14:anchorId="03394759" id="直接连接符 47" o:spid="_x0000_s1026" style="visibility:visible;mso-wrap-style:square;mso-left-percent:-10001;mso-top-percent:-10001;mso-position-horizontal:absolute;mso-position-horizontal-relative:char;mso-position-vertical:absolute;mso-position-vertical-relative:line;mso-left-percent:-10001;mso-top-percent:-10001" from="0,0" to="217pt,1.5pt" o:gfxdata="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" strokecolor="#4472c4 [3204]" strokeweight="1pt">
+              <v:line w14:anchorId="35FFFF0B" id="直接连接符 47" o:spid="_x0000_s1026" style="visibility:visible;mso-wrap-style:square;mso-left-percent:-10001;mso-top-percent:-10001;mso-position-horizontal:absolute;mso-position-horizontal-relative:char;mso-position-vertical:absolute;mso-position-vertical-relative:line;mso-left-percent:-10001;mso-top-percent:-10001" from="0,0" to="217pt,1.5pt" o:gfxdata="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" strokecolor="#4472c4 [3204]" strokeweight="1pt">
                 <v:stroke dashstyle="dash" startarrow="oval" endarrow="oval" opacity="32896f" linestyle="thinThin"/>
                 <w10:anchorlock/>
               </v:line>
@@ -14588,7 +15541,7 @@
                     <pic:cNvPicPr/>
                   </pic:nvPicPr>
                   <pic:blipFill>
-                    <a:blip r:embed="rId45"/>
+                    <a:blip r:embed="rId46"/>
                     <a:stretch>
                       <a:fillRect/>
                     </a:stretch>
@@ -14694,7 +15647,7 @@
           </mc:Choice>
           <mc:Fallback>
             <w:pict>
-              <v:roundrect w14:anchorId="48CCA1AD" id="_x0000_s1066" style="width:249.3pt;height:21.15pt;visibility:visible;mso-wrap-style:square;mso-left-percent:-10001;mso-top-percent:-10001;mso-position-horizontal:absolute;mso-position-horizontal-relative:char;mso-position-vertical:absolute;mso-position-vertical-relative:line;mso-left-percent:-10001;mso-top-percent:-10001;v-text-anchor:middle" arcsize="10401f" o:gfxdata="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" fillcolor="#e7e7ff" strokecolor="#cfcdcd [2894]" strokeweight="1pt">
+              <v:roundrect w14:anchorId="48CCA1AD" id="_x0000_s1067" style="width:249.3pt;height:21.15pt;visibility:visible;mso-wrap-style:square;mso-left-percent:-10001;mso-top-percent:-10001;mso-position-horizontal:absolute;mso-position-horizontal-relative:char;mso-position-vertical:absolute;mso-position-vertical-relative:line;mso-left-percent:-10001;mso-top-percent:-10001;v-text-anchor:middle" arcsize="10401f" o:gfxdata="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" fillcolor="#e7e7ff" strokecolor="#cfcdcd [2894]" strokeweight="1pt">
                 <v:stroke endcap="round"/>
                 <v:textbox style="mso-fit-shape-to-text:t" inset="2mm,0,0,0">
                   <w:txbxContent>
@@ -14747,7 +15700,7 @@
                     <pic:cNvPicPr/>
                   </pic:nvPicPr>
                   <pic:blipFill>
-                    <a:blip r:embed="rId46"/>
+                    <a:blip r:embed="rId47"/>
                     <a:stretch>
                       <a:fillRect/>
                     </a:stretch>
@@ -14780,6 +15733,12 @@
           <w:rFonts w:hint="eastAsia"/>
         </w:rPr>
         <w:t>show</w:t>
+      </w:r>
+      <w:r>
+        <w:rPr>
+          <w:rFonts w:hint="eastAsia"/>
+        </w:rPr>
+        <w:t>通过指针号</w:t>
       </w:r>
       <w:r>
         <w:rPr>
@@ -14867,7 +15826,7 @@
           </mc:Choice>
           <mc:Fallback>
             <w:pict>
-              <v:roundrect w14:anchorId="7C289194" id="_x0000_s1067" style="width:249.3pt;height:21.15pt;visibility:visible;mso-wrap-style:square;mso-left-percent:-10001;mso-top-percent:-10001;mso-position-horizontal:absolute;mso-position-horizontal-relative:char;mso-position-vertical:absolute;mso-position-vertical-relative:line;mso-left-percent:-10001;mso-top-percent:-10001;v-text-anchor:middle" arcsize="10401f" o:gfxdata="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" fillcolor="#e7e7ff" strokecolor="#cfcdcd [2894]" strokeweight="1pt">
+              <v:roundrect w14:anchorId="7C289194" id="_x0000_s1068" style="width:249.3pt;height:21.15pt;visibility:visible;mso-wrap-style:square;mso-left-percent:-10001;mso-top-percent:-10001;mso-position-horizontal:absolute;mso-position-horizontal-relative:char;mso-position-vertical:absolute;mso-position-vertical-relative:line;mso-left-percent:-10001;mso-top-percent:-10001;v-text-anchor:middle" arcsize="10401f" o:gfxdata="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" fillcolor="#e7e7ff" strokecolor="#cfcdcd [2894]" strokeweight="1pt">
                 <v:stroke endcap="round"/>
                 <v:textbox style="mso-fit-shape-to-text:t" inset="2mm,0,0,0">
                   <w:txbxContent>
@@ -15102,7 +16061,7 @@
           </mc:Choice>
           <mc:Fallback>
             <w:pict>
-              <v:roundrect w14:anchorId="53E1F542" id="_x0000_s1068" style="width:249.3pt;height:21.15pt;visibility:visible;mso-wrap-style:square;mso-left-percent:-10001;mso-top-percent:-10001;mso-position-horizontal:absolute;mso-position-horizontal-relative:char;mso-position-vertical:absolute;mso-position-vertical-relative:line;mso-left-percent:-10001;mso-top-percent:-10001;v-text-anchor:middle" arcsize="10401f" o:gfxdata="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" fillcolor="#e7e7ff" strokecolor="#cfcdcd [2894]" strokeweight="1pt">
+              <v:roundrect w14:anchorId="53E1F542" id="_x0000_s1069" style="width:249.3pt;height:21.15pt;visibility:visible;mso-wrap-style:square;mso-left-percent:-10001;mso-top-percent:-10001;mso-position-horizontal:absolute;mso-position-horizontal-relative:char;mso-position-vertical:absolute;mso-position-vertical-relative:line;mso-left-percent:-10001;mso-top-percent:-10001;v-text-anchor:middle" arcsize="10401f" o:gfxdata="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" fillcolor="#e7e7ff" strokecolor="#cfcdcd [2894]" strokeweight="1pt">
                 <v:stroke endcap="round"/>
                 <v:textbox style="mso-fit-shape-to-text:t" inset="2mm,0,0,0">
                   <w:txbxContent>
@@ -15261,11 +16220,11 @@
                     <pic:cNvPicPr/>
                   </pic:nvPicPr>
                   <pic:blipFill>
-                    <a:blip r:embed="rId47">
+                    <a:blip r:embed="rId48">
                       <a:extLst>
                         <a:ext uri="{BEBA8EAE-BF5A-486C-A8C5-ECC9F3942E4B}">
                           <a14:imgProps xmlns:a14="http://schemas.microsoft.com/office/drawing/2010/main">
-                            <a14:imgLayer r:embed="rId48">
+                            <a14:imgLayer r:embed="rId49">
                               <a14:imgEffect>
                                 <a14:artisticCrisscrossEtching/>
                               </a14:imgEffect>
@@ -15437,7 +16396,7 @@
           </mc:Choice>
           <mc:Fallback>
             <w:pict>
-              <v:roundrect w14:anchorId="140E7CDC" id="_x0000_s1069" style="width:249.3pt;height:21.15pt;visibility:visible;mso-wrap-style:square;mso-left-percent:-10001;mso-top-percent:-10001;mso-position-horizontal:absolute;mso-position-horizontal-relative:char;mso-position-vertical:absolute;mso-position-vertical-relative:line;mso-left-percent:-10001;mso-top-percent:-10001;v-text-anchor:middle" arcsize="10401f" o:gfxdata="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" fillcolor="#e7e7ff" strokecolor="#cfcdcd [2894]" strokeweight="1pt">
+              <v:roundrect w14:anchorId="140E7CDC" id="_x0000_s1070" style="width:249.3pt;height:21.15pt;visibility:visible;mso-wrap-style:square;mso-left-percent:-10001;mso-top-percent:-10001;mso-position-horizontal:absolute;mso-position-horizontal-relative:char;mso-position-vertical:absolute;mso-position-vertical-relative:line;mso-left-percent:-10001;mso-top-percent:-10001;v-text-anchor:middle" arcsize="10401f" o:gfxdata="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" fillcolor="#e7e7ff" strokecolor="#cfcdcd [2894]" strokeweight="1pt">
                 <v:stroke endcap="round"/>
                 <v:textbox style="mso-fit-shape-to-text:t" inset="2mm,0,0,0">
                   <w:txbxContent>
@@ -15598,7 +16557,7 @@
           </mc:Choice>
           <mc:Fallback>
             <w:pict>
-              <v:roundrect w14:anchorId="56E87846" id="_x0000_s1070" style="width:249.3pt;height:21.15pt;visibility:visible;mso-wrap-style:square;mso-left-percent:-10001;mso-top-percent:-10001;mso-position-horizontal:absolute;mso-position-horizontal-relative:char;mso-position-vertical:absolute;mso-position-vertical-relative:line;mso-left-percent:-10001;mso-top-percent:-10001;v-text-anchor:middle" arcsize="10401f" o:gfxdata="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" fillcolor="#e7e7ff" strokecolor="#cfcdcd [2894]" strokeweight="1pt">
+              <v:roundrect w14:anchorId="56E87846" id="_x0000_s1071" style="width:249.3pt;height:21.15pt;visibility:visible;mso-wrap-style:square;mso-left-percent:-10001;mso-top-percent:-10001;mso-position-horizontal:absolute;mso-position-horizontal-relative:char;mso-position-vertical:absolute;mso-position-vertical-relative:line;mso-left-percent:-10001;mso-top-percent:-10001;v-text-anchor:middle" arcsize="10401f" o:gfxdata="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" fillcolor="#e7e7ff" strokecolor="#cfcdcd [2894]" strokeweight="1pt">
                 <v:stroke endcap="round"/>
                 <v:textbox style="mso-fit-shape-to-text:t" inset="2mm,0,0,0">
                   <w:txbxContent>
@@ -15649,11 +16608,11 @@
                     <pic:cNvPicPr/>
                   </pic:nvPicPr>
                   <pic:blipFill>
-                    <a:blip r:embed="rId49">
+                    <a:blip r:embed="rId50">
                       <a:extLst>
                         <a:ext uri="{BEBA8EAE-BF5A-486C-A8C5-ECC9F3942E4B}">
                           <a14:imgProps xmlns:a14="http://schemas.microsoft.com/office/drawing/2010/main">
-                            <a14:imgLayer r:embed="rId50">
+                            <a14:imgLayer r:embed="rId51">
                               <a14:imgEffect>
                                 <a14:artisticCrisscrossEtching/>
                               </a14:imgEffect>
@@ -15773,7 +16732,7 @@
           </mc:Choice>
           <mc:Fallback>
             <w:pict>
-              <v:roundrect w14:anchorId="5DE3F20E" id="_x0000_s1071" style="width:249.3pt;height:21.15pt;visibility:visible;mso-wrap-style:square;mso-left-percent:-10001;mso-top-percent:-10001;mso-position-horizontal:absolute;mso-position-horizontal-relative:char;mso-position-vertical:absolute;mso-position-vertical-relative:line;mso-left-percent:-10001;mso-top-percent:-10001;v-text-anchor:middle" arcsize="10401f" o:gfxdata="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" fillcolor="#e7e7ff" strokecolor="#cfcdcd [2894]" strokeweight="1pt">
+              <v:roundrect w14:anchorId="5DE3F20E" id="_x0000_s1072" style="width:249.3pt;height:21.15pt;visibility:visible;mso-wrap-style:square;mso-left-percent:-10001;mso-top-percent:-10001;mso-position-horizontal:absolute;mso-position-horizontal-relative:char;mso-position-vertical:absolute;mso-position-vertical-relative:line;mso-left-percent:-10001;mso-top-percent:-10001;v-text-anchor:middle" arcsize="10401f" o:gfxdata="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" fillcolor="#e7e7ff" strokecolor="#cfcdcd [2894]" strokeweight="1pt">
                 <v:stroke endcap="round"/>
                 <v:textbox style="mso-fit-shape-to-text:t" inset="2mm,0,0,0">
                   <w:txbxContent>
@@ -15824,11 +16783,11 @@
                     <pic:cNvPicPr/>
                   </pic:nvPicPr>
                   <pic:blipFill>
-                    <a:blip r:embed="rId51">
+                    <a:blip r:embed="rId52">
                       <a:extLst>
                         <a:ext uri="{BEBA8EAE-BF5A-486C-A8C5-ECC9F3942E4B}">
                           <a14:imgProps xmlns:a14="http://schemas.microsoft.com/office/drawing/2010/main">
-                            <a14:imgLayer r:embed="rId52">
+                            <a14:imgLayer r:embed="rId53">
                               <a14:imgEffect>
                                 <a14:artisticCrisscrossEtching/>
                               </a14:imgEffect>
@@ -15947,7 +16906,7 @@
           </mc:Choice>
           <mc:Fallback>
             <w:pict>
-              <v:roundrect w14:anchorId="6A47E4DA" id="_x0000_s1072" style="width:249.3pt;height:21.15pt;visibility:visible;mso-wrap-style:square;mso-left-percent:-10001;mso-top-percent:-10001;mso-position-horizontal:absolute;mso-position-horizontal-relative:char;mso-position-vertical:absolute;mso-position-vertical-relative:line;mso-left-percent:-10001;mso-top-percent:-10001;v-text-anchor:middle" arcsize="10401f" o:gfxdata="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" fillcolor="#e7e7ff" strokecolor="#cfcdcd [2894]" strokeweight="1pt">
+              <v:roundrect w14:anchorId="6A47E4DA" id="_x0000_s1073" style="width:249.3pt;height:21.15pt;visibility:visible;mso-wrap-style:square;mso-left-percent:-10001;mso-top-percent:-10001;mso-position-horizontal:absolute;mso-position-horizontal-relative:char;mso-position-vertical:absolute;mso-position-vertical-relative:line;mso-left-percent:-10001;mso-top-percent:-10001;v-text-anchor:middle" arcsize="10401f" o:gfxdata="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" fillcolor="#e7e7ff" strokecolor="#cfcdcd [2894]" strokeweight="1pt">
                 <v:stroke endcap="round"/>
                 <v:textbox style="mso-fit-shape-to-text:t" inset="2mm,0,0,0">
                   <w:txbxContent>
@@ -16050,7 +17009,7 @@
           </mc:Choice>
           <mc:Fallback>
             <w:pict>
-              <v:roundrect w14:anchorId="1A729ECA" id="_x0000_s1073" style="width:249.3pt;height:21.15pt;visibility:visible;mso-wrap-style:square;mso-left-percent:-10001;mso-top-percent:-10001;mso-position-horizontal:absolute;mso-position-horizontal-relative:char;mso-position-vertical:absolute;mso-position-vertical-relative:line;mso-left-percent:-10001;mso-top-percent:-10001;v-text-anchor:middle" arcsize="10401f" o:gfxdata="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" fillcolor="#e7e7ff" strokecolor="#cfcdcd [2894]" strokeweight="1pt">
+              <v:roundrect w14:anchorId="1A729ECA" id="_x0000_s1074" style="width:249.3pt;height:21.15pt;visibility:visible;mso-wrap-style:square;mso-left-percent:-10001;mso-top-percent:-10001;mso-position-horizontal:absolute;mso-position-horizontal-relative:char;mso-position-vertical:absolute;mso-position-vertical-relative:line;mso-left-percent:-10001;mso-top-percent:-10001;v-text-anchor:middle" arcsize="10401f" o:gfxdata="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" fillcolor="#e7e7ff" strokecolor="#cfcdcd [2894]" strokeweight="1pt">
                 <v:stroke endcap="round"/>
                 <v:textbox style="mso-fit-shape-to-text:t" inset="2mm,0,0,0">
                   <w:txbxContent>
@@ -16272,7 +17231,7 @@
           </mc:Choice>
           <mc:Fallback>
             <w:pict>
-              <v:roundrect w14:anchorId="4809D50B" id="_x0000_s1074" style="width:249.3pt;height:21.15pt;visibility:visible;mso-wrap-style:square;mso-left-percent:-10001;mso-top-percent:-10001;mso-position-horizontal:absolute;mso-position-horizontal-relative:char;mso-position-vertical:absolute;mso-position-vertical-relative:line;mso-left-percent:-10001;mso-top-percent:-10001;v-text-anchor:middle" arcsize="10401f" o:gfxdata="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" fillcolor="#e7e7ff" strokecolor="#cfcdcd [2894]" strokeweight="1pt">
+              <v:roundrect w14:anchorId="4809D50B" id="_x0000_s1075" style="width:249.3pt;height:21.15pt;visibility:visible;mso-wrap-style:square;mso-left-percent:-10001;mso-top-percent:-10001;mso-position-horizontal:absolute;mso-position-horizontal-relative:char;mso-position-vertical:absolute;mso-position-vertical-relative:line;mso-left-percent:-10001;mso-top-percent:-10001;v-text-anchor:middle" arcsize="10401f" o:gfxdata="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" fillcolor="#e7e7ff" strokecolor="#cfcdcd [2894]" strokeweight="1pt">
                 <v:stroke endcap="round"/>
                 <v:textbox style="mso-fit-shape-to-text:t" inset="2mm,0,0,0">
                   <w:txbxContent>
@@ -16340,13 +17299,788 @@
     </w:p>
     <w:p>
       <w:pPr>
-        <w:rPr>
-          <w:rFonts w:hint="eastAsia"/>
-        </w:rPr>
+        <w:pStyle w:val="2"/>
       </w:pPr>
+      <w:r>
+        <w:rPr>
+          <w:rFonts w:hint="eastAsia"/>
+        </w:rPr>
+        <w:t>列出所有分支引用</w:t>
+      </w:r>
+      <w:r>
+        <w:t>SHA1</w:t>
+      </w:r>
+    </w:p>
+    <w:p>
+      <w:r>
+        <w:rPr>
+          <w:noProof/>
+        </w:rPr>
+        <mc:AlternateContent>
+          <mc:Choice Requires="wps">
+            <w:drawing>
+              <wp:inline distT="0" distB="0" distL="0" distR="0" wp14:anchorId="1685AD2E" wp14:editId="21516D38">
+                <wp:extent cx="3166110" cy="268605"/>
+                <wp:effectExtent l="0" t="0" r="15240" b="12700"/>
+                <wp:docPr id="93" name="文本框 2"/>
+                <wp:cNvGraphicFramePr>
+                  <a:graphicFrameLocks xmlns:a="http://schemas.openxmlformats.org/drawingml/2006/main"/>
+                </wp:cNvGraphicFramePr>
+                <a:graphic xmlns:a="http://schemas.openxmlformats.org/drawingml/2006/main">
+                  <a:graphicData uri="http://schemas.microsoft.com/office/word/2010/wordprocessingShape">
+                    <wps:wsp>
+                      <wps:cNvSpPr txBox="1">
+                        <a:spLocks noChangeArrowheads="1"/>
+                      </wps:cNvSpPr>
+                      <wps:spPr bwMode="auto">
+                        <a:xfrm>
+                          <a:off x="0" y="0"/>
+                          <a:ext cx="3166110" cy="268605"/>
+                        </a:xfrm>
+                        <a:prstGeom prst="roundRect">
+                          <a:avLst>
+                            <a:gd name="adj" fmla="val 15872"/>
+                          </a:avLst>
+                        </a:prstGeom>
+                        <a:solidFill>
+                          <a:srgbClr val="E7E7FF"/>
+                        </a:solidFill>
+                        <a:ln w="12700" cap="rnd">
+                          <a:solidFill>
+                            <a:schemeClr val="bg2">
+                              <a:lumMod val="90000"/>
+                            </a:schemeClr>
+                          </a:solidFill>
+                          <a:round/>
+                          <a:headEnd/>
+                          <a:tailEnd/>
+                        </a:ln>
+                      </wps:spPr>
+                      <wps:txbx>
+                        <w:txbxContent>
+                          <w:p>
+                            <w:pPr>
+                              <w:pStyle w:val="a5"/>
+                              <w:rPr>
+                                <w:rFonts w:hint="eastAsia"/>
+                              </w:rPr>
+                            </w:pPr>
+                            <w:r>
+                              <w:t xml:space="preserve">git </w:t>
+                            </w:r>
+                            <w:r>
+                              <w:t>for-each-ref</w:t>
+                            </w:r>
+                          </w:p>
+                        </w:txbxContent>
+                      </wps:txbx>
+                      <wps:bodyPr rot="0" vert="horz" wrap="square" lIns="72000" tIns="0" rIns="0" bIns="0" anchor="ctr" anchorCtr="0">
+                        <a:spAutoFit/>
+                      </wps:bodyPr>
+                    </wps:wsp>
+                  </a:graphicData>
+                </a:graphic>
+              </wp:inline>
+            </w:drawing>
+          </mc:Choice>
+          <mc:Fallback>
+            <w:pict>
+              <v:roundrect w14:anchorId="1685AD2E" id="_x0000_s1076" style="width:249.3pt;height:21.15pt;visibility:visible;mso-wrap-style:square;mso-left-percent:-10001;mso-top-percent:-10001;mso-position-horizontal:absolute;mso-position-horizontal-relative:char;mso-position-vertical:absolute;mso-position-vertical-relative:line;mso-left-percent:-10001;mso-top-percent:-10001;v-text-anchor:middle" arcsize="10401f" o:gfxdata="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" fillcolor="#e7e7ff" strokecolor="#cfcdcd [2894]" strokeweight="1pt">
+                <v:stroke endcap="round"/>
+                <v:textbox style="mso-fit-shape-to-text:t" inset="2mm,0,0,0">
+                  <w:txbxContent>
+                    <w:p>
+                      <w:pPr>
+                        <w:pStyle w:val="a5"/>
+                        <w:rPr>
+                          <w:rFonts w:hint="eastAsia"/>
+                        </w:rPr>
+                      </w:pPr>
+                      <w:r>
+                        <w:t xml:space="preserve">git </w:t>
+                      </w:r>
+                      <w:r>
+                        <w:t>for-each-ref</w:t>
+                      </w:r>
+                    </w:p>
+                  </w:txbxContent>
+                </v:textbox>
+                <w10:anchorlock/>
+              </v:roundrect>
+            </w:pict>
+          </mc:Fallback>
+        </mc:AlternateContent>
+      </w:r>
+    </w:p>
+    <w:p>
+      <w:r>
+        <w:rPr>
+          <w:noProof/>
+        </w:rPr>
+        <w:drawing>
+          <wp:inline distT="0" distB="0" distL="0" distR="0" wp14:anchorId="15E365E7" wp14:editId="689FF2F9">
+            <wp:extent cx="3187700" cy="528955"/>
+            <wp:effectExtent l="0" t="0" r="0" b="4445"/>
+            <wp:docPr id="94" name="图片 94"/>
+            <wp:cNvGraphicFramePr>
+              <a:graphicFrameLocks xmlns:a="http://schemas.openxmlformats.org/drawingml/2006/main" noChangeAspect="1"/>
+            </wp:cNvGraphicFramePr>
+            <a:graphic xmlns:a="http://schemas.openxmlformats.org/drawingml/2006/main">
+              <a:graphicData uri="http://schemas.openxmlformats.org/drawingml/2006/picture">
+                <pic:pic xmlns:pic="http://schemas.openxmlformats.org/drawingml/2006/picture">
+                  <pic:nvPicPr>
+                    <pic:cNvPr id="1" name=""/>
+                    <pic:cNvPicPr/>
+                  </pic:nvPicPr>
+                  <pic:blipFill>
+                    <a:blip r:embed="rId54">
+                      <a:extLst>
+                        <a:ext uri="{BEBA8EAE-BF5A-486C-A8C5-ECC9F3942E4B}">
+                          <a14:imgProps xmlns:a14="http://schemas.microsoft.com/office/drawing/2010/main">
+                            <a14:imgLayer r:embed="rId55">
+                              <a14:imgEffect>
+                                <a14:artisticCrisscrossEtching/>
+                              </a14:imgEffect>
+                            </a14:imgLayer>
+                          </a14:imgProps>
+                        </a:ext>
+                      </a:extLst>
+                    </a:blip>
+                    <a:stretch>
+                      <a:fillRect/>
+                    </a:stretch>
+                  </pic:blipFill>
+                  <pic:spPr>
+                    <a:xfrm>
+                      <a:off x="0" y="0"/>
+                      <a:ext cx="3187700" cy="528955"/>
+                    </a:xfrm>
+                    <a:prstGeom prst="rect">
+                      <a:avLst/>
+                    </a:prstGeom>
+                  </pic:spPr>
+                </pic:pic>
+              </a:graphicData>
+            </a:graphic>
+          </wp:inline>
+        </w:drawing>
+      </w:r>
+    </w:p>
+    <w:p>
+      <w:pPr>
+        <w:pStyle w:val="2"/>
+      </w:pPr>
+      <w:r>
+        <w:rPr>
+          <w:rFonts w:hint="eastAsia"/>
+        </w:rPr>
+        <w:t>查看</w:t>
+      </w:r>
+      <w:r>
+        <w:rPr>
+          <w:rFonts w:hint="eastAsia"/>
+        </w:rPr>
+        <w:t>HEAD</w:t>
+      </w:r>
+      <w:r>
+        <w:rPr>
+          <w:rFonts w:hint="eastAsia"/>
+        </w:rPr>
+        <w:t>等快照目录列表</w:t>
+      </w:r>
+    </w:p>
+    <w:p>
+      <w:pPr>
+        <w:rPr>
+          <w:rFonts w:ascii="宋体" w:eastAsia="宋体" w:hAnsi="宋体" w:cs="宋体"/>
+        </w:rPr>
+      </w:pPr>
+      <w:r>
+        <w:t xml:space="preserve">git </w:t>
+      </w:r>
+      <w:r>
+        <w:rPr>
+          <w:rFonts w:hint="eastAsia"/>
+        </w:rPr>
+        <w:t>c</w:t>
+      </w:r>
+      <w:r>
+        <w:t>at-file</w:t>
+      </w:r>
+      <w:r>
+        <w:rPr>
+          <w:rFonts w:ascii="宋体" w:eastAsia="宋体" w:hAnsi="宋体" w:cs="宋体" w:hint="eastAsia"/>
+        </w:rPr>
+        <w:t>（底层命令）</w:t>
+      </w:r>
+    </w:p>
+    <w:p>
+      <w:pPr>
+        <w:rPr>
+          <w:color w:val="C00000"/>
+        </w:rPr>
+      </w:pPr>
+    </w:p>
+    <w:tbl>
+      <w:tblPr>
+        <w:tblStyle w:val="13"/>
+        <w:tblW w:w="0" w:type="auto"/>
+        <w:tblLook w:val="04A0" w:firstRow="1" w:lastRow="0" w:firstColumn="1" w:lastColumn="0" w:noHBand="0" w:noVBand="1"/>
+      </w:tblPr>
+      <w:tblGrid>
+        <w:gridCol w:w="1271"/>
+        <w:gridCol w:w="3739"/>
+      </w:tblGrid>
+      <w:tr>
+        <w:trPr>
+          <w:cnfStyle w:val="100000000000" w:firstRow="1" w:lastRow="0" w:firstColumn="0" w:lastColumn="0" w:oddVBand="0" w:evenVBand="0" w:oddHBand="0" w:evenHBand="0" w:firstRowFirstColumn="0" w:firstRowLastColumn="0" w:lastRowFirstColumn="0" w:lastRowLastColumn="0"/>
+        </w:trPr>
+        <w:tc>
+          <w:tcPr>
+            <w:cnfStyle w:val="001000000000" w:firstRow="0" w:lastRow="0" w:firstColumn="1" w:lastColumn="0" w:oddVBand="0" w:evenVBand="0" w:oddHBand="0" w:evenHBand="0" w:firstRowFirstColumn="0" w:firstRowLastColumn="0" w:lastRowFirstColumn="0" w:lastRowLastColumn="0"/>
+            <w:tcW w:w="1271" w:type="dxa"/>
+          </w:tcPr>
+          <w:p>
+            <w:pPr>
+              <w:rPr>
+                <w:rFonts w:ascii="Monaco" w:hAnsi="Monaco"/>
+                <w:b w:val="0"/>
+                <w:bCs w:val="0"/>
+                <w:color w:val="C00000"/>
+                <w:sz w:val="18"/>
+                <w:szCs w:val="18"/>
+              </w:rPr>
+            </w:pPr>
+            <w:r>
+              <w:rPr>
+                <w:rFonts w:ascii="Monaco" w:hAnsi="Monaco"/>
+                <w:b w:val="0"/>
+                <w:bCs w:val="0"/>
+                <w:color w:val="C00000"/>
+                <w:sz w:val="18"/>
+                <w:szCs w:val="18"/>
+              </w:rPr>
+              <w:t>-t</w:t>
+            </w:r>
+          </w:p>
+        </w:tc>
+        <w:tc>
+          <w:tcPr>
+            <w:tcW w:w="3739" w:type="dxa"/>
+          </w:tcPr>
+          <w:p>
+            <w:pPr>
+              <w:cnfStyle w:val="100000000000" w:firstRow="1" w:lastRow="0" w:firstColumn="0" w:lastColumn="0" w:oddVBand="0" w:evenVBand="0" w:oddHBand="0" w:evenHBand="0" w:firstRowFirstColumn="0" w:firstRowLastColumn="0" w:lastRowFirstColumn="0" w:lastRowLastColumn="0"/>
+              <w:rPr>
+                <w:rFonts w:ascii="微软雅黑" w:eastAsia="微软雅黑" w:hAnsi="微软雅黑" w:hint="eastAsia"/>
+                <w:b w:val="0"/>
+                <w:bCs w:val="0"/>
+                <w:sz w:val="18"/>
+                <w:szCs w:val="18"/>
+              </w:rPr>
+            </w:pPr>
+            <w:r>
+              <w:rPr>
+                <w:rFonts w:ascii="微软雅黑" w:eastAsia="微软雅黑" w:hAnsi="微软雅黑" w:hint="eastAsia"/>
+                <w:b w:val="0"/>
+                <w:bCs w:val="0"/>
+                <w:sz w:val="18"/>
+                <w:szCs w:val="18"/>
+              </w:rPr>
+              <w:t>显示对象类型</w:t>
+            </w:r>
+          </w:p>
+        </w:tc>
+      </w:tr>
+      <w:tr>
+        <w:trPr>
+          <w:cnfStyle w:val="000000100000" w:firstRow="0" w:lastRow="0" w:firstColumn="0" w:lastColumn="0" w:oddVBand="0" w:evenVBand="0" w:oddHBand="1" w:evenHBand="0" w:firstRowFirstColumn="0" w:firstRowLastColumn="0" w:lastRowFirstColumn="0" w:lastRowLastColumn="0"/>
+        </w:trPr>
+        <w:tc>
+          <w:tcPr>
+            <w:cnfStyle w:val="001000000000" w:firstRow="0" w:lastRow="0" w:firstColumn="1" w:lastColumn="0" w:oddVBand="0" w:evenVBand="0" w:oddHBand="0" w:evenHBand="0" w:firstRowFirstColumn="0" w:firstRowLastColumn="0" w:lastRowFirstColumn="0" w:lastRowLastColumn="0"/>
+            <w:tcW w:w="1271" w:type="dxa"/>
+          </w:tcPr>
+          <w:p>
+            <w:pPr>
+              <w:rPr>
+                <w:rFonts w:ascii="Monaco" w:hAnsi="Monaco"/>
+                <w:b w:val="0"/>
+                <w:bCs w:val="0"/>
+                <w:color w:val="C00000"/>
+                <w:sz w:val="18"/>
+                <w:szCs w:val="18"/>
+              </w:rPr>
+            </w:pPr>
+            <w:r>
+              <w:rPr>
+                <w:rFonts w:ascii="Monaco" w:hAnsi="Monaco" w:hint="eastAsia"/>
+                <w:b w:val="0"/>
+                <w:bCs w:val="0"/>
+                <w:color w:val="C00000"/>
+                <w:sz w:val="18"/>
+                <w:szCs w:val="18"/>
+              </w:rPr>
+              <w:t>-s</w:t>
+            </w:r>
+          </w:p>
+        </w:tc>
+        <w:tc>
+          <w:tcPr>
+            <w:tcW w:w="3739" w:type="dxa"/>
+          </w:tcPr>
+          <w:p>
+            <w:pPr>
+              <w:cnfStyle w:val="000000100000" w:firstRow="0" w:lastRow="0" w:firstColumn="0" w:lastColumn="0" w:oddVBand="0" w:evenVBand="0" w:oddHBand="1" w:evenHBand="0" w:firstRowFirstColumn="0" w:firstRowLastColumn="0" w:lastRowFirstColumn="0" w:lastRowLastColumn="0"/>
+              <w:rPr>
+                <w:rFonts w:ascii="微软雅黑" w:eastAsia="微软雅黑" w:hAnsi="微软雅黑" w:hint="eastAsia"/>
+                <w:sz w:val="18"/>
+                <w:szCs w:val="18"/>
+              </w:rPr>
+            </w:pPr>
+            <w:r>
+              <w:rPr>
+                <w:rFonts w:ascii="微软雅黑" w:eastAsia="微软雅黑" w:hAnsi="微软雅黑" w:hint="eastAsia"/>
+                <w:sz w:val="18"/>
+                <w:szCs w:val="18"/>
+              </w:rPr>
+              <w:t>显示对象大小</w:t>
+            </w:r>
+          </w:p>
+        </w:tc>
+      </w:tr>
+      <w:tr>
+        <w:tc>
+          <w:tcPr>
+            <w:cnfStyle w:val="001000000000" w:firstRow="0" w:lastRow="0" w:firstColumn="1" w:lastColumn="0" w:oddVBand="0" w:evenVBand="0" w:oddHBand="0" w:evenHBand="0" w:firstRowFirstColumn="0" w:firstRowLastColumn="0" w:lastRowFirstColumn="0" w:lastRowLastColumn="0"/>
+            <w:tcW w:w="1271" w:type="dxa"/>
+          </w:tcPr>
+          <w:p>
+            <w:pPr>
+              <w:rPr>
+                <w:rFonts w:ascii="Monaco" w:hAnsi="Monaco"/>
+                <w:b w:val="0"/>
+                <w:bCs w:val="0"/>
+                <w:color w:val="C00000"/>
+                <w:sz w:val="18"/>
+                <w:szCs w:val="18"/>
+              </w:rPr>
+            </w:pPr>
+            <w:r>
+              <w:rPr>
+                <w:rFonts w:ascii="Monaco" w:hAnsi="Monaco" w:hint="eastAsia"/>
+                <w:b w:val="0"/>
+                <w:bCs w:val="0"/>
+                <w:color w:val="C00000"/>
+                <w:sz w:val="18"/>
+                <w:szCs w:val="18"/>
+              </w:rPr>
+              <w:t>-e</w:t>
+            </w:r>
+          </w:p>
+        </w:tc>
+        <w:tc>
+          <w:tcPr>
+            <w:tcW w:w="3739" w:type="dxa"/>
+          </w:tcPr>
+          <w:p>
+            <w:pPr>
+              <w:cnfStyle w:val="000000000000" w:firstRow="0" w:lastRow="0" w:firstColumn="0" w:lastColumn="0" w:oddVBand="0" w:evenVBand="0" w:oddHBand="0" w:evenHBand="0" w:firstRowFirstColumn="0" w:firstRowLastColumn="0" w:lastRowFirstColumn="0" w:lastRowLastColumn="0"/>
+              <w:rPr>
+                <w:rFonts w:ascii="微软雅黑" w:eastAsia="微软雅黑" w:hAnsi="微软雅黑" w:hint="eastAsia"/>
+                <w:sz w:val="18"/>
+                <w:szCs w:val="18"/>
+              </w:rPr>
+            </w:pPr>
+            <w:r>
+              <w:rPr>
+                <w:rFonts w:ascii="微软雅黑" w:eastAsia="微软雅黑" w:hAnsi="微软雅黑" w:hint="eastAsia"/>
+                <w:sz w:val="18"/>
+                <w:szCs w:val="18"/>
+              </w:rPr>
+              <w:t>如对象存在且有效则不输出，否则返回0</w:t>
+            </w:r>
+          </w:p>
+        </w:tc>
+      </w:tr>
+      <w:tr>
+        <w:trPr>
+          <w:cnfStyle w:val="000000100000" w:firstRow="0" w:lastRow="0" w:firstColumn="0" w:lastColumn="0" w:oddVBand="0" w:evenVBand="0" w:oddHBand="1" w:evenHBand="0" w:firstRowFirstColumn="0" w:firstRowLastColumn="0" w:lastRowFirstColumn="0" w:lastRowLastColumn="0"/>
+        </w:trPr>
+        <w:tc>
+          <w:tcPr>
+            <w:cnfStyle w:val="001000000000" w:firstRow="0" w:lastRow="0" w:firstColumn="1" w:lastColumn="0" w:oddVBand="0" w:evenVBand="0" w:oddHBand="0" w:evenHBand="0" w:firstRowFirstColumn="0" w:firstRowLastColumn="0" w:lastRowFirstColumn="0" w:lastRowLastColumn="0"/>
+            <w:tcW w:w="1271" w:type="dxa"/>
+          </w:tcPr>
+          <w:p>
+            <w:pPr>
+              <w:rPr>
+                <w:rFonts w:ascii="Monaco" w:hAnsi="Monaco" w:hint="eastAsia"/>
+                <w:b w:val="0"/>
+                <w:bCs w:val="0"/>
+                <w:color w:val="C00000"/>
+                <w:sz w:val="18"/>
+                <w:szCs w:val="18"/>
+              </w:rPr>
+            </w:pPr>
+            <w:r>
+              <w:rPr>
+                <w:rFonts w:ascii="Monaco" w:hAnsi="Monaco" w:hint="eastAsia"/>
+                <w:b w:val="0"/>
+                <w:bCs w:val="0"/>
+                <w:color w:val="C00000"/>
+                <w:sz w:val="18"/>
+                <w:szCs w:val="18"/>
+              </w:rPr>
+              <w:t>-p</w:t>
+            </w:r>
+          </w:p>
+        </w:tc>
+        <w:tc>
+          <w:tcPr>
+            <w:tcW w:w="3739" w:type="dxa"/>
+          </w:tcPr>
+          <w:p>
+            <w:pPr>
+              <w:cnfStyle w:val="000000100000" w:firstRow="0" w:lastRow="0" w:firstColumn="0" w:lastColumn="0" w:oddVBand="0" w:evenVBand="0" w:oddHBand="1" w:evenHBand="0" w:firstRowFirstColumn="0" w:firstRowLastColumn="0" w:lastRowFirstColumn="0" w:lastRowLastColumn="0"/>
+              <w:rPr>
+                <w:rFonts w:ascii="微软雅黑" w:eastAsia="微软雅黑" w:hAnsi="微软雅黑" w:hint="eastAsia"/>
+                <w:sz w:val="18"/>
+                <w:szCs w:val="18"/>
+              </w:rPr>
+            </w:pPr>
+            <w:r>
+              <w:rPr>
+                <w:rFonts w:ascii="微软雅黑" w:eastAsia="微软雅黑" w:hAnsi="微软雅黑" w:hint="eastAsia"/>
+                <w:sz w:val="18"/>
+                <w:szCs w:val="18"/>
+              </w:rPr>
+              <w:t>根据对象类型，显示对象内容</w:t>
+            </w:r>
+          </w:p>
+        </w:tc>
+      </w:tr>
+    </w:tbl>
+    <w:p/>
+    <w:p>
+      <w:r>
+        <w:rPr>
+          <w:noProof/>
+        </w:rPr>
+        <mc:AlternateContent>
+          <mc:Choice Requires="wps">
+            <w:drawing>
+              <wp:inline distT="0" distB="0" distL="0" distR="0" wp14:anchorId="5BF433A2" wp14:editId="426DB3FB">
+                <wp:extent cx="3166110" cy="190500"/>
+                <wp:effectExtent l="0" t="0" r="15240" b="10160"/>
+                <wp:docPr id="95" name="文本框 2"/>
+                <wp:cNvGraphicFramePr>
+                  <a:graphicFrameLocks xmlns:a="http://schemas.openxmlformats.org/drawingml/2006/main"/>
+                </wp:cNvGraphicFramePr>
+                <a:graphic xmlns:a="http://schemas.openxmlformats.org/drawingml/2006/main">
+                  <a:graphicData uri="http://schemas.microsoft.com/office/word/2010/wordprocessingShape">
+                    <wps:wsp>
+                      <wps:cNvSpPr txBox="1">
+                        <a:spLocks noChangeArrowheads="1"/>
+                      </wps:cNvSpPr>
+                      <wps:spPr bwMode="auto">
+                        <a:xfrm>
+                          <a:off x="457200" y="3026833"/>
+                          <a:ext cx="3166110" cy="190500"/>
+                        </a:xfrm>
+                        <a:prstGeom prst="roundRect">
+                          <a:avLst>
+                            <a:gd name="adj" fmla="val 24991"/>
+                          </a:avLst>
+                        </a:prstGeom>
+                        <a:solidFill>
+                          <a:srgbClr val="E7E7FF"/>
+                        </a:solidFill>
+                        <a:ln w="12700" cap="rnd">
+                          <a:solidFill>
+                            <a:schemeClr val="bg2">
+                              <a:lumMod val="90000"/>
+                            </a:schemeClr>
+                          </a:solidFill>
+                          <a:round/>
+                          <a:headEnd/>
+                          <a:tailEnd/>
+                        </a:ln>
+                      </wps:spPr>
+                      <wps:txbx>
+                        <w:txbxContent>
+                          <w:p>
+                            <w:pPr>
+                              <w:pStyle w:val="a5"/>
+                            </w:pPr>
+                            <w:r>
+                              <w:t xml:space="preserve">git </w:t>
+                            </w:r>
+                            <w:r>
+                              <w:t>cat-file -p HEAD</w:t>
+                            </w:r>
+                          </w:p>
+                        </w:txbxContent>
+                      </wps:txbx>
+                      <wps:bodyPr rot="0" vert="horz" wrap="square" lIns="72000" tIns="0" rIns="0" bIns="0" anchor="ctr" anchorCtr="0">
+                        <a:spAutoFit/>
+                      </wps:bodyPr>
+                    </wps:wsp>
+                  </a:graphicData>
+                </a:graphic>
+              </wp:inline>
+            </w:drawing>
+          </mc:Choice>
+          <mc:Fallback>
+            <w:pict>
+              <v:roundrect w14:anchorId="5BF433A2" id="_x0000_s1077" style="width:249.3pt;height:15pt;visibility:visible;mso-wrap-style:square;mso-left-percent:-10001;mso-top-percent:-10001;mso-position-horizontal:absolute;mso-position-horizontal-relative:char;mso-position-vertical:absolute;mso-position-vertical-relative:line;mso-left-percent:-10001;mso-top-percent:-10001;v-text-anchor:middle" arcsize="16378f" o:gfxdata="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" fillcolor="#e7e7ff" strokecolor="#cfcdcd [2894]" strokeweight="1pt">
+                <v:stroke endcap="round"/>
+                <v:textbox style="mso-fit-shape-to-text:t" inset="2mm,0,0,0">
+                  <w:txbxContent>
+                    <w:p>
+                      <w:pPr>
+                        <w:pStyle w:val="a5"/>
+                      </w:pPr>
+                      <w:r>
+                        <w:t xml:space="preserve">git </w:t>
+                      </w:r>
+                      <w:r>
+                        <w:t>cat-file -p HEAD</w:t>
+                      </w:r>
+                    </w:p>
+                  </w:txbxContent>
+                </v:textbox>
+                <w10:anchorlock/>
+              </v:roundrect>
+            </w:pict>
+          </mc:Fallback>
+        </mc:AlternateContent>
+      </w:r>
+    </w:p>
+    <w:p>
+      <w:r>
+        <w:rPr>
+          <w:noProof/>
+        </w:rPr>
+        <w:drawing>
+          <wp:inline distT="0" distB="0" distL="0" distR="0" wp14:anchorId="54B85872" wp14:editId="3327252F">
+            <wp:extent cx="3187700" cy="676910"/>
+            <wp:effectExtent l="0" t="0" r="0" b="8890"/>
+            <wp:docPr id="96" name="图片 96"/>
+            <wp:cNvGraphicFramePr>
+              <a:graphicFrameLocks xmlns:a="http://schemas.openxmlformats.org/drawingml/2006/main" noChangeAspect="1"/>
+            </wp:cNvGraphicFramePr>
+            <a:graphic xmlns:a="http://schemas.openxmlformats.org/drawingml/2006/main">
+              <a:graphicData uri="http://schemas.openxmlformats.org/drawingml/2006/picture">
+                <pic:pic xmlns:pic="http://schemas.openxmlformats.org/drawingml/2006/picture">
+                  <pic:nvPicPr>
+                    <pic:cNvPr id="1" name=""/>
+                    <pic:cNvPicPr/>
+                  </pic:nvPicPr>
+                  <pic:blipFill>
+                    <a:blip r:embed="rId56">
+                      <a:extLst>
+                        <a:ext uri="{BEBA8EAE-BF5A-486C-A8C5-ECC9F3942E4B}">
+                          <a14:imgProps xmlns:a14="http://schemas.microsoft.com/office/drawing/2010/main">
+                            <a14:imgLayer r:embed="rId57">
+                              <a14:imgEffect>
+                                <a14:artisticCrisscrossEtching/>
+                              </a14:imgEffect>
+                            </a14:imgLayer>
+                          </a14:imgProps>
+                        </a:ext>
+                      </a:extLst>
+                    </a:blip>
+                    <a:stretch>
+                      <a:fillRect/>
+                    </a:stretch>
+                  </pic:blipFill>
+                  <pic:spPr>
+                    <a:xfrm>
+                      <a:off x="0" y="0"/>
+                      <a:ext cx="3187700" cy="676910"/>
+                    </a:xfrm>
+                    <a:prstGeom prst="rect">
+                      <a:avLst/>
+                    </a:prstGeom>
+                  </pic:spPr>
+                </pic:pic>
+              </a:graphicData>
+            </a:graphic>
+          </wp:inline>
+        </w:drawing>
+      </w:r>
+    </w:p>
+    <w:p>
+      <w:pPr>
+        <w:pStyle w:val="2"/>
+      </w:pPr>
+      <w:r>
+        <w:rPr>
+          <w:rFonts w:hint="eastAsia"/>
+        </w:rPr>
+        <w:t>显示</w:t>
+      </w:r>
+      <w:r>
+        <w:rPr>
+          <w:rFonts w:hint="eastAsia"/>
+        </w:rPr>
+        <w:t>有关</w:t>
+      </w:r>
+      <w:r>
+        <w:rPr>
+          <w:rFonts w:hint="eastAsia"/>
+        </w:rPr>
+        <w:t>索引和工作树中文件信息</w:t>
+      </w:r>
+    </w:p>
+    <w:p>
+      <w:r>
+        <w:rPr>
+          <w:rFonts w:hint="eastAsia"/>
+        </w:rPr>
+        <w:t>git</w:t>
+      </w:r>
+      <w:r>
+        <w:t xml:space="preserve"> </w:t>
+      </w:r>
+      <w:r>
+        <w:rPr>
+          <w:rFonts w:hint="eastAsia"/>
+        </w:rPr>
+        <w:t>l</w:t>
+      </w:r>
+      <w:r>
+        <w:t>s-files</w:t>
+      </w:r>
+      <w:r>
+        <w:rPr>
+          <w:rFonts w:hint="eastAsia"/>
+        </w:rPr>
+        <w:t>（底层命令）</w:t>
+      </w:r>
+    </w:p>
+    <w:p>
+      <w:pPr>
+        <w:rPr>
+          <w:rFonts w:hint="eastAsia"/>
+        </w:rPr>
+      </w:pPr>
+    </w:p>
+    <w:p>
+      <w:pPr>
+        <w:rPr>
+          <w:rFonts w:hint="eastAsia"/>
+        </w:rPr>
+      </w:pPr>
+      <w:r>
+        <w:rPr>
+          <w:noProof/>
+        </w:rPr>
+        <mc:AlternateContent>
+          <mc:Choice Requires="wps">
+            <w:drawing>
+              <wp:inline distT="0" distB="0" distL="0" distR="0" wp14:anchorId="00FBC1F1" wp14:editId="554BF73E">
+                <wp:extent cx="3166110" cy="190500"/>
+                <wp:effectExtent l="0" t="0" r="15240" b="10160"/>
+                <wp:docPr id="97" name="文本框 2"/>
+                <wp:cNvGraphicFramePr>
+                  <a:graphicFrameLocks xmlns:a="http://schemas.openxmlformats.org/drawingml/2006/main"/>
+                </wp:cNvGraphicFramePr>
+                <a:graphic xmlns:a="http://schemas.openxmlformats.org/drawingml/2006/main">
+                  <a:graphicData uri="http://schemas.microsoft.com/office/word/2010/wordprocessingShape">
+                    <wps:wsp>
+                      <wps:cNvSpPr txBox="1">
+                        <a:spLocks noChangeArrowheads="1"/>
+                      </wps:cNvSpPr>
+                      <wps:spPr bwMode="auto">
+                        <a:xfrm>
+                          <a:off x="457200" y="3026833"/>
+                          <a:ext cx="3166110" cy="190500"/>
+                        </a:xfrm>
+                        <a:prstGeom prst="roundRect">
+                          <a:avLst>
+                            <a:gd name="adj" fmla="val 24991"/>
+                          </a:avLst>
+                        </a:prstGeom>
+                        <a:solidFill>
+                          <a:srgbClr val="E7E7FF"/>
+                        </a:solidFill>
+                        <a:ln w="12700" cap="rnd">
+                          <a:solidFill>
+                            <a:schemeClr val="bg2">
+                              <a:lumMod val="90000"/>
+                            </a:schemeClr>
+                          </a:solidFill>
+                          <a:round/>
+                          <a:headEnd/>
+                          <a:tailEnd/>
+                        </a:ln>
+                      </wps:spPr>
+                      <wps:txbx>
+                        <w:txbxContent>
+                          <w:p>
+                            <w:pPr>
+                              <w:pStyle w:val="a5"/>
+                            </w:pPr>
+                            <w:r>
+                              <w:t xml:space="preserve">git </w:t>
+                            </w:r>
+                            <w:r>
+                              <w:t>ls</w:t>
+                            </w:r>
+                            <w:r>
+                              <w:t>-file</w:t>
+                            </w:r>
+                            <w:r>
+                              <w:t>s</w:t>
+                            </w:r>
+                          </w:p>
+                        </w:txbxContent>
+                      </wps:txbx>
+                      <wps:bodyPr rot="0" vert="horz" wrap="square" lIns="72000" tIns="0" rIns="0" bIns="0" anchor="ctr" anchorCtr="0">
+                        <a:spAutoFit/>
+                      </wps:bodyPr>
+                    </wps:wsp>
+                  </a:graphicData>
+                </a:graphic>
+              </wp:inline>
+            </w:drawing>
+          </mc:Choice>
+          <mc:Fallback>
+            <w:pict>
+              <v:roundrect w14:anchorId="00FBC1F1" id="_x0000_s1078" style="width:249.3pt;height:15pt;visibility:visible;mso-wrap-style:square;mso-left-percent:-10001;mso-top-percent:-10001;mso-position-horizontal:absolute;mso-position-horizontal-relative:char;mso-position-vertical:absolute;mso-position-vertical-relative:line;mso-left-percent:-10001;mso-top-percent:-10001;v-text-anchor:middle" arcsize="16378f" o:gfxdata="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" fillcolor="#e7e7ff" strokecolor="#cfcdcd [2894]" strokeweight="1pt">
+                <v:stroke endcap="round"/>
+                <v:textbox style="mso-fit-shape-to-text:t" inset="2mm,0,0,0">
+                  <w:txbxContent>
+                    <w:p>
+                      <w:pPr>
+                        <w:pStyle w:val="a5"/>
+                      </w:pPr>
+                      <w:r>
+                        <w:t xml:space="preserve">git </w:t>
+                      </w:r>
+                      <w:r>
+                        <w:t>ls</w:t>
+                      </w:r>
+                      <w:r>
+                        <w:t>-file</w:t>
+                      </w:r>
+                      <w:r>
+                        <w:t>s</w:t>
+                      </w:r>
+                    </w:p>
+                  </w:txbxContent>
+                </v:textbox>
+                <w10:anchorlock/>
+              </v:roundrect>
+            </w:pict>
+          </mc:Fallback>
+        </mc:AlternateContent>
+      </w:r>
     </w:p>
     <w:sectPr>
-      <w:footerReference w:type="default" r:id="rId53"/>
+      <w:footerReference w:type="default" r:id="rId58"/>
       <w:pgSz w:w="11906" w:h="16838"/>
       <w:pgMar w:top="720" w:right="720" w:bottom="720" w:left="720" w:header="454" w:footer="454" w:gutter="0"/>
       <w:cols w:num="2" w:space="425"/>
@@ -17657,7 +19391,7 @@
   <w:style w:type="paragraph" w:default="1" w:styleId="a">
     <w:name w:val="Normal"/>
     <w:qFormat/>
-    <w:rsid w:val="001B23C0"/>
+    <w:rsid w:val="00F04991"/>
     <w:pPr>
       <w:widowControl w:val="0"/>
       <w:jc w:val="both"/>

</xml_diff>

<commit_message>
[2022-06-29 14:07:56] commit: new v5
</commit_message>
<xml_diff>
--- a/SECTOR-B/积累文摘.docx
+++ b/SECTOR-B/积累文摘.docx
@@ -7887,6 +7887,36 @@
                               <w:t>含整个文件夹</w:t>
                             </w:r>
                           </w:p>
+                          <w:p>
+                            <w:pPr>
+                              <w:pStyle w:val="a5"/>
+                              <w:rPr>
+                                <w:rFonts w:hint="eastAsia"/>
+                              </w:rPr>
+                            </w:pPr>
+                            <w:r>
+                              <w:tab/>
+                              <w:t>-</w:t>
+                            </w:r>
+                            <w:r>
+                              <w:t>u</w:t>
+                            </w:r>
+                            <w:r>
+                              <w:tab/>
+                            </w:r>
+                            <w:r>
+                              <w:rPr>
+                                <w:rFonts w:hint="eastAsia"/>
+                              </w:rPr>
+                              <w:t>只</w:t>
+                            </w:r>
+                            <w:r>
+                              <w:rPr>
+                                <w:rFonts w:hint="eastAsia"/>
+                              </w:rPr>
+                              <w:t>更新跟踪的文件</w:t>
+                            </w:r>
+                          </w:p>
                         </w:txbxContent>
                       </wps:txbx>
                       <wps:bodyPr rot="0" vert="horz" wrap="square" lIns="72000" tIns="0" rIns="0" bIns="36000" anchor="ctr" anchorCtr="0">
@@ -8094,6 +8124,36 @@
                           <w:rFonts w:hint="eastAsia"/>
                         </w:rPr>
                         <w:t>含整个文件夹</w:t>
+                      </w:r>
+                    </w:p>
+                    <w:p>
+                      <w:pPr>
+                        <w:pStyle w:val="a5"/>
+                        <w:rPr>
+                          <w:rFonts w:hint="eastAsia"/>
+                        </w:rPr>
+                      </w:pPr>
+                      <w:r>
+                        <w:tab/>
+                        <w:t>-</w:t>
+                      </w:r>
+                      <w:r>
+                        <w:t>u</w:t>
+                      </w:r>
+                      <w:r>
+                        <w:tab/>
+                      </w:r>
+                      <w:r>
+                        <w:rPr>
+                          <w:rFonts w:hint="eastAsia"/>
+                        </w:rPr>
+                        <w:t>只</w:t>
+                      </w:r>
+                      <w:r>
+                        <w:rPr>
+                          <w:rFonts w:hint="eastAsia"/>
+                        </w:rPr>
+                        <w:t>更新跟踪的文件</w:t>
                       </w:r>
                     </w:p>
                   </w:txbxContent>
@@ -8253,12 +8313,14 @@
                             <w:r>
                               <w:rPr>
                                 <w:rFonts w:hint="eastAsia"/>
+                                <w:color w:val="7F7F7F" w:themeColor="text1" w:themeTint="80"/>
                               </w:rPr>
                               <w:t>//</w:t>
                             </w:r>
                             <w:r>
                               <w:rPr>
                                 <w:rFonts w:hint="eastAsia"/>
+                                <w:color w:val="7F7F7F" w:themeColor="text1" w:themeTint="80"/>
                               </w:rPr>
                               <w:t>添加包含所有变更和新增</w:t>
                             </w:r>
@@ -8280,16 +8342,50 @@
                               <w:tab/>
                             </w:r>
                             <w:r>
+                              <w:rPr>
+                                <w:color w:val="7F7F7F" w:themeColor="text1" w:themeTint="80"/>
+                              </w:rPr>
+                              <w:t>//[-n]</w:t>
+                            </w:r>
+                            <w:r>
+                              <w:rPr>
+                                <w:rFonts w:hint="eastAsia"/>
+                                <w:color w:val="7F7F7F" w:themeColor="text1" w:themeTint="80"/>
+                              </w:rPr>
+                              <w:t>列出将要添加的内容</w:t>
+                            </w:r>
+                          </w:p>
+                          <w:p>
+                            <w:pPr>
+                              <w:pStyle w:val="a5"/>
+                              <w:rPr>
+                                <w:rFonts w:hint="eastAsia"/>
+                              </w:rPr>
+                            </w:pPr>
+                            <w:r>
+                              <w:rPr>
+                                <w:rFonts w:hint="eastAsia"/>
+                              </w:rPr>
+                              <w:t>g</w:t>
+                            </w:r>
+                            <w:r>
+                              <w:t>it add -u</w:t>
+                            </w:r>
+                            <w:r>
+                              <w:tab/>
+                            </w:r>
+                            <w:r>
+                              <w:rPr>
+                                <w:color w:val="7F7F7F" w:themeColor="text1" w:themeTint="80"/>
+                              </w:rPr>
                               <w:t>//</w:t>
                             </w:r>
                             <w:r>
-                              <w:t>[-n]</w:t>
-                            </w:r>
-                            <w:r>
                               <w:rPr>
                                 <w:rFonts w:hint="eastAsia"/>
-                              </w:rPr>
-                              <w:t>列出将要添加的内容</w:t>
+                                <w:color w:val="7F7F7F" w:themeColor="text1" w:themeTint="80"/>
+                              </w:rPr>
+                              <w:t>只添加跟踪的文件</w:t>
                             </w:r>
                           </w:p>
                         </w:txbxContent>
@@ -8410,12 +8506,14 @@
                       <w:r>
                         <w:rPr>
                           <w:rFonts w:hint="eastAsia"/>
+                          <w:color w:val="7F7F7F" w:themeColor="text1" w:themeTint="80"/>
                         </w:rPr>
                         <w:t>//</w:t>
                       </w:r>
                       <w:r>
                         <w:rPr>
                           <w:rFonts w:hint="eastAsia"/>
+                          <w:color w:val="7F7F7F" w:themeColor="text1" w:themeTint="80"/>
                         </w:rPr>
                         <w:t>添加包含所有变更和新增</w:t>
                       </w:r>
@@ -8437,16 +8535,50 @@
                         <w:tab/>
                       </w:r>
                       <w:r>
+                        <w:rPr>
+                          <w:color w:val="7F7F7F" w:themeColor="text1" w:themeTint="80"/>
+                        </w:rPr>
+                        <w:t>//[-n]</w:t>
+                      </w:r>
+                      <w:r>
+                        <w:rPr>
+                          <w:rFonts w:hint="eastAsia"/>
+                          <w:color w:val="7F7F7F" w:themeColor="text1" w:themeTint="80"/>
+                        </w:rPr>
+                        <w:t>列出将要添加的内容</w:t>
+                      </w:r>
+                    </w:p>
+                    <w:p>
+                      <w:pPr>
+                        <w:pStyle w:val="a5"/>
+                        <w:rPr>
+                          <w:rFonts w:hint="eastAsia"/>
+                        </w:rPr>
+                      </w:pPr>
+                      <w:r>
+                        <w:rPr>
+                          <w:rFonts w:hint="eastAsia"/>
+                        </w:rPr>
+                        <w:t>g</w:t>
+                      </w:r>
+                      <w:r>
+                        <w:t>it add -u</w:t>
+                      </w:r>
+                      <w:r>
+                        <w:tab/>
+                      </w:r>
+                      <w:r>
+                        <w:rPr>
+                          <w:color w:val="7F7F7F" w:themeColor="text1" w:themeTint="80"/>
+                        </w:rPr>
                         <w:t>//</w:t>
                       </w:r>
                       <w:r>
-                        <w:t>[-n]</w:t>
-                      </w:r>
-                      <w:r>
                         <w:rPr>
                           <w:rFonts w:hint="eastAsia"/>
-                        </w:rPr>
-                        <w:t>列出将要添加的内容</w:t>
+                          <w:color w:val="7F7F7F" w:themeColor="text1" w:themeTint="80"/>
+                        </w:rPr>
+                        <w:t>只添加跟踪的文件</w:t>
                       </w:r>
                     </w:p>
                   </w:txbxContent>
@@ -9394,14 +9526,169 @@
     <w:p>
       <w:r>
         <w:rPr>
+          <w:rFonts w:hint="eastAsia"/>
+        </w:rPr>
+        <w:t>不同于</w:t>
+      </w:r>
+      <w:r>
+        <w:rPr>
+          <w:rFonts w:hint="eastAsia"/>
+          <w:color w:val="C00000"/>
+        </w:rPr>
+        <w:t>reset</w:t>
+      </w:r>
+      <w:r>
+        <w:rPr>
+          <w:color w:val="C00000"/>
+        </w:rPr>
+        <w:t xml:space="preserve"> –</w:t>
+      </w:r>
+      <w:r>
+        <w:rPr>
+          <w:rFonts w:hint="eastAsia"/>
+          <w:color w:val="C00000"/>
+        </w:rPr>
+        <w:t>hard</w:t>
+      </w:r>
+      <w:r>
+        <w:rPr>
+          <w:rFonts w:hint="eastAsia"/>
+        </w:rPr>
+        <w:t>，</w:t>
+      </w:r>
+      <w:r>
+        <w:rPr>
+          <w:rFonts w:hint="eastAsia"/>
+          <w:color w:val="C00000"/>
+        </w:rPr>
+        <w:t>checkout</w:t>
+      </w:r>
+      <w:r>
+        <w:rPr>
+          <w:rFonts w:hint="eastAsia"/>
+        </w:rPr>
+        <w:t>对工作目录是安全的，它会通过检查来确保不会弄丢更改的文件。</w:t>
+      </w:r>
+    </w:p>
+    <w:p>
+      <w:pPr>
+        <w:rPr>
+          <w:rFonts w:hint="eastAsia"/>
+        </w:rPr>
+      </w:pPr>
+      <w:r>
+        <w:rPr>
+          <w:rFonts w:hint="eastAsia"/>
+        </w:rPr>
+        <w:t>下图中显示，</w:t>
+      </w:r>
+      <w:r>
+        <w:rPr>
+          <w:rFonts w:hint="eastAsia"/>
+        </w:rPr>
+        <w:t>reset</w:t>
+      </w:r>
+      <w:r>
+        <w:rPr>
+          <w:rFonts w:hint="eastAsia"/>
+        </w:rPr>
+        <w:t>会移动</w:t>
+      </w:r>
+      <w:r>
+        <w:rPr>
+          <w:rFonts w:hint="eastAsia"/>
+        </w:rPr>
+        <w:t>HEAD</w:t>
+      </w:r>
+      <w:r>
+        <w:rPr>
+          <w:rFonts w:hint="eastAsia"/>
+        </w:rPr>
+        <w:t>分支的指向，而</w:t>
+      </w:r>
+      <w:r>
+        <w:rPr>
+          <w:rFonts w:hint="eastAsia"/>
+        </w:rPr>
+        <w:t>checkout</w:t>
+      </w:r>
+      <w:r>
+        <w:rPr>
+          <w:rFonts w:hint="eastAsia"/>
+        </w:rPr>
+        <w:t>移动</w:t>
+      </w:r>
+      <w:r>
+        <w:rPr>
+          <w:rFonts w:hint="eastAsia"/>
+        </w:rPr>
+        <w:t>HEAD</w:t>
+      </w:r>
+      <w:r>
+        <w:rPr>
+          <w:rFonts w:hint="eastAsia"/>
+        </w:rPr>
+        <w:t>自身。</w:t>
+      </w:r>
+    </w:p>
+    <w:p>
+      <w:pPr>
+        <w:rPr>
+          <w:rFonts w:hint="eastAsia"/>
+        </w:rPr>
+      </w:pPr>
+      <w:r>
+        <w:rPr>
+          <w:noProof/>
+        </w:rPr>
+        <w:drawing>
+          <wp:inline distT="0" distB="0" distL="0" distR="0" wp14:anchorId="73A6612E" wp14:editId="4D7EFFA7">
+            <wp:extent cx="3187700" cy="2272665"/>
+            <wp:effectExtent l="0" t="0" r="0" b="0"/>
+            <wp:docPr id="99" name="图片 99"/>
+            <wp:cNvGraphicFramePr>
+              <a:graphicFrameLocks xmlns:a="http://schemas.openxmlformats.org/drawingml/2006/main" noChangeAspect="1"/>
+            </wp:cNvGraphicFramePr>
+            <a:graphic xmlns:a="http://schemas.openxmlformats.org/drawingml/2006/main">
+              <a:graphicData uri="http://schemas.openxmlformats.org/drawingml/2006/picture">
+                <pic:pic xmlns:pic="http://schemas.openxmlformats.org/drawingml/2006/picture">
+                  <pic:nvPicPr>
+                    <pic:cNvPr id="1" name=""/>
+                    <pic:cNvPicPr/>
+                  </pic:nvPicPr>
+                  <pic:blipFill>
+                    <a:blip r:embed="rId38"/>
+                    <a:stretch>
+                      <a:fillRect/>
+                    </a:stretch>
+                  </pic:blipFill>
+                  <pic:spPr>
+                    <a:xfrm>
+                      <a:off x="0" y="0"/>
+                      <a:ext cx="3187700" cy="2272665"/>
+                    </a:xfrm>
+                    <a:prstGeom prst="rect">
+                      <a:avLst/>
+                    </a:prstGeom>
+                  </pic:spPr>
+                </pic:pic>
+              </a:graphicData>
+            </a:graphic>
+          </wp:inline>
+        </w:drawing>
+      </w:r>
+    </w:p>
+    <w:p>
+      <w:r>
+        <w:rPr>
           <w:noProof/>
         </w:rPr>
         <mc:AlternateContent>
           <mc:Choice Requires="wps">
             <w:drawing>
-              <wp:inline distT="0" distB="0" distL="0" distR="0" wp14:anchorId="1CE4D9D5" wp14:editId="1FE6148D">
-                <wp:extent cx="3166110" cy="190500"/>
-                <wp:effectExtent l="0" t="0" r="15240" b="12700"/>
+              <wp:inline distT="0" distB="0" distL="0" distR="0" wp14:anchorId="1CE4D9D5" wp14:editId="7F86B330">
+                <wp:extent cx="3152530" cy="353085"/>
+                <wp:effectExtent l="0" t="0" r="10160" b="22860"/>
                 <wp:docPr id="73" name="文本框 2"/>
                 <wp:cNvGraphicFramePr>
                   <a:graphicFrameLocks xmlns:a="http://schemas.openxmlformats.org/drawingml/2006/main"/>
@@ -9415,7 +9702,7 @@
                       <wps:spPr bwMode="auto">
                         <a:xfrm>
                           <a:off x="0" y="0"/>
-                          <a:ext cx="3166110" cy="190500"/>
+                          <a:ext cx="3152530" cy="353085"/>
                         </a:xfrm>
                         <a:prstGeom prst="roundRect">
                           <a:avLst>
@@ -9441,12 +9728,82 @@
                           <w:p>
                             <w:pPr>
                               <w:pStyle w:val="a5"/>
+                              <w:rPr>
+                                <w:rFonts w:hint="eastAsia"/>
+                              </w:rPr>
                             </w:pPr>
                             <w:r>
                               <w:t xml:space="preserve">git </w:t>
                             </w:r>
                             <w:r>
                               <w:t>checkout &lt;branch&gt;</w:t>
+                            </w:r>
+                            <w:r>
+                              <w:tab/>
+                              <w:t xml:space="preserve">  </w:t>
+                            </w:r>
+                            <w:r>
+                              <w:rPr>
+                                <w:rFonts w:hint="eastAsia"/>
+                              </w:rPr>
+                              <w:t>/</w:t>
+                            </w:r>
+                            <w:r>
+                              <w:t>/</w:t>
+                            </w:r>
+                            <w:r>
+                              <w:rPr>
+                                <w:rFonts w:hint="eastAsia"/>
+                              </w:rPr>
+                              <w:t>切换分支</w:t>
+                            </w:r>
+                            <w:r>
+                              <w:rPr>
+                                <w:rFonts w:hint="eastAsia"/>
+                              </w:rPr>
+                              <w:t>，</w:t>
+                            </w:r>
+                            <w:r>
+                              <w:rPr>
+                                <w:rFonts w:hint="eastAsia"/>
+                                <w:color w:val="C00000"/>
+                              </w:rPr>
+                              <w:t>-</w:t>
+                            </w:r>
+                            <w:r>
+                              <w:rPr>
+                                <w:color w:val="C00000"/>
+                              </w:rPr>
+                              <w:t>f</w:t>
+                            </w:r>
+                            <w:r>
+                              <w:rPr>
+                                <w:rFonts w:hint="eastAsia"/>
+                              </w:rPr>
+                              <w:t>强行切换</w:t>
+                            </w:r>
+                          </w:p>
+                          <w:p>
+                            <w:pPr>
+                              <w:pStyle w:val="a5"/>
+                              <w:rPr>
+                                <w:rFonts w:hint="eastAsia"/>
+                              </w:rPr>
+                            </w:pPr>
+                            <w:r>
+                              <w:rPr>
+                                <w:rFonts w:hint="eastAsia"/>
+                              </w:rPr>
+                              <w:t>git</w:t>
+                            </w:r>
+                            <w:r>
+                              <w:t xml:space="preserve"> checkout -- &lt;file&gt; //</w:t>
+                            </w:r>
+                            <w:r>
+                              <w:rPr>
+                                <w:rFonts w:hint="eastAsia"/>
+                              </w:rPr>
+                              <w:t>丢弃工作目录中的更改</w:t>
                             </w:r>
                           </w:p>
                         </w:txbxContent>
@@ -9462,19 +9819,89 @@
           </mc:Choice>
           <mc:Fallback>
             <w:pict>
-              <v:roundrect w14:anchorId="1CE4D9D5" id="_x0000_s1052" style="width:249.3pt;height:15pt;visibility:visible;mso-wrap-style:square;mso-left-percent:-10001;mso-top-percent:-10001;mso-position-horizontal:absolute;mso-position-horizontal-relative:char;mso-position-vertical:absolute;mso-position-vertical-relative:line;mso-left-percent:-10001;mso-top-percent:-10001;v-text-anchor:middle" arcsize="14921f" o:gfxdata="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" fillcolor="#e7e7ff" strokecolor="#cfcdcd [2894]" strokeweight="1pt">
+              <v:roundrect w14:anchorId="1CE4D9D5" id="_x0000_s1052" style="width:248.25pt;height:27.8pt;visibility:visible;mso-wrap-style:square;mso-left-percent:-10001;mso-top-percent:-10001;mso-position-horizontal:absolute;mso-position-horizontal-relative:char;mso-position-vertical:absolute;mso-position-vertical-relative:line;mso-left-percent:-10001;mso-top-percent:-10001;v-text-anchor:middle" arcsize="14921f" o:gfxdata="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" fillcolor="#e7e7ff" strokecolor="#cfcdcd [2894]" strokeweight="1pt">
                 <v:stroke endcap="round"/>
                 <v:textbox style="mso-fit-shape-to-text:t" inset="2mm,0,0,0">
                   <w:txbxContent>
                     <w:p>
                       <w:pPr>
                         <w:pStyle w:val="a5"/>
+                        <w:rPr>
+                          <w:rFonts w:hint="eastAsia"/>
+                        </w:rPr>
                       </w:pPr>
                       <w:r>
                         <w:t xml:space="preserve">git </w:t>
                       </w:r>
                       <w:r>
                         <w:t>checkout &lt;branch&gt;</w:t>
+                      </w:r>
+                      <w:r>
+                        <w:tab/>
+                        <w:t xml:space="preserve">  </w:t>
+                      </w:r>
+                      <w:r>
+                        <w:rPr>
+                          <w:rFonts w:hint="eastAsia"/>
+                        </w:rPr>
+                        <w:t>/</w:t>
+                      </w:r>
+                      <w:r>
+                        <w:t>/</w:t>
+                      </w:r>
+                      <w:r>
+                        <w:rPr>
+                          <w:rFonts w:hint="eastAsia"/>
+                        </w:rPr>
+                        <w:t>切换分支</w:t>
+                      </w:r>
+                      <w:r>
+                        <w:rPr>
+                          <w:rFonts w:hint="eastAsia"/>
+                        </w:rPr>
+                        <w:t>，</w:t>
+                      </w:r>
+                      <w:r>
+                        <w:rPr>
+                          <w:rFonts w:hint="eastAsia"/>
+                          <w:color w:val="C00000"/>
+                        </w:rPr>
+                        <w:t>-</w:t>
+                      </w:r>
+                      <w:r>
+                        <w:rPr>
+                          <w:color w:val="C00000"/>
+                        </w:rPr>
+                        <w:t>f</w:t>
+                      </w:r>
+                      <w:r>
+                        <w:rPr>
+                          <w:rFonts w:hint="eastAsia"/>
+                        </w:rPr>
+                        <w:t>强行切换</w:t>
+                      </w:r>
+                    </w:p>
+                    <w:p>
+                      <w:pPr>
+                        <w:pStyle w:val="a5"/>
+                        <w:rPr>
+                          <w:rFonts w:hint="eastAsia"/>
+                        </w:rPr>
+                      </w:pPr>
+                      <w:r>
+                        <w:rPr>
+                          <w:rFonts w:hint="eastAsia"/>
+                        </w:rPr>
+                        <w:t>git</w:t>
+                      </w:r>
+                      <w:r>
+                        <w:t xml:space="preserve"> checkout -- &lt;file&gt; //</w:t>
+                      </w:r>
+                      <w:r>
+                        <w:rPr>
+                          <w:rFonts w:hint="eastAsia"/>
+                        </w:rPr>
+                        <w:t>丢弃工作目录中的更改</w:t>
                       </w:r>
                     </w:p>
                   </w:txbxContent>
@@ -10121,35 +10548,26 @@
                               <w:t xml:space="preserve">clean -n  </w:t>
                             </w:r>
                             <w:r>
-                              <w:rPr>
-                                <w:color w:val="7F7F7F" w:themeColor="text1" w:themeTint="80"/>
-                              </w:rPr>
                               <w:t>//</w:t>
                             </w:r>
                             <w:r>
                               <w:rPr>
                                 <w:rFonts w:hint="eastAsia"/>
-                                <w:color w:val="7F7F7F" w:themeColor="text1" w:themeTint="80"/>
                               </w:rPr>
                               <w:t>列出将要删除的未跟踪文件</w:t>
                             </w:r>
                             <w:r>
                               <w:rPr>
                                 <w:rFonts w:hint="eastAsia"/>
-                                <w:color w:val="7F7F7F" w:themeColor="text1" w:themeTint="80"/>
                               </w:rPr>
                               <w:t>（</w:t>
                             </w:r>
                             <w:r>
-                              <w:rPr>
-                                <w:color w:val="7F7F7F" w:themeColor="text1" w:themeTint="80"/>
-                              </w:rPr>
                               <w:t>untracked</w:t>
                             </w:r>
                             <w:r>
                               <w:rPr>
                                 <w:rFonts w:hint="eastAsia"/>
-                                <w:color w:val="7F7F7F" w:themeColor="text1" w:themeTint="80"/>
                               </w:rPr>
                               <w:t>）</w:t>
                             </w:r>
@@ -10157,9 +10575,6 @@
                           <w:p>
                             <w:pPr>
                               <w:pStyle w:val="a5"/>
-                              <w:rPr>
-                                <w:color w:val="7F7F7F" w:themeColor="text1" w:themeTint="80"/>
-                              </w:rPr>
                             </w:pPr>
                             <w:r>
                               <w:t>git clean -Xdn</w:t>
@@ -10170,34 +10585,27 @@
                             <w:r>
                               <w:rPr>
                                 <w:rFonts w:hint="eastAsia"/>
-                                <w:color w:val="7F7F7F" w:themeColor="text1" w:themeTint="80"/>
                               </w:rPr>
                               <w:t>//</w:t>
                             </w:r>
                             <w:r>
                               <w:rPr>
                                 <w:rFonts w:hint="eastAsia"/>
-                                <w:color w:val="7F7F7F" w:themeColor="text1" w:themeTint="80"/>
                               </w:rPr>
                               <w:t>列出</w:t>
                             </w:r>
                             <w:r>
                               <w:rPr>
                                 <w:rFonts w:hint="eastAsia"/>
-                                <w:color w:val="7F7F7F" w:themeColor="text1" w:themeTint="80"/>
                               </w:rPr>
                               <w:t>git</w:t>
                             </w:r>
                             <w:r>
-                              <w:rPr>
-                                <w:color w:val="7F7F7F" w:themeColor="text1" w:themeTint="80"/>
-                              </w:rPr>
                               <w:t>ignor</w:t>
                             </w:r>
                             <w:r>
                               <w:rPr>
                                 <w:rFonts w:hint="eastAsia"/>
-                                <w:color w:val="7F7F7F" w:themeColor="text1" w:themeTint="80"/>
                               </w:rPr>
                               <w:t>排除的文件</w:t>
                             </w:r>
@@ -10230,35 +10638,26 @@
                         <w:t xml:space="preserve">clean -n  </w:t>
                       </w:r>
                       <w:r>
-                        <w:rPr>
-                          <w:color w:val="7F7F7F" w:themeColor="text1" w:themeTint="80"/>
-                        </w:rPr>
                         <w:t>//</w:t>
                       </w:r>
                       <w:r>
                         <w:rPr>
                           <w:rFonts w:hint="eastAsia"/>
-                          <w:color w:val="7F7F7F" w:themeColor="text1" w:themeTint="80"/>
                         </w:rPr>
                         <w:t>列出将要删除的未跟踪文件</w:t>
                       </w:r>
                       <w:r>
                         <w:rPr>
                           <w:rFonts w:hint="eastAsia"/>
-                          <w:color w:val="7F7F7F" w:themeColor="text1" w:themeTint="80"/>
                         </w:rPr>
                         <w:t>（</w:t>
                       </w:r>
                       <w:r>
-                        <w:rPr>
-                          <w:color w:val="7F7F7F" w:themeColor="text1" w:themeTint="80"/>
-                        </w:rPr>
                         <w:t>untracked</w:t>
                       </w:r>
                       <w:r>
                         <w:rPr>
                           <w:rFonts w:hint="eastAsia"/>
-                          <w:color w:val="7F7F7F" w:themeColor="text1" w:themeTint="80"/>
                         </w:rPr>
                         <w:t>）</w:t>
                       </w:r>
@@ -10266,9 +10665,6 @@
                     <w:p>
                       <w:pPr>
                         <w:pStyle w:val="a5"/>
-                        <w:rPr>
-                          <w:color w:val="7F7F7F" w:themeColor="text1" w:themeTint="80"/>
-                        </w:rPr>
                       </w:pPr>
                       <w:r>
                         <w:t>git clean -Xdn</w:t>
@@ -10279,34 +10675,27 @@
                       <w:r>
                         <w:rPr>
                           <w:rFonts w:hint="eastAsia"/>
-                          <w:color w:val="7F7F7F" w:themeColor="text1" w:themeTint="80"/>
                         </w:rPr>
                         <w:t>//</w:t>
                       </w:r>
                       <w:r>
                         <w:rPr>
                           <w:rFonts w:hint="eastAsia"/>
-                          <w:color w:val="7F7F7F" w:themeColor="text1" w:themeTint="80"/>
                         </w:rPr>
                         <w:t>列出</w:t>
                       </w:r>
                       <w:r>
                         <w:rPr>
                           <w:rFonts w:hint="eastAsia"/>
-                          <w:color w:val="7F7F7F" w:themeColor="text1" w:themeTint="80"/>
                         </w:rPr>
                         <w:t>git</w:t>
                       </w:r>
                       <w:r>
-                        <w:rPr>
-                          <w:color w:val="7F7F7F" w:themeColor="text1" w:themeTint="80"/>
-                        </w:rPr>
                         <w:t>ignor</w:t>
                       </w:r>
                       <w:r>
                         <w:rPr>
                           <w:rFonts w:hint="eastAsia"/>
-                          <w:color w:val="7F7F7F" w:themeColor="text1" w:themeTint="80"/>
                         </w:rPr>
                         <w:t>排除的文件</w:t>
                       </w:r>
@@ -10563,6 +10952,7 @@
         <w:rPr>
           <w:noProof/>
         </w:rPr>
+        <w:lastRenderedPageBreak/>
         <w:drawing>
           <wp:inline distT="0" distB="0" distL="0" distR="0" wp14:anchorId="7B495C4B" wp14:editId="08BA8AAB">
             <wp:extent cx="3187700" cy="1388745"/>
@@ -10579,7 +10969,7 @@
                     <pic:cNvPicPr/>
                   </pic:nvPicPr>
                   <pic:blipFill>
-                    <a:blip r:embed="rId38"/>
+                    <a:blip r:embed="rId39"/>
                     <a:stretch>
                       <a:fillRect/>
                     </a:stretch>
@@ -10781,7 +11171,7 @@
                     <pic:cNvPicPr/>
                   </pic:nvPicPr>
                   <pic:blipFill>
-                    <a:blip r:embed="rId39"/>
+                    <a:blip r:embed="rId40"/>
                     <a:stretch>
                       <a:fillRect/>
                     </a:stretch>
@@ -11047,7 +11437,6 @@
         <w:rPr>
           <w:rFonts w:hint="eastAsia"/>
         </w:rPr>
-        <w:lastRenderedPageBreak/>
         <w:t>后执行</w:t>
       </w:r>
       <w:r>
@@ -12442,14 +12831,8 @@
                           <w:p>
                             <w:pPr>
                               <w:pStyle w:val="a5"/>
-                              <w:rPr>
-                                <w:color w:val="7F7F7F" w:themeColor="text1" w:themeTint="80"/>
-                              </w:rPr>
                             </w:pPr>
                             <w:r>
-                              <w:rPr>
-                                <w:color w:val="7F7F7F" w:themeColor="text1" w:themeTint="80"/>
-                              </w:rPr>
                               <w:t>1a410efbd13591db07496601ebc7a059dd55cfe9 third commit</w:t>
                             </w:r>
                           </w:p>
@@ -12496,14 +12879,8 @@
                     <w:p>
                       <w:pPr>
                         <w:pStyle w:val="a5"/>
-                        <w:rPr>
-                          <w:color w:val="7F7F7F" w:themeColor="text1" w:themeTint="80"/>
-                        </w:rPr>
                       </w:pPr>
                       <w:r>
-                        <w:rPr>
-                          <w:color w:val="7F7F7F" w:themeColor="text1" w:themeTint="80"/>
-                        </w:rPr>
                         <w:t>1a410efbd13591db07496601ebc7a059dd55cfe9 third commit</w:t>
                       </w:r>
                     </w:p>
@@ -12640,11 +13017,11 @@
                     <pic:cNvPicPr/>
                   </pic:nvPicPr>
                   <pic:blipFill>
-                    <a:blip r:embed="rId40">
+                    <a:blip r:embed="rId41">
                       <a:extLst>
                         <a:ext uri="{BEBA8EAE-BF5A-486C-A8C5-ECC9F3942E4B}">
                           <a14:imgProps xmlns:a14="http://schemas.microsoft.com/office/drawing/2010/main">
-                            <a14:imgLayer r:embed="rId41">
+                            <a14:imgLayer r:embed="rId42">
                               <a14:imgEffect>
                                 <a14:artisticCrisscrossEtching/>
                               </a14:imgEffect>
@@ -13389,6 +13766,7 @@
         <w:rPr>
           <w:noProof/>
         </w:rPr>
+        <w:lastRenderedPageBreak/>
         <w:drawing>
           <wp:inline distT="0" distB="0" distL="0" distR="0" wp14:anchorId="7CCC387B" wp14:editId="419FBCC5">
             <wp:extent cx="3187700" cy="1382395"/>
@@ -13405,7 +13783,7 @@
                     <pic:cNvPicPr/>
                   </pic:nvPicPr>
                   <pic:blipFill>
-                    <a:blip r:embed="rId42"/>
+                    <a:blip r:embed="rId43"/>
                     <a:stretch>
                       <a:fillRect/>
                     </a:stretch>
@@ -14431,7 +14809,7 @@
                     <pic:cNvPicPr/>
                   </pic:nvPicPr>
                   <pic:blipFill>
-                    <a:blip r:embed="rId43"/>
+                    <a:blip r:embed="rId44"/>
                     <a:stretch>
                       <a:fillRect/>
                     </a:stretch>
@@ -14621,7 +14999,7 @@
                                 <w:rFonts w:hint="eastAsia"/>
                                 <w:color w:val="7B7B7B" w:themeColor="accent3" w:themeShade="BF"/>
                               </w:rPr>
-                              <w:t>”字符的文件</w:t>
+                              <w:t>”的文件</w:t>
                             </w:r>
                           </w:p>
                         </w:txbxContent>
@@ -14731,7 +15109,7 @@
                           <w:rFonts w:hint="eastAsia"/>
                           <w:color w:val="7B7B7B" w:themeColor="accent3" w:themeShade="BF"/>
                         </w:rPr>
-                        <w:t>”字符的文件</w:t>
+                        <w:t>”的文件</w:t>
                       </w:r>
                     </w:p>
                   </w:txbxContent>
@@ -14921,11 +15299,11 @@
                     <pic:cNvPicPr/>
                   </pic:nvPicPr>
                   <pic:blipFill>
-                    <a:blip r:embed="rId44">
+                    <a:blip r:embed="rId45">
                       <a:extLst>
                         <a:ext uri="{BEBA8EAE-BF5A-486C-A8C5-ECC9F3942E4B}">
                           <a14:imgProps xmlns:a14="http://schemas.microsoft.com/office/drawing/2010/main">
-                            <a14:imgLayer r:embed="rId45">
+                            <a14:imgLayer r:embed="rId46">
                               <a14:imgEffect>
                                 <a14:artisticCrisscrossEtching/>
                               </a14:imgEffect>
@@ -15417,7 +15795,7 @@
           </mc:Choice>
           <mc:Fallback>
             <w:pict>
-              <v:line w14:anchorId="35FFFF0B" id="直接连接符 47" o:spid="_x0000_s1026" style="visibility:visible;mso-wrap-style:square;mso-left-percent:-10001;mso-top-percent:-10001;mso-position-horizontal:absolute;mso-position-horizontal-relative:char;mso-position-vertical:absolute;mso-position-vertical-relative:line;mso-left-percent:-10001;mso-top-percent:-10001" from="0,0" to="217pt,1.5pt" o:gfxdata="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" strokecolor="#4472c4 [3204]" strokeweight="1pt">
+              <v:line w14:anchorId="523E1D38" id="直接连接符 47" o:spid="_x0000_s1026" style="visibility:visible;mso-wrap-style:square;mso-left-percent:-10001;mso-top-percent:-10001;mso-position-horizontal:absolute;mso-position-horizontal-relative:char;mso-position-vertical:absolute;mso-position-vertical-relative:line;mso-left-percent:-10001;mso-top-percent:-10001" from="0,0" to="217pt,1.5pt" o:gfxdata="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" strokecolor="#4472c4 [3204]" strokeweight="1pt">
                 <v:stroke dashstyle="dash" startarrow="oval" endarrow="oval" opacity="32896f" linestyle="thinThin"/>
                 <w10:anchorlock/>
               </v:line>
@@ -15541,7 +15919,7 @@
                     <pic:cNvPicPr/>
                   </pic:nvPicPr>
                   <pic:blipFill>
-                    <a:blip r:embed="rId46"/>
+                    <a:blip r:embed="rId47"/>
                     <a:stretch>
                       <a:fillRect/>
                     </a:stretch>
@@ -15560,6 +15938,342 @@
             </a:graphic>
           </wp:inline>
         </w:drawing>
+      </w:r>
+    </w:p>
+    <w:p>
+      <w:pPr>
+        <w:pStyle w:val="2"/>
+      </w:pPr>
+      <w:r>
+        <w:rPr>
+          <w:rFonts w:hint="eastAsia"/>
+        </w:rPr>
+        <w:t>add</w:t>
+      </w:r>
+      <w:r>
+        <w:rPr>
+          <w:rFonts w:hint="eastAsia"/>
+        </w:rPr>
+        <w:t>的反向操作</w:t>
+      </w:r>
+      <w:r>
+        <w:rPr>
+          <w:rFonts w:hint="eastAsia"/>
+        </w:rPr>
+        <w:t>（</w:t>
+      </w:r>
+      <w:r>
+        <w:rPr>
+          <w:rFonts w:hint="eastAsia"/>
+        </w:rPr>
+        <w:t>删除暂存区的内容</w:t>
+      </w:r>
+      <w:r>
+        <w:rPr>
+          <w:rFonts w:hint="eastAsia"/>
+        </w:rPr>
+        <w:t>）</w:t>
+      </w:r>
+    </w:p>
+    <w:p>
+      <w:r>
+        <w:rPr>
+          <w:noProof/>
+        </w:rPr>
+        <mc:AlternateContent>
+          <mc:Choice Requires="wps">
+            <w:drawing>
+              <wp:inline distT="0" distB="0" distL="0" distR="0" wp14:anchorId="0F073243" wp14:editId="410EE94F">
+                <wp:extent cx="3166110" cy="501015"/>
+                <wp:effectExtent l="0" t="0" r="15240" b="27940"/>
+                <wp:docPr id="98" name="文本框 2"/>
+                <wp:cNvGraphicFramePr>
+                  <a:graphicFrameLocks xmlns:a="http://schemas.openxmlformats.org/drawingml/2006/main"/>
+                </wp:cNvGraphicFramePr>
+                <a:graphic xmlns:a="http://schemas.openxmlformats.org/drawingml/2006/main">
+                  <a:graphicData uri="http://schemas.microsoft.com/office/word/2010/wordprocessingShape">
+                    <wps:wsp>
+                      <wps:cNvSpPr txBox="1">
+                        <a:spLocks noChangeArrowheads="1"/>
+                      </wps:cNvSpPr>
+                      <wps:spPr bwMode="auto">
+                        <a:xfrm>
+                          <a:off x="0" y="0"/>
+                          <a:ext cx="3166110" cy="501015"/>
+                        </a:xfrm>
+                        <a:prstGeom prst="roundRect">
+                          <a:avLst>
+                            <a:gd name="adj" fmla="val 12868"/>
+                          </a:avLst>
+                        </a:prstGeom>
+                        <a:solidFill>
+                          <a:srgbClr val="E7E7FF"/>
+                        </a:solidFill>
+                        <a:ln w="12700" cap="rnd">
+                          <a:solidFill>
+                            <a:schemeClr val="bg2">
+                              <a:lumMod val="90000"/>
+                            </a:schemeClr>
+                          </a:solidFill>
+                          <a:round/>
+                          <a:headEnd/>
+                          <a:tailEnd/>
+                        </a:ln>
+                      </wps:spPr>
+                      <wps:txbx>
+                        <w:txbxContent>
+                          <w:p>
+                            <w:pPr>
+                              <w:pStyle w:val="a5"/>
+                            </w:pPr>
+                            <w:r>
+                              <w:t xml:space="preserve">git </w:t>
+                            </w:r>
+                            <w:r>
+                              <w:t xml:space="preserve">reset HEAD &lt;files&gt;  </w:t>
+                            </w:r>
+                            <w:r>
+                              <w:rPr>
+                                <w:color w:val="7B7B7B" w:themeColor="accent3" w:themeShade="BF"/>
+                              </w:rPr>
+                              <w:t>//</w:t>
+                            </w:r>
+                            <w:r>
+                              <w:rPr>
+                                <w:rFonts w:hint="eastAsia"/>
+                                <w:color w:val="7B7B7B" w:themeColor="accent3" w:themeShade="BF"/>
+                              </w:rPr>
+                              <w:t>可以使用通配符“</w:t>
+                            </w:r>
+                            <w:r>
+                              <w:rPr>
+                                <w:rFonts w:hint="eastAsia"/>
+                                <w:color w:val="7B7B7B" w:themeColor="accent3" w:themeShade="BF"/>
+                              </w:rPr>
+                              <w:t>*</w:t>
+                            </w:r>
+                            <w:r>
+                              <w:rPr>
+                                <w:rFonts w:hint="eastAsia"/>
+                                <w:color w:val="7B7B7B" w:themeColor="accent3" w:themeShade="BF"/>
+                              </w:rPr>
+                              <w:t>”</w:t>
+                            </w:r>
+                          </w:p>
+                          <w:p>
+                            <w:pPr>
+                              <w:pStyle w:val="a5"/>
+                              <w:rPr>
+                                <w:color w:val="7B7B7B" w:themeColor="accent3" w:themeShade="BF"/>
+                              </w:rPr>
+                            </w:pPr>
+                            <w:r>
+                              <w:t>git reset HEAD *Pro*</w:t>
+                            </w:r>
+                            <w:r>
+                              <w:tab/>
+                            </w:r>
+                            <w:r>
+                              <w:rPr>
+                                <w:rFonts w:hint="eastAsia"/>
+                                <w:color w:val="7B7B7B" w:themeColor="accent3" w:themeShade="BF"/>
+                              </w:rPr>
+                              <w:t>//</w:t>
+                            </w:r>
+                            <w:r>
+                              <w:rPr>
+                                <w:rFonts w:hint="eastAsia"/>
+                                <w:color w:val="7B7B7B" w:themeColor="accent3" w:themeShade="BF"/>
+                              </w:rPr>
+                              <w:t>uns</w:t>
+                            </w:r>
+                            <w:r>
+                              <w:rPr>
+                                <w:color w:val="7B7B7B" w:themeColor="accent3" w:themeShade="BF"/>
+                              </w:rPr>
+                              <w:t>tage</w:t>
+                            </w:r>
+                            <w:r>
+                              <w:rPr>
+                                <w:rFonts w:hint="eastAsia"/>
+                                <w:color w:val="7B7B7B" w:themeColor="accent3" w:themeShade="BF"/>
+                              </w:rPr>
+                              <w:t>包含“</w:t>
+                            </w:r>
+                            <w:r>
+                              <w:rPr>
+                                <w:rFonts w:hint="eastAsia"/>
+                                <w:color w:val="7B7B7B" w:themeColor="accent3" w:themeShade="BF"/>
+                              </w:rPr>
+                              <w:t>Pro</w:t>
+                            </w:r>
+                            <w:r>
+                              <w:rPr>
+                                <w:rFonts w:hint="eastAsia"/>
+                                <w:color w:val="7B7B7B" w:themeColor="accent3" w:themeShade="BF"/>
+                              </w:rPr>
+                              <w:t>”的文件</w:t>
+                            </w:r>
+                          </w:p>
+                          <w:p>
+                            <w:pPr>
+                              <w:pStyle w:val="a5"/>
+                              <w:rPr>
+                                <w:rFonts w:hint="eastAsia"/>
+                              </w:rPr>
+                            </w:pPr>
+                            <w:r>
+                              <w:rPr>
+                                <w:rFonts w:hint="eastAsia"/>
+                              </w:rPr>
+                              <w:t>g</w:t>
+                            </w:r>
+                            <w:r>
+                              <w:t>it reset --keep</w:t>
+                            </w:r>
+                            <w:r>
+                              <w:tab/>
+                              <w:t>//</w:t>
+                            </w:r>
+                          </w:p>
+                        </w:txbxContent>
+                      </wps:txbx>
+                      <wps:bodyPr rot="0" vert="horz" wrap="square" lIns="72000" tIns="0" rIns="0" bIns="36000" anchor="ctr" anchorCtr="0">
+                        <a:spAutoFit/>
+                      </wps:bodyPr>
+                    </wps:wsp>
+                  </a:graphicData>
+                </a:graphic>
+              </wp:inline>
+            </w:drawing>
+          </mc:Choice>
+          <mc:Fallback>
+            <w:pict>
+              <v:roundrect w14:anchorId="0F073243" id="_x0000_s1067" style="width:249.3pt;height:39.45pt;visibility:visible;mso-wrap-style:square;mso-left-percent:-10001;mso-top-percent:-10001;mso-position-horizontal:absolute;mso-position-horizontal-relative:char;mso-position-vertical:absolute;mso-position-vertical-relative:line;mso-left-percent:-10001;mso-top-percent:-10001;v-text-anchor:middle" arcsize="8432f" o:gfxdata="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" fillcolor="#e7e7ff" strokecolor="#cfcdcd [2894]" strokeweight="1pt">
+                <v:stroke endcap="round"/>
+                <v:textbox style="mso-fit-shape-to-text:t" inset="2mm,0,0,1mm">
+                  <w:txbxContent>
+                    <w:p>
+                      <w:pPr>
+                        <w:pStyle w:val="a5"/>
+                      </w:pPr>
+                      <w:r>
+                        <w:t xml:space="preserve">git </w:t>
+                      </w:r>
+                      <w:r>
+                        <w:t xml:space="preserve">reset HEAD &lt;files&gt;  </w:t>
+                      </w:r>
+                      <w:r>
+                        <w:rPr>
+                          <w:color w:val="7B7B7B" w:themeColor="accent3" w:themeShade="BF"/>
+                        </w:rPr>
+                        <w:t>//</w:t>
+                      </w:r>
+                      <w:r>
+                        <w:rPr>
+                          <w:rFonts w:hint="eastAsia"/>
+                          <w:color w:val="7B7B7B" w:themeColor="accent3" w:themeShade="BF"/>
+                        </w:rPr>
+                        <w:t>可以使用通配符“</w:t>
+                      </w:r>
+                      <w:r>
+                        <w:rPr>
+                          <w:rFonts w:hint="eastAsia"/>
+                          <w:color w:val="7B7B7B" w:themeColor="accent3" w:themeShade="BF"/>
+                        </w:rPr>
+                        <w:t>*</w:t>
+                      </w:r>
+                      <w:r>
+                        <w:rPr>
+                          <w:rFonts w:hint="eastAsia"/>
+                          <w:color w:val="7B7B7B" w:themeColor="accent3" w:themeShade="BF"/>
+                        </w:rPr>
+                        <w:t>”</w:t>
+                      </w:r>
+                    </w:p>
+                    <w:p>
+                      <w:pPr>
+                        <w:pStyle w:val="a5"/>
+                        <w:rPr>
+                          <w:color w:val="7B7B7B" w:themeColor="accent3" w:themeShade="BF"/>
+                        </w:rPr>
+                      </w:pPr>
+                      <w:r>
+                        <w:t>git reset HEAD *Pro*</w:t>
+                      </w:r>
+                      <w:r>
+                        <w:tab/>
+                      </w:r>
+                      <w:r>
+                        <w:rPr>
+                          <w:rFonts w:hint="eastAsia"/>
+                          <w:color w:val="7B7B7B" w:themeColor="accent3" w:themeShade="BF"/>
+                        </w:rPr>
+                        <w:t>//</w:t>
+                      </w:r>
+                      <w:r>
+                        <w:rPr>
+                          <w:rFonts w:hint="eastAsia"/>
+                          <w:color w:val="7B7B7B" w:themeColor="accent3" w:themeShade="BF"/>
+                        </w:rPr>
+                        <w:t>uns</w:t>
+                      </w:r>
+                      <w:r>
+                        <w:rPr>
+                          <w:color w:val="7B7B7B" w:themeColor="accent3" w:themeShade="BF"/>
+                        </w:rPr>
+                        <w:t>tage</w:t>
+                      </w:r>
+                      <w:r>
+                        <w:rPr>
+                          <w:rFonts w:hint="eastAsia"/>
+                          <w:color w:val="7B7B7B" w:themeColor="accent3" w:themeShade="BF"/>
+                        </w:rPr>
+                        <w:t>包含“</w:t>
+                      </w:r>
+                      <w:r>
+                        <w:rPr>
+                          <w:rFonts w:hint="eastAsia"/>
+                          <w:color w:val="7B7B7B" w:themeColor="accent3" w:themeShade="BF"/>
+                        </w:rPr>
+                        <w:t>Pro</w:t>
+                      </w:r>
+                      <w:r>
+                        <w:rPr>
+                          <w:rFonts w:hint="eastAsia"/>
+                          <w:color w:val="7B7B7B" w:themeColor="accent3" w:themeShade="BF"/>
+                        </w:rPr>
+                        <w:t>”的文件</w:t>
+                      </w:r>
+                    </w:p>
+                    <w:p>
+                      <w:pPr>
+                        <w:pStyle w:val="a5"/>
+                        <w:rPr>
+                          <w:rFonts w:hint="eastAsia"/>
+                        </w:rPr>
+                      </w:pPr>
+                      <w:r>
+                        <w:rPr>
+                          <w:rFonts w:hint="eastAsia"/>
+                        </w:rPr>
+                        <w:t>g</w:t>
+                      </w:r>
+                      <w:r>
+                        <w:t>it reset --keep</w:t>
+                      </w:r>
+                      <w:r>
+                        <w:tab/>
+                        <w:t>//</w:t>
+                      </w:r>
+                    </w:p>
+                  </w:txbxContent>
+                </v:textbox>
+                <w10:anchorlock/>
+              </v:roundrect>
+            </w:pict>
+          </mc:Fallback>
+        </mc:AlternateContent>
       </w:r>
     </w:p>
     <w:p>
@@ -15647,7 +16361,7 @@
           </mc:Choice>
           <mc:Fallback>
             <w:pict>
-              <v:roundrect w14:anchorId="48CCA1AD" id="_x0000_s1067" style="width:249.3pt;height:21.15pt;visibility:visible;mso-wrap-style:square;mso-left-percent:-10001;mso-top-percent:-10001;mso-position-horizontal:absolute;mso-position-horizontal-relative:char;mso-position-vertical:absolute;mso-position-vertical-relative:line;mso-left-percent:-10001;mso-top-percent:-10001;v-text-anchor:middle" arcsize="10401f" o:gfxdata="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" fillcolor="#e7e7ff" strokecolor="#cfcdcd [2894]" strokeweight="1pt">
+              <v:roundrect w14:anchorId="48CCA1AD" id="_x0000_s1068" style="width:249.3pt;height:21.15pt;visibility:visible;mso-wrap-style:square;mso-left-percent:-10001;mso-top-percent:-10001;mso-position-horizontal:absolute;mso-position-horizontal-relative:char;mso-position-vertical:absolute;mso-position-vertical-relative:line;mso-left-percent:-10001;mso-top-percent:-10001;v-text-anchor:middle" arcsize="10401f" o:gfxdata="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" fillcolor="#e7e7ff" strokecolor="#cfcdcd [2894]" strokeweight="1pt">
                 <v:stroke endcap="round"/>
                 <v:textbox style="mso-fit-shape-to-text:t" inset="2mm,0,0,0">
                   <w:txbxContent>
@@ -15685,7 +16399,7 @@
           <w:noProof/>
         </w:rPr>
         <w:drawing>
-          <wp:inline distT="0" distB="0" distL="0" distR="0" wp14:anchorId="414108B3" wp14:editId="1B84A5C7">
+          <wp:inline distT="0" distB="0" distL="0" distR="0" wp14:anchorId="414108B3" wp14:editId="3090528F">
             <wp:extent cx="3187700" cy="440690"/>
             <wp:effectExtent l="0" t="0" r="0" b="0"/>
             <wp:docPr id="57" name="图片 57"/>
@@ -15700,7 +16414,19 @@
                     <pic:cNvPicPr/>
                   </pic:nvPicPr>
                   <pic:blipFill>
-                    <a:blip r:embed="rId47"/>
+                    <a:blip r:embed="rId48">
+                      <a:extLst>
+                        <a:ext uri="{BEBA8EAE-BF5A-486C-A8C5-ECC9F3942E4B}">
+                          <a14:imgProps xmlns:a14="http://schemas.microsoft.com/office/drawing/2010/main">
+                            <a14:imgLayer r:embed="rId49">
+                              <a14:imgEffect>
+                                <a14:artisticCrisscrossEtching/>
+                              </a14:imgEffect>
+                            </a14:imgLayer>
+                          </a14:imgProps>
+                        </a:ext>
+                      </a:extLst>
+                    </a:blip>
                     <a:stretch>
                       <a:fillRect/>
                     </a:stretch>
@@ -15730,9 +16456,9 @@
       </w:r>
       <w:r>
         <w:rPr>
-          <w:rFonts w:hint="eastAsia"/>
-        </w:rPr>
-        <w:t>show</w:t>
+          <w:color w:val="C00000"/>
+        </w:rPr>
+        <w:t>git show HEAD@{5}</w:t>
       </w:r>
       <w:r>
         <w:rPr>
@@ -15755,102 +16481,45 @@
       </w:pPr>
       <w:r>
         <w:rPr>
-          <w:noProof/>
-        </w:rPr>
-        <mc:AlternateContent>
-          <mc:Choice Requires="wps">
-            <w:drawing>
-              <wp:inline distT="0" distB="0" distL="0" distR="0" wp14:anchorId="7C289194" wp14:editId="3B65E755">
-                <wp:extent cx="3166110" cy="268605"/>
-                <wp:effectExtent l="0" t="0" r="15240" b="12700"/>
-                <wp:docPr id="58" name="文本框 2"/>
-                <wp:cNvGraphicFramePr>
-                  <a:graphicFrameLocks xmlns:a="http://schemas.openxmlformats.org/drawingml/2006/main"/>
-                </wp:cNvGraphicFramePr>
-                <a:graphic xmlns:a="http://schemas.openxmlformats.org/drawingml/2006/main">
-                  <a:graphicData uri="http://schemas.microsoft.com/office/word/2010/wordprocessingShape">
-                    <wps:wsp>
-                      <wps:cNvSpPr txBox="1">
-                        <a:spLocks noChangeArrowheads="1"/>
-                      </wps:cNvSpPr>
-                      <wps:spPr bwMode="auto">
-                        <a:xfrm>
-                          <a:off x="0" y="0"/>
-                          <a:ext cx="3166110" cy="268605"/>
-                        </a:xfrm>
-                        <a:prstGeom prst="roundRect">
-                          <a:avLst>
-                            <a:gd name="adj" fmla="val 15872"/>
-                          </a:avLst>
-                        </a:prstGeom>
-                        <a:solidFill>
-                          <a:srgbClr val="E7E7FF"/>
-                        </a:solidFill>
-                        <a:ln w="12700" cap="rnd">
-                          <a:solidFill>
-                            <a:schemeClr val="bg2">
-                              <a:lumMod val="90000"/>
-                            </a:schemeClr>
-                          </a:solidFill>
-                          <a:round/>
-                          <a:headEnd/>
-                          <a:tailEnd/>
-                        </a:ln>
-                      </wps:spPr>
-                      <wps:txbx>
-                        <w:txbxContent>
-                          <w:p>
-                            <w:pPr>
-                              <w:pStyle w:val="a5"/>
-                              <w:rPr>
-                                <w:rFonts w:hint="eastAsia"/>
-                              </w:rPr>
-                            </w:pPr>
-                            <w:r>
-                              <w:t xml:space="preserve">git </w:t>
-                            </w:r>
-                            <w:r>
-                              <w:t>show HEAD@{5}</w:t>
-                            </w:r>
-                          </w:p>
-                        </w:txbxContent>
-                      </wps:txbx>
-                      <wps:bodyPr rot="0" vert="horz" wrap="square" lIns="72000" tIns="0" rIns="0" bIns="0" anchor="ctr" anchorCtr="0">
-                        <a:spAutoFit/>
-                      </wps:bodyPr>
-                    </wps:wsp>
-                  </a:graphicData>
-                </a:graphic>
-              </wp:inline>
-            </w:drawing>
-          </mc:Choice>
-          <mc:Fallback>
-            <w:pict>
-              <v:roundrect w14:anchorId="7C289194" id="_x0000_s1068" style="width:249.3pt;height:21.15pt;visibility:visible;mso-wrap-style:square;mso-left-percent:-10001;mso-top-percent:-10001;mso-position-horizontal:absolute;mso-position-horizontal-relative:char;mso-position-vertical:absolute;mso-position-vertical-relative:line;mso-left-percent:-10001;mso-top-percent:-10001;v-text-anchor:middle" arcsize="10401f" o:gfxdata="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" fillcolor="#e7e7ff" strokecolor="#cfcdcd [2894]" strokeweight="1pt">
-                <v:stroke endcap="round"/>
-                <v:textbox style="mso-fit-shape-to-text:t" inset="2mm,0,0,0">
-                  <w:txbxContent>
-                    <w:p>
-                      <w:pPr>
-                        <w:pStyle w:val="a5"/>
-                        <w:rPr>
-                          <w:rFonts w:hint="eastAsia"/>
-                        </w:rPr>
-                      </w:pPr>
-                      <w:r>
-                        <w:t xml:space="preserve">git </w:t>
-                      </w:r>
-                      <w:r>
-                        <w:t>show HEAD@{5}</w:t>
-                      </w:r>
-                    </w:p>
-                  </w:txbxContent>
-                </v:textbox>
-                <w10:anchorlock/>
-              </v:roundrect>
-            </w:pict>
-          </mc:Fallback>
-        </mc:AlternateContent>
+          <w:rFonts w:hint="eastAsia"/>
+        </w:rPr>
+        <w:t>可以使用</w:t>
+      </w:r>
+      <w:r>
+        <w:rPr>
+          <w:color w:val="C00000"/>
+        </w:rPr>
+        <w:t>git reset --hard &lt;SHA-1&gt;</w:t>
+      </w:r>
+      <w:r>
+        <w:rPr>
+          <w:rFonts w:hint="eastAsia"/>
+        </w:rPr>
+        <w:t>还原</w:t>
+      </w:r>
+      <w:r>
+        <w:rPr>
+          <w:rFonts w:hint="eastAsia"/>
+        </w:rPr>
+        <w:t>历史</w:t>
+      </w:r>
+      <w:r>
+        <w:rPr>
+          <w:rFonts w:hint="eastAsia"/>
+        </w:rPr>
+        <w:t>到指定提交</w:t>
+      </w:r>
+      <w:r>
+        <w:rPr>
+          <w:rFonts w:hint="eastAsia"/>
+        </w:rPr>
+        <w:t>对象</w:t>
+      </w:r>
+      <w:r>
+        <w:rPr>
+          <w:rFonts w:hint="eastAsia"/>
+        </w:rPr>
+        <w:t>（注意当前工作目录的备份）</w:t>
       </w:r>
     </w:p>
     <w:p>
@@ -15926,83 +16595,55 @@
                           <w:p>
                             <w:pPr>
                               <w:pStyle w:val="a5"/>
-                              <w:rPr>
-                                <w:sz w:val="16"/>
-                                <w:szCs w:val="15"/>
-                              </w:rPr>
                             </w:pPr>
                             <w:r>
-                              <w:rPr>
-                                <w:sz w:val="16"/>
-                                <w:szCs w:val="15"/>
-                              </w:rPr>
                               <w:t xml:space="preserve">git log </w:t>
                             </w:r>
                             <w:r>
-                              <w:rPr>
-                                <w:sz w:val="16"/>
-                                <w:szCs w:val="15"/>
-                              </w:rPr>
                               <w:t>-</w:t>
                             </w:r>
                             <w:r>
-                              <w:rPr>
-                                <w:sz w:val="16"/>
-                                <w:szCs w:val="15"/>
-                              </w:rPr>
                               <w:t>-</w:t>
                             </w:r>
                             <w:r>
-                              <w:rPr>
-                                <w:sz w:val="16"/>
-                                <w:szCs w:val="15"/>
-                              </w:rPr>
                               <w:t xml:space="preserve">pretty=oneline </w:t>
                             </w:r>
                             <w:r>
                               <w:rPr>
                                 <w:rFonts w:hint="eastAsia"/>
-                                <w:sz w:val="16"/>
-                                <w:szCs w:val="15"/>
                               </w:rPr>
                               <w:t>[</w:t>
                             </w:r>
                             <w:r>
-                              <w:rPr>
-                                <w:sz w:val="16"/>
-                                <w:szCs w:val="15"/>
-                              </w:rPr>
                               <w:t>&lt;branch&gt;|</w:t>
                             </w:r>
                             <w:r>
                               <w:rPr>
                                 <w:rFonts w:hint="eastAsia"/>
-                                <w:sz w:val="16"/>
-                                <w:szCs w:val="15"/>
                               </w:rPr>
                               <w:t>留</w:t>
                             </w:r>
                             <w:r>
                               <w:rPr>
                                 <w:rFonts w:hint="eastAsia"/>
-                                <w:sz w:val="16"/>
-                                <w:szCs w:val="15"/>
                               </w:rPr>
                               <w:t>空</w:t>
                             </w:r>
                             <w:r>
                               <w:rPr>
                                 <w:rFonts w:hint="eastAsia"/>
-                                <w:sz w:val="16"/>
-                                <w:szCs w:val="15"/>
-                              </w:rPr>
-                              <w:t>查看当前分支</w:t>
+                              </w:rPr>
+                              <w:t>-</w:t>
                             </w:r>
                             <w:r>
                               <w:rPr>
                                 <w:rFonts w:hint="eastAsia"/>
-                                <w:sz w:val="16"/>
-                                <w:szCs w:val="15"/>
+                              </w:rPr>
+                              <w:t>当前分支</w:t>
+                            </w:r>
+                            <w:r>
+                              <w:rPr>
+                                <w:rFonts w:hint="eastAsia"/>
                               </w:rPr>
                               <w:t>]</w:t>
                             </w:r>
@@ -16012,38 +16653,26 @@
                               <w:pStyle w:val="a5"/>
                               <w:rPr>
                                 <w:rFonts w:cstheme="minorBidi"/>
-                                <w:sz w:val="16"/>
-                                <w:szCs w:val="15"/>
                               </w:rPr>
                             </w:pPr>
                             <w:r>
                               <w:rPr>
                                 <w:rFonts w:hint="eastAsia"/>
-                                <w:sz w:val="16"/>
-                                <w:szCs w:val="15"/>
                               </w:rPr>
                               <w:t>返回：</w:t>
                             </w:r>
                             <w:r>
                               <w:rPr>
                                 <w:rFonts w:hint="eastAsia"/>
-                                <w:sz w:val="16"/>
-                                <w:szCs w:val="15"/>
                               </w:rPr>
                               <w:t>SHA</w:t>
                             </w:r>
                             <w:r>
-                              <w:rPr>
-                                <w:sz w:val="16"/>
-                                <w:szCs w:val="15"/>
-                              </w:rPr>
                               <w:t xml:space="preserve">-1 </w:t>
                             </w:r>
                             <w:r>
                               <w:rPr>
                                 <w:rFonts w:hint="eastAsia"/>
-                                <w:sz w:val="16"/>
-                                <w:szCs w:val="15"/>
                               </w:rPr>
                               <w:t>commits</w:t>
                             </w:r>
@@ -16068,83 +16697,55 @@
                     <w:p>
                       <w:pPr>
                         <w:pStyle w:val="a5"/>
-                        <w:rPr>
-                          <w:sz w:val="16"/>
-                          <w:szCs w:val="15"/>
-                        </w:rPr>
                       </w:pPr>
                       <w:r>
-                        <w:rPr>
-                          <w:sz w:val="16"/>
-                          <w:szCs w:val="15"/>
-                        </w:rPr>
                         <w:t xml:space="preserve">git log </w:t>
                       </w:r>
                       <w:r>
-                        <w:rPr>
-                          <w:sz w:val="16"/>
-                          <w:szCs w:val="15"/>
-                        </w:rPr>
                         <w:t>-</w:t>
                       </w:r>
                       <w:r>
-                        <w:rPr>
-                          <w:sz w:val="16"/>
-                          <w:szCs w:val="15"/>
-                        </w:rPr>
                         <w:t>-</w:t>
                       </w:r>
                       <w:r>
-                        <w:rPr>
-                          <w:sz w:val="16"/>
-                          <w:szCs w:val="15"/>
-                        </w:rPr>
                         <w:t xml:space="preserve">pretty=oneline </w:t>
                       </w:r>
                       <w:r>
                         <w:rPr>
                           <w:rFonts w:hint="eastAsia"/>
-                          <w:sz w:val="16"/>
-                          <w:szCs w:val="15"/>
                         </w:rPr>
                         <w:t>[</w:t>
                       </w:r>
                       <w:r>
-                        <w:rPr>
-                          <w:sz w:val="16"/>
-                          <w:szCs w:val="15"/>
-                        </w:rPr>
                         <w:t>&lt;branch&gt;|</w:t>
                       </w:r>
                       <w:r>
                         <w:rPr>
                           <w:rFonts w:hint="eastAsia"/>
-                          <w:sz w:val="16"/>
-                          <w:szCs w:val="15"/>
                         </w:rPr>
                         <w:t>留</w:t>
                       </w:r>
                       <w:r>
                         <w:rPr>
                           <w:rFonts w:hint="eastAsia"/>
-                          <w:sz w:val="16"/>
-                          <w:szCs w:val="15"/>
                         </w:rPr>
                         <w:t>空</w:t>
                       </w:r>
                       <w:r>
                         <w:rPr>
                           <w:rFonts w:hint="eastAsia"/>
-                          <w:sz w:val="16"/>
-                          <w:szCs w:val="15"/>
-                        </w:rPr>
-                        <w:t>查看当前分支</w:t>
+                        </w:rPr>
+                        <w:t>-</w:t>
                       </w:r>
                       <w:r>
                         <w:rPr>
                           <w:rFonts w:hint="eastAsia"/>
-                          <w:sz w:val="16"/>
-                          <w:szCs w:val="15"/>
+                        </w:rPr>
+                        <w:t>当前分支</w:t>
+                      </w:r>
+                      <w:r>
+                        <w:rPr>
+                          <w:rFonts w:hint="eastAsia"/>
                         </w:rPr>
                         <w:t>]</w:t>
                       </w:r>
@@ -16154,38 +16755,26 @@
                         <w:pStyle w:val="a5"/>
                         <w:rPr>
                           <w:rFonts w:cstheme="minorBidi"/>
-                          <w:sz w:val="16"/>
-                          <w:szCs w:val="15"/>
                         </w:rPr>
                       </w:pPr>
                       <w:r>
                         <w:rPr>
                           <w:rFonts w:hint="eastAsia"/>
-                          <w:sz w:val="16"/>
-                          <w:szCs w:val="15"/>
                         </w:rPr>
                         <w:t>返回：</w:t>
                       </w:r>
                       <w:r>
                         <w:rPr>
                           <w:rFonts w:hint="eastAsia"/>
-                          <w:sz w:val="16"/>
-                          <w:szCs w:val="15"/>
                         </w:rPr>
                         <w:t>SHA</w:t>
                       </w:r>
                       <w:r>
-                        <w:rPr>
-                          <w:sz w:val="16"/>
-                          <w:szCs w:val="15"/>
-                        </w:rPr>
                         <w:t xml:space="preserve">-1 </w:t>
                       </w:r>
                       <w:r>
                         <w:rPr>
                           <w:rFonts w:hint="eastAsia"/>
-                          <w:sz w:val="16"/>
-                          <w:szCs w:val="15"/>
                         </w:rPr>
                         <w:t>commits</w:t>
                       </w:r>
@@ -16220,11 +16809,11 @@
                     <pic:cNvPicPr/>
                   </pic:nvPicPr>
                   <pic:blipFill>
-                    <a:blip r:embed="rId48">
+                    <a:blip r:embed="rId50">
                       <a:extLst>
                         <a:ext uri="{BEBA8EAE-BF5A-486C-A8C5-ECC9F3942E4B}">
                           <a14:imgProps xmlns:a14="http://schemas.microsoft.com/office/drawing/2010/main">
-                            <a14:imgLayer r:embed="rId49">
+                            <a14:imgLayer r:embed="rId51">
                               <a14:imgEffect>
                                 <a14:artisticCrisscrossEtching/>
                               </a14:imgEffect>
@@ -16326,10 +16915,6 @@
                           <w:p>
                             <w:pPr>
                               <w:pStyle w:val="a5"/>
-                              <w:rPr>
-                                <w:sz w:val="16"/>
-                                <w:szCs w:val="15"/>
-                              </w:rPr>
                             </w:pPr>
                             <w:r>
                               <w:t xml:space="preserve">git </w:t>
@@ -16346,39 +16931,21 @@
                             <w:r>
                               <w:rPr>
                                 <w:rFonts w:hint="eastAsia"/>
-                                <w:sz w:val="16"/>
-                                <w:szCs w:val="15"/>
                               </w:rPr>
                               <w:t>[</w:t>
                             </w:r>
                             <w:r>
-                              <w:rPr>
-                                <w:sz w:val="16"/>
-                                <w:szCs w:val="15"/>
-                              </w:rPr>
                               <w:t>&lt;SHA-1&gt;|</w:t>
                             </w:r>
                             <w:r>
                               <w:rPr>
                                 <w:rFonts w:hint="eastAsia"/>
-                                <w:sz w:val="16"/>
-                                <w:szCs w:val="15"/>
-                              </w:rPr>
-                              <w:t>留空提取最新的本地提交</w:t>
+                              </w:rPr>
+                              <w:t>留空提取最新本地提交</w:t>
                             </w:r>
                             <w:r>
                               <w:rPr>
                                 <w:rFonts w:hint="eastAsia"/>
-                                <w:sz w:val="16"/>
-                                <w:szCs w:val="15"/>
-                              </w:rPr>
-                              <w:t>对象</w:t>
-                            </w:r>
-                            <w:r>
-                              <w:rPr>
-                                <w:rFonts w:hint="eastAsia"/>
-                                <w:sz w:val="16"/>
-                                <w:szCs w:val="15"/>
                               </w:rPr>
                               <w:t>]</w:t>
                             </w:r>
@@ -16403,10 +16970,6 @@
                     <w:p>
                       <w:pPr>
                         <w:pStyle w:val="a5"/>
-                        <w:rPr>
-                          <w:sz w:val="16"/>
-                          <w:szCs w:val="15"/>
-                        </w:rPr>
                       </w:pPr>
                       <w:r>
                         <w:t xml:space="preserve">git </w:t>
@@ -16423,39 +16986,21 @@
                       <w:r>
                         <w:rPr>
                           <w:rFonts w:hint="eastAsia"/>
-                          <w:sz w:val="16"/>
-                          <w:szCs w:val="15"/>
                         </w:rPr>
                         <w:t>[</w:t>
                       </w:r>
                       <w:r>
-                        <w:rPr>
-                          <w:sz w:val="16"/>
-                          <w:szCs w:val="15"/>
-                        </w:rPr>
                         <w:t>&lt;SHA-1&gt;|</w:t>
                       </w:r>
                       <w:r>
                         <w:rPr>
                           <w:rFonts w:hint="eastAsia"/>
-                          <w:sz w:val="16"/>
-                          <w:szCs w:val="15"/>
-                        </w:rPr>
-                        <w:t>留空提取最新的本地提交</w:t>
+                        </w:rPr>
+                        <w:t>留空提取最新本地提交</w:t>
                       </w:r>
                       <w:r>
                         <w:rPr>
                           <w:rFonts w:hint="eastAsia"/>
-                          <w:sz w:val="16"/>
-                          <w:szCs w:val="15"/>
-                        </w:rPr>
-                        <w:t>对象</w:t>
-                      </w:r>
-                      <w:r>
-                        <w:rPr>
-                          <w:rFonts w:hint="eastAsia"/>
-                          <w:sz w:val="16"/>
-                          <w:szCs w:val="15"/>
                         </w:rPr>
                         <w:t>]</w:t>
                       </w:r>
@@ -16608,11 +17153,11 @@
                     <pic:cNvPicPr/>
                   </pic:nvPicPr>
                   <pic:blipFill>
-                    <a:blip r:embed="rId50">
+                    <a:blip r:embed="rId52">
                       <a:extLst>
                         <a:ext uri="{BEBA8EAE-BF5A-486C-A8C5-ECC9F3942E4B}">
                           <a14:imgProps xmlns:a14="http://schemas.microsoft.com/office/drawing/2010/main">
-                            <a14:imgLayer r:embed="rId51">
+                            <a14:imgLayer r:embed="rId53">
                               <a14:imgEffect>
                                 <a14:artisticCrisscrossEtching/>
                               </a14:imgEffect>
@@ -16783,11 +17328,11 @@
                     <pic:cNvPicPr/>
                   </pic:nvPicPr>
                   <pic:blipFill>
-                    <a:blip r:embed="rId52">
+                    <a:blip r:embed="rId54">
                       <a:extLst>
                         <a:ext uri="{BEBA8EAE-BF5A-486C-A8C5-ECC9F3942E4B}">
                           <a14:imgProps xmlns:a14="http://schemas.microsoft.com/office/drawing/2010/main">
-                            <a14:imgLayer r:embed="rId53">
+                            <a14:imgLayer r:embed="rId55">
                               <a14:imgEffect>
                                 <a14:artisticCrisscrossEtching/>
                               </a14:imgEffect>
@@ -17308,6 +17853,12 @@
         <w:t>列出所有分支引用</w:t>
       </w:r>
       <w:r>
+        <w:rPr>
+          <w:rFonts w:hint="eastAsia"/>
+        </w:rPr>
+        <w:t>的</w:t>
+      </w:r>
+      <w:r>
         <w:t>SHA1</w:t>
       </w:r>
     </w:p>
@@ -17433,11 +17984,11 @@
                     <pic:cNvPicPr/>
                   </pic:nvPicPr>
                   <pic:blipFill>
-                    <a:blip r:embed="rId54">
+                    <a:blip r:embed="rId56">
                       <a:extLst>
                         <a:ext uri="{BEBA8EAE-BF5A-486C-A8C5-ECC9F3942E4B}">
                           <a14:imgProps xmlns:a14="http://schemas.microsoft.com/office/drawing/2010/main">
-                            <a14:imgLayer r:embed="rId55">
+                            <a14:imgLayer r:embed="rId57">
                               <a14:imgEffect>
                                 <a14:artisticCrisscrossEtching/>
                               </a14:imgEffect>
@@ -17878,11 +18429,11 @@
                     <pic:cNvPicPr/>
                   </pic:nvPicPr>
                   <pic:blipFill>
-                    <a:blip r:embed="rId56">
+                    <a:blip r:embed="rId58">
                       <a:extLst>
                         <a:ext uri="{BEBA8EAE-BF5A-486C-A8C5-ECC9F3942E4B}">
                           <a14:imgProps xmlns:a14="http://schemas.microsoft.com/office/drawing/2010/main">
-                            <a14:imgLayer r:embed="rId57">
+                            <a14:imgLayer r:embed="rId59">
                               <a14:imgEffect>
                                 <a14:artisticCrisscrossEtching/>
                               </a14:imgEffect>
@@ -18080,7 +18631,7 @@
       </w:r>
     </w:p>
     <w:sectPr>
-      <w:footerReference w:type="default" r:id="rId58"/>
+      <w:footerReference w:type="default" r:id="rId60"/>
       <w:pgSz w:w="11906" w:h="16838"/>
       <w:pgMar w:top="720" w:right="720" w:bottom="720" w:left="720" w:header="454" w:footer="454" w:gutter="0"/>
       <w:cols w:num="2" w:space="425"/>
@@ -18194,7 +18745,7 @@
         <w:color w:val="333333"/>
         <w:shd w:val="clear" w:color="auto" w:fill="FFFFFF"/>
       </w:rPr>
-      <w:instrText>7</w:instrText>
+      <w:instrText>8</w:instrText>
     </w:r>
     <w:r>
       <w:rPr>
@@ -18235,7 +18786,7 @@
         <w:color w:val="333333"/>
         <w:shd w:val="clear" w:color="auto" w:fill="FFFFFF"/>
       </w:rPr>
-      <w:t>13</w:t>
+      <w:t>15</w:t>
     </w:r>
     <w:r>
       <w:rPr>
@@ -18334,7 +18885,7 @@
         <w:color w:val="333333"/>
         <w:shd w:val="clear" w:color="auto" w:fill="FFFFFF"/>
       </w:rPr>
-      <w:instrText>7</w:instrText>
+      <w:instrText>8</w:instrText>
     </w:r>
     <w:r>
       <w:rPr>
@@ -18367,7 +18918,7 @@
         <w:color w:val="333333"/>
         <w:shd w:val="clear" w:color="auto" w:fill="FFFFFF"/>
       </w:rPr>
-      <w:t>14</w:t>
+      <w:t>16</w:t>
     </w:r>
     <w:r>
       <w:rPr>
@@ -19391,7 +19942,7 @@
   <w:style w:type="paragraph" w:default="1" w:styleId="a">
     <w:name w:val="Normal"/>
     <w:qFormat/>
-    <w:rsid w:val="00F04991"/>
+    <w:rsid w:val="003434C3"/>
     <w:pPr>
       <w:widowControl w:val="0"/>
       <w:jc w:val="both"/>
@@ -19557,7 +20108,7 @@
     <w:link w:val="a6"/>
     <w:autoRedefine/>
     <w:qFormat/>
-    <w:rsid w:val="00552C47"/>
+    <w:rsid w:val="002B2DD1"/>
     <w:pPr>
       <w:snapToGrid w:val="0"/>
       <w:spacing w:line="220" w:lineRule="exact"/>
@@ -19573,7 +20124,7 @@
     <w:name w:val="脚本 字符"/>
     <w:basedOn w:val="a0"/>
     <w:link w:val="a5"/>
-    <w:rsid w:val="00552C47"/>
+    <w:rsid w:val="002B2DD1"/>
     <w:rPr>
       <w:rFonts w:ascii="Consolas" w:eastAsia="微软雅黑" w:hAnsi="Consolas" w:cs="宋体"/>
       <w:sz w:val="18"/>

</xml_diff>

<commit_message>
[2022-06-29 14:20:23] commit: new v6
</commit_message>
<xml_diff>
--- a/SECTOR-B/积累文摘.docx
+++ b/SECTOR-B/积累文摘.docx
@@ -153,11 +153,6 @@
       </w:r>
     </w:p>
     <w:p>
-      <w:pPr>
-        <w:rPr>
-          <w:rFonts w:hint="eastAsia"/>
-        </w:rPr>
-      </w:pPr>
       <w:r>
         <w:rPr>
           <w:rFonts w:hint="eastAsia"/>
@@ -178,11 +173,6 @@
       </w:r>
     </w:p>
     <w:p>
-      <w:pPr>
-        <w:rPr>
-          <w:rFonts w:hint="eastAsia"/>
-        </w:rPr>
-      </w:pPr>
       <w:r>
         <w:rPr>
           <w:noProof/>
@@ -6116,11 +6106,6 @@
       </w:r>
     </w:p>
     <w:p>
-      <w:pPr>
-        <w:rPr>
-          <w:rFonts w:hint="eastAsia"/>
-        </w:rPr>
-      </w:pPr>
       <w:r>
         <w:rPr>
           <w:rFonts w:hint="eastAsia"/>
@@ -6245,28 +6230,13 @@
                                 <w:rFonts w:hint="eastAsia"/>
                                 <w:color w:val="7F7F7F" w:themeColor="text1" w:themeTint="80"/>
                               </w:rPr>
-                              <w:t>第</w:t>
-                            </w:r>
-                            <w:r>
-                              <w:rPr>
-                                <w:rFonts w:hint="eastAsia"/>
-                                <w:color w:val="7F7F7F" w:themeColor="text1" w:themeTint="80"/>
-                              </w:rPr>
-                              <w:t>二</w:t>
-                            </w:r>
-                            <w:r>
-                              <w:rPr>
-                                <w:rFonts w:hint="eastAsia"/>
-                                <w:color w:val="7F7F7F" w:themeColor="text1" w:themeTint="80"/>
-                              </w:rPr>
-                              <w:t>个父提交</w:t>
+                              <w:t>第二个父提交</w:t>
                             </w:r>
                           </w:p>
                           <w:p>
                             <w:pPr>
                               <w:pStyle w:val="a5"/>
                               <w:rPr>
-                                <w:rFonts w:hint="eastAsia"/>
                                 <w:color w:val="7F7F7F" w:themeColor="text1" w:themeTint="80"/>
                               </w:rPr>
                             </w:pPr>
@@ -6337,28 +6307,13 @@
                           <w:rFonts w:hint="eastAsia"/>
                           <w:color w:val="7F7F7F" w:themeColor="text1" w:themeTint="80"/>
                         </w:rPr>
-                        <w:t>第</w:t>
-                      </w:r>
-                      <w:r>
-                        <w:rPr>
-                          <w:rFonts w:hint="eastAsia"/>
-                          <w:color w:val="7F7F7F" w:themeColor="text1" w:themeTint="80"/>
-                        </w:rPr>
-                        <w:t>二</w:t>
-                      </w:r>
-                      <w:r>
-                        <w:rPr>
-                          <w:rFonts w:hint="eastAsia"/>
-                          <w:color w:val="7F7F7F" w:themeColor="text1" w:themeTint="80"/>
-                        </w:rPr>
-                        <w:t>个父提交</w:t>
+                        <w:t>第二个父提交</w:t>
                       </w:r>
                     </w:p>
                     <w:p>
                       <w:pPr>
                         <w:pStyle w:val="a5"/>
                         <w:rPr>
-                          <w:rFonts w:hint="eastAsia"/>
                           <w:color w:val="7F7F7F" w:themeColor="text1" w:themeTint="80"/>
                         </w:rPr>
                       </w:pPr>
@@ -6508,9 +6463,6 @@
                           <w:p>
                             <w:pPr>
                               <w:pStyle w:val="a5"/>
-                              <w:rPr>
-                                <w:rFonts w:hint="eastAsia"/>
-                              </w:rPr>
                             </w:pPr>
                             <w:r>
                               <w:t>git show HEAD^^</w:t>
@@ -6535,21 +6487,9 @@
                           <w:p>
                             <w:pPr>
                               <w:pStyle w:val="a5"/>
-                              <w:rPr>
-                                <w:rFonts w:hint="eastAsia"/>
-                              </w:rPr>
                             </w:pPr>
                             <w:r>
-                              <w:t xml:space="preserve">git show </w:t>
-                            </w:r>
-                            <w:r>
-                              <w:t>“</w:t>
-                            </w:r>
-                            <w:r>
-                              <w:t>HEAD^</w:t>
-                            </w:r>
-                            <w:r>
-                              <w:t>”</w:t>
+                              <w:t>git show “HEAD^”</w:t>
                             </w:r>
                             <w:r>
                               <w:tab/>
@@ -6588,9 +6528,6 @@
                     <w:p>
                       <w:pPr>
                         <w:pStyle w:val="a5"/>
-                        <w:rPr>
-                          <w:rFonts w:hint="eastAsia"/>
-                        </w:rPr>
                       </w:pPr>
                       <w:r>
                         <w:t>git show HEAD^^</w:t>
@@ -6615,21 +6552,9 @@
                     <w:p>
                       <w:pPr>
                         <w:pStyle w:val="a5"/>
-                        <w:rPr>
-                          <w:rFonts w:hint="eastAsia"/>
-                        </w:rPr>
                       </w:pPr>
                       <w:r>
-                        <w:t xml:space="preserve">git show </w:t>
-                      </w:r>
-                      <w:r>
-                        <w:t>“</w:t>
-                      </w:r>
-                      <w:r>
-                        <w:t>HEAD^</w:t>
-                      </w:r>
-                      <w:r>
-                        <w:t>”</w:t>
+                        <w:t>git show “HEAD^”</w:t>
                       </w:r>
                       <w:r>
                         <w:tab/>
@@ -6658,11 +6583,6 @@
       </w:r>
     </w:p>
     <w:p>
-      <w:pPr>
-        <w:rPr>
-          <w:rFonts w:hint="eastAsia"/>
-        </w:rPr>
-      </w:pPr>
       <w:r>
         <w:rPr>
           <w:rFonts w:hint="eastAsia"/>
@@ -7890,9 +7810,6 @@
                           <w:p>
                             <w:pPr>
                               <w:pStyle w:val="a5"/>
-                              <w:rPr>
-                                <w:rFonts w:hint="eastAsia"/>
-                              </w:rPr>
                             </w:pPr>
                             <w:r>
                               <w:tab/>
@@ -8129,9 +8046,6 @@
                     <w:p>
                       <w:pPr>
                         <w:pStyle w:val="a5"/>
-                        <w:rPr>
-                          <w:rFonts w:hint="eastAsia"/>
-                        </w:rPr>
                       </w:pPr>
                       <w:r>
                         <w:tab/>
@@ -8358,9 +8272,6 @@
                           <w:p>
                             <w:pPr>
                               <w:pStyle w:val="a5"/>
-                              <w:rPr>
-                                <w:rFonts w:hint="eastAsia"/>
-                              </w:rPr>
                             </w:pPr>
                             <w:r>
                               <w:rPr>
@@ -8551,9 +8462,6 @@
                     <w:p>
                       <w:pPr>
                         <w:pStyle w:val="a5"/>
-                        <w:rPr>
-                          <w:rFonts w:hint="eastAsia"/>
-                        </w:rPr>
                       </w:pPr>
                       <w:r>
                         <w:rPr>
@@ -8670,9 +8578,6 @@
     <w:p>
       <w:pPr>
         <w:jc w:val="center"/>
-        <w:rPr>
-          <w:rFonts w:hint="eastAsia"/>
-        </w:rPr>
       </w:pPr>
       <w:r>
         <w:rPr>
@@ -9034,11 +8939,6 @@
       </w:r>
     </w:p>
     <w:p>
-      <w:pPr>
-        <w:rPr>
-          <w:rFonts w:hint="eastAsia"/>
-        </w:rPr>
-      </w:pPr>
       <w:r>
         <w:rPr>
           <w:noProof/>
@@ -9093,16 +8993,7 @@
                               <w:t xml:space="preserve">git </w:t>
                             </w:r>
                             <w:r>
-                              <w:t>blame</w:t>
-                            </w:r>
-                            <w:r>
-                              <w:t xml:space="preserve"> &lt;</w:t>
-                            </w:r>
-                            <w:r>
-                              <w:t>file</w:t>
-                            </w:r>
-                            <w:r>
-                              <w:t>&gt;</w:t>
+                              <w:t>blame &lt;file&gt;</w:t>
                             </w:r>
                           </w:p>
                         </w:txbxContent>
@@ -9130,16 +9021,7 @@
                         <w:t xml:space="preserve">git </w:t>
                       </w:r>
                       <w:r>
-                        <w:t>blame</w:t>
-                      </w:r>
-                      <w:r>
-                        <w:t xml:space="preserve"> &lt;</w:t>
-                      </w:r>
-                      <w:r>
-                        <w:t>file</w:t>
-                      </w:r>
-                      <w:r>
-                        <w:t>&gt;</w:t>
+                        <w:t>blame &lt;file&gt;</w:t>
                       </w:r>
                     </w:p>
                   </w:txbxContent>
@@ -9478,13 +9360,7 @@
         <w:t>）</w:t>
       </w:r>
     </w:p>
-    <w:p>
-      <w:pPr>
-        <w:rPr>
-          <w:rFonts w:hint="eastAsia"/>
-        </w:rPr>
-      </w:pPr>
-    </w:p>
+    <w:p/>
     <w:p>
       <w:pPr>
         <w:pStyle w:val="a3"/>
@@ -9571,11 +9447,6 @@
       </w:r>
     </w:p>
     <w:p>
-      <w:pPr>
-        <w:rPr>
-          <w:rFonts w:hint="eastAsia"/>
-        </w:rPr>
-      </w:pPr>
       <w:r>
         <w:rPr>
           <w:rFonts w:hint="eastAsia"/>
@@ -9632,11 +9503,6 @@
       </w:r>
     </w:p>
     <w:p>
-      <w:pPr>
-        <w:rPr>
-          <w:rFonts w:hint="eastAsia"/>
-        </w:rPr>
-      </w:pPr>
       <w:r>
         <w:rPr>
           <w:noProof/>
@@ -9686,9 +9552,9 @@
         <mc:AlternateContent>
           <mc:Choice Requires="wps">
             <w:drawing>
-              <wp:inline distT="0" distB="0" distL="0" distR="0" wp14:anchorId="1CE4D9D5" wp14:editId="7F86B330">
-                <wp:extent cx="3152530" cy="353085"/>
-                <wp:effectExtent l="0" t="0" r="10160" b="22860"/>
+              <wp:inline distT="0" distB="0" distL="0" distR="0" wp14:anchorId="1CE4D9D5" wp14:editId="06A60328">
+                <wp:extent cx="3152140" cy="478790"/>
+                <wp:effectExtent l="0" t="0" r="10160" b="24130"/>
                 <wp:docPr id="73" name="文本框 2"/>
                 <wp:cNvGraphicFramePr>
                   <a:graphicFrameLocks xmlns:a="http://schemas.openxmlformats.org/drawingml/2006/main"/>
@@ -9702,11 +9568,11 @@
                       <wps:spPr bwMode="auto">
                         <a:xfrm>
                           <a:off x="0" y="0"/>
-                          <a:ext cx="3152530" cy="353085"/>
+                          <a:ext cx="3152140" cy="478790"/>
                         </a:xfrm>
                         <a:prstGeom prst="roundRect">
                           <a:avLst>
-                            <a:gd name="adj" fmla="val 22769"/>
+                            <a:gd name="adj" fmla="val 14260"/>
                           </a:avLst>
                         </a:prstGeom>
                         <a:solidFill>
@@ -9728,9 +9594,6 @@
                           <w:p>
                             <w:pPr>
                               <w:pStyle w:val="a5"/>
-                              <w:rPr>
-                                <w:rFonts w:hint="eastAsia"/>
-                              </w:rPr>
                             </w:pPr>
                             <w:r>
                               <w:t xml:space="preserve">git </w:t>
@@ -9786,9 +9649,29 @@
                           <w:p>
                             <w:pPr>
                               <w:pStyle w:val="a5"/>
+                            </w:pPr>
+                            <w:r>
                               <w:rPr>
                                 <w:rFonts w:hint="eastAsia"/>
                               </w:rPr>
+                              <w:t>git</w:t>
+                            </w:r>
+                            <w:r>
+                              <w:t xml:space="preserve"> checkout -- &lt;file&gt; //</w:t>
+                            </w:r>
+                            <w:r>
+                              <w:rPr>
+                                <w:rFonts w:hint="eastAsia"/>
+                              </w:rPr>
+                              <w:t>丢弃工作目录中的更改</w:t>
+                            </w:r>
+                          </w:p>
+                          <w:p>
+                            <w:pPr>
+                              <w:pStyle w:val="a5"/>
+                              <w:rPr>
+                                <w:rFonts w:hint="eastAsia"/>
+                              </w:rPr>
                             </w:pPr>
                             <w:r>
                               <w:rPr>
@@ -9797,13 +9680,43 @@
                               <w:t>git</w:t>
                             </w:r>
                             <w:r>
-                              <w:t xml:space="preserve"> checkout -- &lt;file&gt; //</w:t>
+                              <w:t xml:space="preserve"> checkout &lt;SHA-1&gt;  //</w:t>
                             </w:r>
                             <w:r>
                               <w:rPr>
                                 <w:rFonts w:hint="eastAsia"/>
                               </w:rPr>
-                              <w:t>丢弃工作目录中的更改</w:t>
+                              <w:t>可将工种目录检出到某个</w:t>
+                            </w:r>
+                            <w:r>
+                              <w:rPr>
+                                <w:rFonts w:hint="eastAsia"/>
+                              </w:rPr>
+                              <w:t>commit</w:t>
+                            </w:r>
+                            <w:r>
+                              <w:rPr>
+                                <w:rFonts w:hint="eastAsia"/>
+                              </w:rPr>
+                              <w:t>提交</w:t>
+                            </w:r>
+                            <w:r>
+                              <w:rPr>
+                                <w:rFonts w:hint="eastAsia"/>
+                              </w:rPr>
+                              <w:t>，</w:t>
+                            </w:r>
+                            <w:r>
+                              <w:rPr>
+                                <w:rFonts w:hint="eastAsia"/>
+                              </w:rPr>
+                              <w:t>HEAD</w:t>
+                            </w:r>
+                            <w:r>
+                              <w:rPr>
+                                <w:rFonts w:hint="eastAsia"/>
+                              </w:rPr>
+                              <w:t>指向该提交。</w:t>
                             </w:r>
                           </w:p>
                         </w:txbxContent>
@@ -9819,16 +9732,13 @@
           </mc:Choice>
           <mc:Fallback>
             <w:pict>
-              <v:roundrect w14:anchorId="1CE4D9D5" id="_x0000_s1052" style="width:248.25pt;height:27.8pt;visibility:visible;mso-wrap-style:square;mso-left-percent:-10001;mso-top-percent:-10001;mso-position-horizontal:absolute;mso-position-horizontal-relative:char;mso-position-vertical:absolute;mso-position-vertical-relative:line;mso-left-percent:-10001;mso-top-percent:-10001;v-text-anchor:middle" arcsize="14921f" o:gfxdata="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" fillcolor="#e7e7ff" strokecolor="#cfcdcd [2894]" strokeweight="1pt">
+              <v:roundrect w14:anchorId="1CE4D9D5" id="_x0000_s1052" style="width:248.2pt;height:37.7pt;visibility:visible;mso-wrap-style:square;mso-left-percent:-10001;mso-top-percent:-10001;mso-position-horizontal:absolute;mso-position-horizontal-relative:char;mso-position-vertical:absolute;mso-position-vertical-relative:line;mso-left-percent:-10001;mso-top-percent:-10001;v-text-anchor:middle" arcsize="9345f" o:gfxdata="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" fillcolor="#e7e7ff" strokecolor="#cfcdcd [2894]" strokeweight="1pt">
                 <v:stroke endcap="round"/>
                 <v:textbox style="mso-fit-shape-to-text:t" inset="2mm,0,0,0">
                   <w:txbxContent>
                     <w:p>
                       <w:pPr>
                         <w:pStyle w:val="a5"/>
-                        <w:rPr>
-                          <w:rFonts w:hint="eastAsia"/>
-                        </w:rPr>
                       </w:pPr>
                       <w:r>
                         <w:t xml:space="preserve">git </w:t>
@@ -9884,9 +9794,29 @@
                     <w:p>
                       <w:pPr>
                         <w:pStyle w:val="a5"/>
+                      </w:pPr>
+                      <w:r>
                         <w:rPr>
                           <w:rFonts w:hint="eastAsia"/>
                         </w:rPr>
+                        <w:t>git</w:t>
+                      </w:r>
+                      <w:r>
+                        <w:t xml:space="preserve"> checkout -- &lt;file&gt; //</w:t>
+                      </w:r>
+                      <w:r>
+                        <w:rPr>
+                          <w:rFonts w:hint="eastAsia"/>
+                        </w:rPr>
+                        <w:t>丢弃工作目录中的更改</w:t>
+                      </w:r>
+                    </w:p>
+                    <w:p>
+                      <w:pPr>
+                        <w:pStyle w:val="a5"/>
+                        <w:rPr>
+                          <w:rFonts w:hint="eastAsia"/>
+                        </w:rPr>
                       </w:pPr>
                       <w:r>
                         <w:rPr>
@@ -9895,13 +9825,43 @@
                         <w:t>git</w:t>
                       </w:r>
                       <w:r>
-                        <w:t xml:space="preserve"> checkout -- &lt;file&gt; //</w:t>
+                        <w:t xml:space="preserve"> checkout &lt;SHA-1&gt;  //</w:t>
                       </w:r>
                       <w:r>
                         <w:rPr>
                           <w:rFonts w:hint="eastAsia"/>
                         </w:rPr>
-                        <w:t>丢弃工作目录中的更改</w:t>
+                        <w:t>可将工种目录检出到某个</w:t>
+                      </w:r>
+                      <w:r>
+                        <w:rPr>
+                          <w:rFonts w:hint="eastAsia"/>
+                        </w:rPr>
+                        <w:t>commit</w:t>
+                      </w:r>
+                      <w:r>
+                        <w:rPr>
+                          <w:rFonts w:hint="eastAsia"/>
+                        </w:rPr>
+                        <w:t>提交</w:t>
+                      </w:r>
+                      <w:r>
+                        <w:rPr>
+                          <w:rFonts w:hint="eastAsia"/>
+                        </w:rPr>
+                        <w:t>，</w:t>
+                      </w:r>
+                      <w:r>
+                        <w:rPr>
+                          <w:rFonts w:hint="eastAsia"/>
+                        </w:rPr>
+                        <w:t>HEAD</w:t>
+                      </w:r>
+                      <w:r>
+                        <w:rPr>
+                          <w:rFonts w:hint="eastAsia"/>
+                        </w:rPr>
+                        <w:t>指向该提交。</w:t>
                       </w:r>
                     </w:p>
                   </w:txbxContent>
@@ -10709,13 +10669,7 @@
         </mc:AlternateContent>
       </w:r>
     </w:p>
-    <w:p>
-      <w:pPr>
-        <w:rPr>
-          <w:rFonts w:hint="eastAsia"/>
-        </w:rPr>
-      </w:pPr>
-    </w:p>
+    <w:p/>
     <w:p>
       <w:pPr>
         <w:pStyle w:val="a3"/>
@@ -10799,48 +10753,21 @@
                               <w:t xml:space="preserve">git </w:t>
                             </w:r>
                             <w:r>
-                              <w:t>c</w:t>
-                            </w:r>
-                            <w:r>
-                              <w:t>herry-pick</w:t>
-                            </w:r>
-                            <w:r>
-                              <w:t xml:space="preserve"> &lt;</w:t>
-                            </w:r>
-                            <w:r>
-                              <w:t>SHA-1</w:t>
-                            </w:r>
-                            <w:r>
-                              <w:t>&gt;</w:t>
+                              <w:t>cherry-pick &lt;SHA-1&gt;</w:t>
                             </w:r>
                           </w:p>
                           <w:p>
                             <w:pPr>
                               <w:pStyle w:val="a5"/>
+                            </w:pPr>
+                            <w:r>
                               <w:rPr>
                                 <w:rFonts w:hint="eastAsia"/>
                               </w:rPr>
-                            </w:pPr>
-                            <w:r>
-                              <w:rPr>
-                                <w:rFonts w:hint="eastAsia"/>
-                              </w:rPr>
                               <w:t>g</w:t>
                             </w:r>
                             <w:r>
-                              <w:t xml:space="preserve">it </w:t>
-                            </w:r>
-                            <w:r>
-                              <w:t>cherry-pick &lt;</w:t>
-                            </w:r>
-                            <w:r>
-                              <w:t>hashA</w:t>
-                            </w:r>
-                            <w:r>
-                              <w:t>&gt;</w:t>
-                            </w:r>
-                            <w:r>
-                              <w:t xml:space="preserve"> &lt;hashB&gt; </w:t>
+                              <w:t xml:space="preserve">it cherry-pick &lt;hashA&gt; &lt;hashB&gt; </w:t>
                             </w:r>
                             <w:r>
                               <w:rPr>
@@ -10881,48 +10808,21 @@
                         <w:t xml:space="preserve">git </w:t>
                       </w:r>
                       <w:r>
-                        <w:t>c</w:t>
-                      </w:r>
-                      <w:r>
-                        <w:t>herry-pick</w:t>
-                      </w:r>
-                      <w:r>
-                        <w:t xml:space="preserve"> &lt;</w:t>
-                      </w:r>
-                      <w:r>
-                        <w:t>SHA-1</w:t>
-                      </w:r>
-                      <w:r>
-                        <w:t>&gt;</w:t>
+                        <w:t>cherry-pick &lt;SHA-1&gt;</w:t>
                       </w:r>
                     </w:p>
                     <w:p>
                       <w:pPr>
                         <w:pStyle w:val="a5"/>
+                      </w:pPr>
+                      <w:r>
                         <w:rPr>
                           <w:rFonts w:hint="eastAsia"/>
                         </w:rPr>
-                      </w:pPr>
-                      <w:r>
-                        <w:rPr>
-                          <w:rFonts w:hint="eastAsia"/>
-                        </w:rPr>
                         <w:t>g</w:t>
                       </w:r>
                       <w:r>
-                        <w:t xml:space="preserve">it </w:t>
-                      </w:r>
-                      <w:r>
-                        <w:t>cherry-pick &lt;</w:t>
-                      </w:r>
-                      <w:r>
-                        <w:t>hashA</w:t>
-                      </w:r>
-                      <w:r>
-                        <w:t>&gt;</w:t>
-                      </w:r>
-                      <w:r>
-                        <w:t xml:space="preserve"> &lt;hashB&gt; </w:t>
+                        <w:t xml:space="preserve">it cherry-pick &lt;hashA&gt; &lt;hashB&gt; </w:t>
                       </w:r>
                       <w:r>
                         <w:rPr>
@@ -11104,10 +11004,7 @@
                               <w:t xml:space="preserve">git </w:t>
                             </w:r>
                             <w:r>
-                              <w:t xml:space="preserve">cherry-pick </w:t>
-                            </w:r>
-                            <w:r>
-                              <w:t>e43a6</w:t>
+                              <w:t>cherry-pick e43a6</w:t>
                             </w:r>
                           </w:p>
                         </w:txbxContent>
@@ -11135,10 +11032,7 @@
                         <w:t xml:space="preserve">git </w:t>
                       </w:r>
                       <w:r>
-                        <w:t xml:space="preserve">cherry-pick </w:t>
-                      </w:r>
-                      <w:r>
-                        <w:t>e43a6</w:t>
+                        <w:t>cherry-pick e43a6</w:t>
                       </w:r>
                     </w:p>
                   </w:txbxContent>
@@ -11193,11 +11087,6 @@
       </w:r>
     </w:p>
     <w:p>
-      <w:pPr>
-        <w:rPr>
-          <w:rFonts w:hint="eastAsia"/>
-        </w:rPr>
-      </w:pPr>
       <w:r>
         <w:rPr>
           <w:rFonts w:hint="eastAsia"/>
@@ -11293,13 +11182,7 @@
                               <w:t xml:space="preserve">git </w:t>
                             </w:r>
                             <w:r>
-                              <w:t>cherry-pick</w:t>
-                            </w:r>
-                            <w:r>
-                              <w:t xml:space="preserve"> -m 1</w:t>
-                            </w:r>
-                            <w:r>
-                              <w:t xml:space="preserve"> e43a6</w:t>
+                              <w:t>cherry-pick -m 1 e43a6</w:t>
                             </w:r>
                           </w:p>
                         </w:txbxContent>
@@ -11327,13 +11210,7 @@
                         <w:t xml:space="preserve">git </w:t>
                       </w:r>
                       <w:r>
-                        <w:t>cherry-pick</w:t>
-                      </w:r>
-                      <w:r>
-                        <w:t xml:space="preserve"> -m 1</w:t>
-                      </w:r>
-                      <w:r>
-                        <w:t xml:space="preserve"> e43a6</w:t>
+                        <w:t>cherry-pick -m 1 e43a6</w:t>
                       </w:r>
                     </w:p>
                   </w:txbxContent>
@@ -11428,29 +11305,52 @@
       </w:r>
     </w:p>
     <w:p>
+      <w:r>
+        <w:rPr>
+          <w:rFonts w:hint="eastAsia"/>
+        </w:rPr>
+        <w:t>后执行</w:t>
+      </w:r>
+      <w:r>
+        <w:rPr>
+          <w:rFonts w:hint="eastAsia"/>
+          <w:color w:val="C00000"/>
+        </w:rPr>
+        <w:t>g</w:t>
+      </w:r>
+      <w:r>
+        <w:rPr>
+          <w:color w:val="C00000"/>
+        </w:rPr>
+        <w:t>it cherry-pick --continue</w:t>
+      </w:r>
+    </w:p>
+    <w:p>
       <w:pPr>
         <w:rPr>
-          <w:rFonts w:hint="eastAsia"/>
+          <w:color w:val="C00000"/>
         </w:rPr>
       </w:pPr>
       <w:r>
         <w:rPr>
           <w:rFonts w:hint="eastAsia"/>
-        </w:rPr>
-        <w:t>后执行</w:t>
-      </w:r>
-      <w:r>
-        <w:rPr>
-          <w:rFonts w:hint="eastAsia"/>
           <w:color w:val="C00000"/>
         </w:rPr>
-        <w:t>g</w:t>
+        <w:t>-</w:t>
       </w:r>
       <w:r>
         <w:rPr>
           <w:color w:val="C00000"/>
         </w:rPr>
-        <w:t>it cherry-pick --continue</w:t>
+        <w:t>-abort</w:t>
+      </w:r>
+    </w:p>
+    <w:p>
+      <w:r>
+        <w:rPr>
+          <w:rFonts w:hint="eastAsia"/>
+        </w:rPr>
+        <w:t>放弃合并，回到操作前的样子</w:t>
       </w:r>
     </w:p>
     <w:p>
@@ -11470,34 +11370,6 @@
         <w:rPr>
           <w:color w:val="C00000"/>
         </w:rPr>
-        <w:t>-abort</w:t>
-      </w:r>
-    </w:p>
-    <w:p>
-      <w:r>
-        <w:rPr>
-          <w:rFonts w:hint="eastAsia"/>
-        </w:rPr>
-        <w:t>放弃合并，回到操作前的样子</w:t>
-      </w:r>
-    </w:p>
-    <w:p>
-      <w:pPr>
-        <w:rPr>
-          <w:color w:val="C00000"/>
-        </w:rPr>
-      </w:pPr>
-      <w:r>
-        <w:rPr>
-          <w:rFonts w:hint="eastAsia"/>
-          <w:color w:val="C00000"/>
-        </w:rPr>
-        <w:t>-</w:t>
-      </w:r>
-      <w:r>
-        <w:rPr>
-          <w:color w:val="C00000"/>
-        </w:rPr>
         <w:t>-quit</w:t>
       </w:r>
     </w:p>
@@ -11521,13 +11393,7 @@
         <w:t>，但是不回到操作前的样子。</w:t>
       </w:r>
     </w:p>
-    <w:p>
-      <w:pPr>
-        <w:rPr>
-          <w:rFonts w:hint="eastAsia"/>
-        </w:rPr>
-      </w:pPr>
-    </w:p>
+    <w:p/>
     <w:p>
       <w:pPr>
         <w:jc w:val="center"/>
@@ -12304,13 +12170,7 @@
         <w:t>查看提交历史</w:t>
       </w:r>
     </w:p>
-    <w:p>
-      <w:pPr>
-        <w:rPr>
-          <w:rFonts w:hint="eastAsia"/>
-        </w:rPr>
-      </w:pPr>
-    </w:p>
+    <w:p/>
     <w:tbl>
       <w:tblPr>
         <w:tblStyle w:val="13"/>
@@ -12556,7 +12416,7 @@
             <w:pPr>
               <w:cnfStyle w:val="000000000000" w:firstRow="0" w:lastRow="0" w:firstColumn="0" w:lastColumn="0" w:oddVBand="0" w:evenVBand="0" w:oddHBand="0" w:evenHBand="0" w:firstRowFirstColumn="0" w:firstRowLastColumn="0" w:lastRowFirstColumn="0" w:lastRowLastColumn="0"/>
               <w:rPr>
-                <w:rFonts w:ascii="微软雅黑" w:eastAsia="微软雅黑" w:hAnsi="微软雅黑" w:hint="eastAsia"/>
+                <w:rFonts w:ascii="微软雅黑" w:eastAsia="微软雅黑" w:hAnsi="微软雅黑"/>
                 <w:sz w:val="18"/>
                 <w:szCs w:val="20"/>
               </w:rPr>
@@ -12600,7 +12460,7 @@
           <w:p>
             <w:pPr>
               <w:rPr>
-                <w:rFonts w:ascii="Monaco" w:hAnsi="Monaco" w:hint="eastAsia"/>
+                <w:rFonts w:ascii="Monaco" w:hAnsi="Monaco"/>
                 <w:b w:val="0"/>
                 <w:bCs w:val="0"/>
                 <w:color w:val="C00000"/>
@@ -12640,7 +12500,7 @@
             <w:pPr>
               <w:cnfStyle w:val="000000100000" w:firstRow="0" w:lastRow="0" w:firstColumn="0" w:lastColumn="0" w:oddVBand="0" w:evenVBand="0" w:oddHBand="1" w:evenHBand="0" w:firstRowFirstColumn="0" w:firstRowLastColumn="0" w:lastRowFirstColumn="0" w:lastRowLastColumn="0"/>
               <w:rPr>
-                <w:rFonts w:ascii="微软雅黑" w:eastAsia="微软雅黑" w:hAnsi="微软雅黑" w:hint="eastAsia"/>
+                <w:rFonts w:ascii="微软雅黑" w:eastAsia="微软雅黑" w:hAnsi="微软雅黑"/>
                 <w:sz w:val="18"/>
                 <w:szCs w:val="20"/>
               </w:rPr>
@@ -12665,7 +12525,7 @@
           <w:p>
             <w:pPr>
               <w:rPr>
-                <w:rFonts w:ascii="Monaco" w:hAnsi="Monaco" w:hint="eastAsia"/>
+                <w:rFonts w:ascii="Monaco" w:hAnsi="Monaco"/>
                 <w:b w:val="0"/>
                 <w:bCs w:val="0"/>
                 <w:color w:val="C00000"/>
@@ -12727,7 +12587,7 @@
             <w:pPr>
               <w:cnfStyle w:val="000000000000" w:firstRow="0" w:lastRow="0" w:firstColumn="0" w:lastColumn="0" w:oddVBand="0" w:evenVBand="0" w:oddHBand="0" w:evenHBand="0" w:firstRowFirstColumn="0" w:firstRowLastColumn="0" w:lastRowFirstColumn="0" w:lastRowLastColumn="0"/>
               <w:rPr>
-                <w:rFonts w:ascii="微软雅黑" w:eastAsia="微软雅黑" w:hAnsi="微软雅黑" w:hint="eastAsia"/>
+                <w:rFonts w:ascii="微软雅黑" w:eastAsia="微软雅黑" w:hAnsi="微软雅黑"/>
                 <w:sz w:val="18"/>
                 <w:szCs w:val="20"/>
               </w:rPr>
@@ -13954,11 +13814,6 @@
       </w:r>
     </w:p>
     <w:p>
-      <w:pPr>
-        <w:rPr>
-          <w:rFonts w:hint="eastAsia"/>
-        </w:rPr>
-      </w:pPr>
       <w:r>
         <w:rPr>
           <w:rFonts w:hint="eastAsia"/>
@@ -14055,13 +13910,7 @@
         </mc:AlternateContent>
       </w:r>
     </w:p>
-    <w:p>
-      <w:pPr>
-        <w:rPr>
-          <w:rFonts w:hint="eastAsia"/>
-        </w:rPr>
-      </w:pPr>
-    </w:p>
+    <w:p/>
     <w:p>
       <w:pPr>
         <w:jc w:val="center"/>
@@ -15121,13 +14970,7 @@
         </mc:AlternateContent>
       </w:r>
     </w:p>
-    <w:p>
-      <w:pPr>
-        <w:rPr>
-          <w:rFonts w:hint="eastAsia"/>
-        </w:rPr>
-      </w:pPr>
-    </w:p>
+    <w:p/>
     <w:p>
       <w:pPr>
         <w:pStyle w:val="a3"/>
@@ -15340,13 +15183,7 @@
         <w:t>为了使信息更加详细，我们可以使用如下命令，以标准</w:t>
       </w:r>
     </w:p>
-    <w:p>
-      <w:pPr>
-        <w:rPr>
-          <w:rFonts w:hint="eastAsia"/>
-        </w:rPr>
-      </w:pPr>
-    </w:p>
+    <w:p/>
     <w:p>
       <w:pPr>
         <w:pStyle w:val="a3"/>
@@ -15563,11 +15400,6 @@
       </w:r>
     </w:p>
     <w:p>
-      <w:pPr>
-        <w:rPr>
-          <w:rFonts w:hint="eastAsia"/>
-        </w:rPr>
-      </w:pPr>
       <w:r>
         <w:rPr>
           <w:noProof/>
@@ -15628,9 +15460,6 @@
                           <w:p>
                             <w:pPr>
                               <w:pStyle w:val="a5"/>
-                              <w:rPr>
-                                <w:rFonts w:hint="eastAsia"/>
-                              </w:rPr>
                             </w:pPr>
                             <w:r>
                               <w:t xml:space="preserve">git </w:t>
@@ -15686,9 +15515,6 @@
                     <w:p>
                       <w:pPr>
                         <w:pStyle w:val="a5"/>
-                        <w:rPr>
-                          <w:rFonts w:hint="eastAsia"/>
-                        </w:rPr>
                       </w:pPr>
                       <w:r>
                         <w:t xml:space="preserve">git </w:t>
@@ -15722,19 +15548,10 @@
         </mc:AlternateContent>
       </w:r>
     </w:p>
-    <w:p>
-      <w:pPr>
-        <w:rPr>
-          <w:rFonts w:hint="eastAsia"/>
-        </w:rPr>
-      </w:pPr>
-    </w:p>
+    <w:p/>
     <w:p>
       <w:pPr>
         <w:jc w:val="center"/>
-        <w:rPr>
-          <w:rFonts w:hint="eastAsia"/>
-        </w:rPr>
       </w:pPr>
       <w:r>
         <w:rPr>
@@ -15795,7 +15612,7 @@
           </mc:Choice>
           <mc:Fallback>
             <w:pict>
-              <v:line w14:anchorId="523E1D38" id="直接连接符 47" o:spid="_x0000_s1026" style="visibility:visible;mso-wrap-style:square;mso-left-percent:-10001;mso-top-percent:-10001;mso-position-horizontal:absolute;mso-position-horizontal-relative:char;mso-position-vertical:absolute;mso-position-vertical-relative:line;mso-left-percent:-10001;mso-top-percent:-10001" from="0,0" to="217pt,1.5pt" o:gfxdata="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" strokecolor="#4472c4 [3204]" strokeweight="1pt">
+              <v:line w14:anchorId="55E34921" id="直接连接符 47" o:spid="_x0000_s1026" style="visibility:visible;mso-wrap-style:square;mso-left-percent:-10001;mso-top-percent:-10001;mso-position-horizontal:absolute;mso-position-horizontal-relative:char;mso-position-vertical:absolute;mso-position-vertical-relative:line;mso-left-percent:-10001;mso-top-percent:-10001" from="0,0" to="217pt,1.5pt" o:gfxdata="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" strokecolor="#4472c4 [3204]" strokeweight="1pt">
                 <v:stroke dashstyle="dash" startarrow="oval" endarrow="oval" opacity="32896f" linestyle="thinThin"/>
                 <w10:anchorlock/>
               </v:line>
@@ -15960,19 +15777,7 @@
         <w:rPr>
           <w:rFonts w:hint="eastAsia"/>
         </w:rPr>
-        <w:t>（</w:t>
-      </w:r>
-      <w:r>
-        <w:rPr>
-          <w:rFonts w:hint="eastAsia"/>
-        </w:rPr>
-        <w:t>删除暂存区的内容</w:t>
-      </w:r>
-      <w:r>
-        <w:rPr>
-          <w:rFonts w:hint="eastAsia"/>
-        </w:rPr>
-        <w:t>）</w:t>
+        <w:t>（删除暂存区的内容）</w:t>
       </w:r>
     </w:p>
     <w:p>
@@ -16118,9 +15923,6 @@
                           <w:p>
                             <w:pPr>
                               <w:pStyle w:val="a5"/>
-                              <w:rPr>
-                                <w:rFonts w:hint="eastAsia"/>
-                              </w:rPr>
                             </w:pPr>
                             <w:r>
                               <w:rPr>
@@ -16249,9 +16051,6 @@
                     <w:p>
                       <w:pPr>
                         <w:pStyle w:val="a5"/>
-                        <w:rPr>
-                          <w:rFonts w:hint="eastAsia"/>
-                        </w:rPr>
                       </w:pPr>
                       <w:r>
                         <w:rPr>
@@ -16337,9 +16136,6 @@
                           <w:p>
                             <w:pPr>
                               <w:pStyle w:val="a5"/>
-                              <w:rPr>
-                                <w:rFonts w:hint="eastAsia"/>
-                              </w:rPr>
                             </w:pPr>
                             <w:r>
                               <w:t xml:space="preserve">git </w:t>
@@ -16368,9 +16164,6 @@
                     <w:p>
                       <w:pPr>
                         <w:pStyle w:val="a5"/>
-                        <w:rPr>
-                          <w:rFonts w:hint="eastAsia"/>
-                        </w:rPr>
                       </w:pPr>
                       <w:r>
                         <w:t xml:space="preserve">git </w:t>
@@ -16389,11 +16182,6 @@
       </w:r>
     </w:p>
     <w:p>
-      <w:pPr>
-        <w:rPr>
-          <w:rFonts w:hint="eastAsia"/>
-        </w:rPr>
-      </w:pPr>
       <w:r>
         <w:rPr>
           <w:noProof/>
@@ -16474,11 +16262,6 @@
       </w:r>
     </w:p>
     <w:p>
-      <w:pPr>
-        <w:rPr>
-          <w:rFonts w:hint="eastAsia"/>
-        </w:rPr>
-      </w:pPr>
       <w:r>
         <w:rPr>
           <w:rFonts w:hint="eastAsia"/>
@@ -17713,9 +17496,6 @@
                           <w:p>
                             <w:pPr>
                               <w:pStyle w:val="a5"/>
-                              <w:rPr>
-                                <w:rFonts w:hint="eastAsia"/>
-                              </w:rPr>
                             </w:pPr>
                             <w:r>
                               <w:t xml:space="preserve">git </w:t>
@@ -17783,9 +17563,6 @@
                     <w:p>
                       <w:pPr>
                         <w:pStyle w:val="a5"/>
-                        <w:rPr>
-                          <w:rFonts w:hint="eastAsia"/>
-                        </w:rPr>
                       </w:pPr>
                       <w:r>
                         <w:t xml:space="preserve">git </w:t>
@@ -17912,9 +17689,6 @@
                           <w:p>
                             <w:pPr>
                               <w:pStyle w:val="a5"/>
-                              <w:rPr>
-                                <w:rFonts w:hint="eastAsia"/>
-                              </w:rPr>
                             </w:pPr>
                             <w:r>
                               <w:t xml:space="preserve">git </w:t>
@@ -17943,9 +17717,6 @@
                     <w:p>
                       <w:pPr>
                         <w:pStyle w:val="a5"/>
-                        <w:rPr>
-                          <w:rFonts w:hint="eastAsia"/>
-                        </w:rPr>
                       </w:pPr>
                       <w:r>
                         <w:t xml:space="preserve">git </w:t>
@@ -18020,22 +17791,28 @@
     <w:p>
       <w:pPr>
         <w:pStyle w:val="2"/>
+        <w:rPr>
+          <w:color w:val="auto"/>
+        </w:rPr>
       </w:pPr>
       <w:r>
         <w:rPr>
           <w:rFonts w:hint="eastAsia"/>
+          <w:color w:val="auto"/>
         </w:rPr>
         <w:t>查看</w:t>
       </w:r>
       <w:r>
         <w:rPr>
           <w:rFonts w:hint="eastAsia"/>
+          <w:color w:val="auto"/>
         </w:rPr>
         <w:t>HEAD</w:t>
       </w:r>
       <w:r>
         <w:rPr>
           <w:rFonts w:hint="eastAsia"/>
+          <w:color w:val="auto"/>
         </w:rPr>
         <w:t>等快照目录列表</w:t>
       </w:r>
@@ -18123,7 +17900,7 @@
             <w:pPr>
               <w:cnfStyle w:val="100000000000" w:firstRow="1" w:lastRow="0" w:firstColumn="0" w:lastColumn="0" w:oddVBand="0" w:evenVBand="0" w:oddHBand="0" w:evenHBand="0" w:firstRowFirstColumn="0" w:firstRowLastColumn="0" w:lastRowFirstColumn="0" w:lastRowLastColumn="0"/>
               <w:rPr>
-                <w:rFonts w:ascii="微软雅黑" w:eastAsia="微软雅黑" w:hAnsi="微软雅黑" w:hint="eastAsia"/>
+                <w:rFonts w:ascii="微软雅黑" w:eastAsia="微软雅黑" w:hAnsi="微软雅黑"/>
                 <w:b w:val="0"/>
                 <w:bCs w:val="0"/>
                 <w:sz w:val="18"/>
@@ -18184,7 +17961,7 @@
             <w:pPr>
               <w:cnfStyle w:val="000000100000" w:firstRow="0" w:lastRow="0" w:firstColumn="0" w:lastColumn="0" w:oddVBand="0" w:evenVBand="0" w:oddHBand="1" w:evenHBand="0" w:firstRowFirstColumn="0" w:firstRowLastColumn="0" w:lastRowFirstColumn="0" w:lastRowLastColumn="0"/>
               <w:rPr>
-                <w:rFonts w:ascii="微软雅黑" w:eastAsia="微软雅黑" w:hAnsi="微软雅黑" w:hint="eastAsia"/>
+                <w:rFonts w:ascii="微软雅黑" w:eastAsia="微软雅黑" w:hAnsi="微软雅黑"/>
                 <w:sz w:val="18"/>
                 <w:szCs w:val="18"/>
               </w:rPr>
@@ -18238,7 +18015,7 @@
             <w:pPr>
               <w:cnfStyle w:val="000000000000" w:firstRow="0" w:lastRow="0" w:firstColumn="0" w:lastColumn="0" w:oddVBand="0" w:evenVBand="0" w:oddHBand="0" w:evenHBand="0" w:firstRowFirstColumn="0" w:firstRowLastColumn="0" w:lastRowFirstColumn="0" w:lastRowLastColumn="0"/>
               <w:rPr>
-                <w:rFonts w:ascii="微软雅黑" w:eastAsia="微软雅黑" w:hAnsi="微软雅黑" w:hint="eastAsia"/>
+                <w:rFonts w:ascii="微软雅黑" w:eastAsia="微软雅黑" w:hAnsi="微软雅黑"/>
                 <w:sz w:val="18"/>
                 <w:szCs w:val="18"/>
               </w:rPr>
@@ -18266,7 +18043,7 @@
           <w:p>
             <w:pPr>
               <w:rPr>
-                <w:rFonts w:ascii="Monaco" w:hAnsi="Monaco" w:hint="eastAsia"/>
+                <w:rFonts w:ascii="Monaco" w:hAnsi="Monaco"/>
                 <w:b w:val="0"/>
                 <w:bCs w:val="0"/>
                 <w:color w:val="C00000"/>
@@ -18295,7 +18072,7 @@
             <w:pPr>
               <w:cnfStyle w:val="000000100000" w:firstRow="0" w:lastRow="0" w:firstColumn="0" w:lastColumn="0" w:oddVBand="0" w:evenVBand="0" w:oddHBand="1" w:evenHBand="0" w:firstRowFirstColumn="0" w:firstRowLastColumn="0" w:lastRowFirstColumn="0" w:lastRowLastColumn="0"/>
               <w:rPr>
-                <w:rFonts w:ascii="微软雅黑" w:eastAsia="微软雅黑" w:hAnsi="微软雅黑" w:hint="eastAsia"/>
+                <w:rFonts w:ascii="微软雅黑" w:eastAsia="微软雅黑" w:hAnsi="微软雅黑"/>
                 <w:sz w:val="18"/>
                 <w:szCs w:val="18"/>
               </w:rPr>
@@ -18511,19 +18288,8 @@
         <w:t>（底层命令）</w:t>
       </w:r>
     </w:p>
-    <w:p>
-      <w:pPr>
-        <w:rPr>
-          <w:rFonts w:hint="eastAsia"/>
-        </w:rPr>
-      </w:pPr>
-    </w:p>
-    <w:p>
-      <w:pPr>
-        <w:rPr>
-          <w:rFonts w:hint="eastAsia"/>
-        </w:rPr>
-      </w:pPr>
+    <w:p/>
+    <w:p>
       <w:r>
         <w:rPr>
           <w:noProof/>
@@ -18578,13 +18344,7 @@
                               <w:t xml:space="preserve">git </w:t>
                             </w:r>
                             <w:r>
-                              <w:t>ls</w:t>
-                            </w:r>
-                            <w:r>
-                              <w:t>-file</w:t>
-                            </w:r>
-                            <w:r>
-                              <w:t>s</w:t>
+                              <w:t>ls-files</w:t>
                             </w:r>
                           </w:p>
                         </w:txbxContent>
@@ -18612,13 +18372,7 @@
                         <w:t xml:space="preserve">git </w:t>
                       </w:r>
                       <w:r>
-                        <w:t>ls</w:t>
-                      </w:r>
-                      <w:r>
-                        <w:t>-file</w:t>
-                      </w:r>
-                      <w:r>
-                        <w:t>s</w:t>
+                        <w:t>ls-files</w:t>
                       </w:r>
                     </w:p>
                   </w:txbxContent>
@@ -19983,7 +19737,7 @@
     <w:uiPriority w:val="9"/>
     <w:unhideWhenUsed/>
     <w:qFormat/>
-    <w:rsid w:val="00111E7D"/>
+    <w:rsid w:val="003576D2"/>
     <w:pPr>
       <w:keepNext/>
       <w:keepLines/>
@@ -19995,6 +19749,7 @@
       <w:rFonts w:asciiTheme="majorHAnsi" w:eastAsia="微软雅黑" w:hAnsiTheme="majorHAnsi" w:cstheme="majorBidi"/>
       <w:b/>
       <w:bCs/>
+      <w:color w:val="C45911" w:themeColor="accent2" w:themeShade="BF"/>
       <w:sz w:val="24"/>
       <w:szCs w:val="32"/>
     </w:rPr>
@@ -20227,11 +19982,12 @@
     <w:basedOn w:val="a0"/>
     <w:link w:val="2"/>
     <w:uiPriority w:val="9"/>
-    <w:rsid w:val="00111E7D"/>
+    <w:rsid w:val="003576D2"/>
     <w:rPr>
       <w:rFonts w:asciiTheme="majorHAnsi" w:eastAsia="微软雅黑" w:hAnsiTheme="majorHAnsi" w:cstheme="majorBidi"/>
       <w:b/>
       <w:bCs/>
+      <w:color w:val="C45911" w:themeColor="accent2" w:themeShade="BF"/>
       <w:sz w:val="24"/>
       <w:szCs w:val="32"/>
     </w:rPr>

</xml_diff>